<commit_message>
Added summary of Hustler v. Falwell
Edits throughout. Moved Westlaw citations to case folder.
</commit_message>
<xml_diff>
--- a/Defamation_Privacy/Defamation_Privacy.docx
+++ b/Defamation_Privacy/Defamation_Privacy.docx
@@ -6578,12 +6578,40 @@
     </w:p>
     <w:p>
       <w:pPr>
-        <w:pStyle w:val="Heading4"/>
-      </w:pPr>
-      <w:bookmarkStart w:id="187" w:name="footnotereference"/>
+        <w:pStyle w:val="Heading2"/>
+      </w:pPr>
+      <w:bookmarkStart w:id="187" w:name="what-about-other-torts"/>
       <w:bookmarkEnd w:id="187"/>
       <w:r>
-        <w:t xml:space="preserve">Footnote/Reference</w:t>
+        <w:t xml:space="preserve">What About Other Torts?</w:t>
+      </w:r>
+    </w:p>
+    <w:p>
+      <w:r>
+        <w:t xml:space="preserve">What if instead of suing for defamation, the unhappy public figure sues for intentional infliction of emotional distress?</w:t>
+      </w:r>
+    </w:p>
+    <w:p>
+      <w:pPr>
+        <w:pStyle w:val="Heading2"/>
+      </w:pPr>
+      <w:bookmarkStart w:id="188" w:name="hustler-magazine-inc.-v.-falwell"/>
+      <w:bookmarkEnd w:id="188"/>
+      <w:r>
+        <w:rPr>
+          <w:i/>
+        </w:rPr>
+        <w:t xml:space="preserve">Hustler Magazine, Inc. v. Falwell,</w:t>
+      </w:r>
+    </w:p>
+    <w:p>
+      <w:pPr>
+        <w:pStyle w:val="Heading6"/>
+      </w:pPr>
+      <w:bookmarkStart w:id="189" w:name="united-states-supreme-court-1988"/>
+      <w:bookmarkEnd w:id="189"/>
+      <w:r>
+        <w:t xml:space="preserve">United States Supreme Court (1988)</w:t>
       </w:r>
     </w:p>
     <w:p>
@@ -6594,32 +6622,14 @@
           <w:ilvl w:val="0"/>
         </w:numPr>
       </w:pPr>
-      <w:hyperlink r:id="rId188">
-        <w:r>
-          <w:rPr>
-            <w:i/>
-            <w:rStyle w:val="Link"/>
-          </w:rPr>
-          <w:t xml:space="preserve">Spahn v. Julian Messner</w:t>
-        </w:r>
-      </w:hyperlink>
-      <w:r>
-        <w:t xml:space="preserve">, 233 NE.2d 840 (NYCtApp 1967). Described in an article on False Light at</w:t>
-      </w:r>
-      <w:r>
-        <w:t xml:space="preserve"> </w:t>
-      </w:r>
-      <w:hyperlink r:id="rId189">
-        <w:r>
-          <w:rPr>
-            <w:rStyle w:val="Link"/>
-          </w:rPr>
-          <w:t xml:space="preserve">Wikipedia</w:t>
-        </w:r>
-      </w:hyperlink>
-      <w:r>
-        <w:t xml:space="preserve">.</w:t>
-      </w:r>
+      <w:hyperlink r:id="rId190">
+        <w:r>
+          <w:rPr>
+            <w:rStyle w:val="Link"/>
+          </w:rPr>
+          <w:t xml:space="preserve">case at Google Scholar</w:t>
+        </w:r>
+      </w:hyperlink>
     </w:p>
     <w:p>
       <w:pPr>
@@ -6629,32 +6639,14 @@
           <w:ilvl w:val="0"/>
         </w:numPr>
       </w:pPr>
-      <w:hyperlink r:id="rId190">
-        <w:r>
-          <w:rPr>
-            <w:i/>
-            <w:rStyle w:val="Link"/>
-          </w:rPr>
-          <w:t xml:space="preserve">Time, Inc. v. Hill</w:t>
-        </w:r>
-      </w:hyperlink>
-      <w:r>
-        <w:t xml:space="preserve">, 385 US 374 (1967).</w:t>
-      </w:r>
-      <w:r>
-        <w:t xml:space="preserve"> </w:t>
-      </w:r>
       <w:hyperlink r:id="rId191">
         <w:r>
           <w:rPr>
             <w:rStyle w:val="Link"/>
           </w:rPr>
-          <w:t xml:space="preserve">Wikipedia</w:t>
-        </w:r>
-      </w:hyperlink>
-      <w:r>
-        <w:t xml:space="preserve">.</w:t>
-      </w:r>
+          <w:t xml:space="preserve">case at Westlaw</w:t>
+        </w:r>
+      </w:hyperlink>
     </w:p>
     <w:p>
       <w:pPr>
@@ -6664,17 +6656,16 @@
           <w:ilvl w:val="0"/>
         </w:numPr>
       </w:pPr>
-      <w:hyperlink r:id="rId125">
-        <w:r>
-          <w:rPr>
-            <w:i/>
-            <w:rStyle w:val="Link"/>
-          </w:rPr>
-          <w:t xml:space="preserve">Douglass v. Hustler Magazine</w:t>
-        </w:r>
-      </w:hyperlink>
-      <w:r>
-        <w:t xml:space="preserve">, 769 F.2d 1128 (7th Cir. 1985).</w:t>
+      <w:hyperlink r:id="rId192">
+        <w:r>
+          <w:rPr>
+            <w:rStyle w:val="Link"/>
+          </w:rPr>
+          <w:t xml:space="preserve">case at Wikipedia</w:t>
+        </w:r>
+      </w:hyperlink>
+      <w:r>
+        <w:br w:type="textWrapping"/>
       </w:r>
     </w:p>
     <w:p>
@@ -6685,130 +6676,218 @@
           <w:ilvl w:val="0"/>
         </w:numPr>
       </w:pPr>
-      <w:hyperlink r:id="rId59">
-        <w:r>
-          <w:rPr>
-            <w:i/>
-            <w:rStyle w:val="Link"/>
-          </w:rPr>
-          <w:t xml:space="preserve">Davis v. Costa-Gavaras</w:t>
-        </w:r>
-      </w:hyperlink>
-      <w:r>
-        <w:t xml:space="preserve">, 654 F.Supp 653 (SDNY 1987).</w:t>
-      </w:r>
-      <w:r>
-        <w:t xml:space="preserve"> </w:t>
-      </w:r>
-      <w:hyperlink r:id="rId60">
-        <w:r>
-          <w:rPr>
-            <w:rStyle w:val="Link"/>
-          </w:rPr>
-          <w:t xml:space="preserve">Loyola Entertainment Law Journal Case Note</w:t>
-        </w:r>
-      </w:hyperlink>
-      <w:r>
-        <w:t xml:space="preserve">.</w:t>
-      </w:r>
-      <w:r>
-        <w:br w:type="textWrapping"/>
-      </w:r>
-    </w:p>
-    <w:p>
-      <w:pPr>
-        <w:pStyle w:val="Compact"/>
-        <w:numPr>
-          <w:numId w:val="1020"/>
-          <w:ilvl w:val="0"/>
-        </w:numPr>
-      </w:pPr>
-      <w:hyperlink r:id="rId192">
-        <w:r>
-          <w:rPr>
-            <w:i/>
-            <w:rStyle w:val="Link"/>
-          </w:rPr>
-          <w:t xml:space="preserve">Hustler v. Falwell</w:t>
-        </w:r>
-      </w:hyperlink>
-      <w:r>
-        <w:t xml:space="preserve">, 108 S.Ct. 876 (1988).</w:t>
-      </w:r>
-      <w:r>
-        <w:t xml:space="preserve"> </w:t>
-      </w:r>
       <w:hyperlink r:id="rId193">
         <w:r>
           <w:rPr>
             <w:rStyle w:val="Link"/>
           </w:rPr>
-          <w:t xml:space="preserve">Wikipedia</w:t>
-        </w:r>
-      </w:hyperlink>
-      <w:r>
-        <w:t xml:space="preserve">.</w:t>
-      </w:r>
-      <w:r>
-        <w:br w:type="textWrapping"/>
-      </w:r>
-    </w:p>
-    <w:p>
-      <w:pPr>
-        <w:pStyle w:val="Compact"/>
-        <w:numPr>
-          <w:numId w:val="1020"/>
-          <w:ilvl w:val="0"/>
-        </w:numPr>
-      </w:pPr>
+          <w:t xml:space="preserve">Image of the Campari ad</w:t>
+        </w:r>
+      </w:hyperlink>
+    </w:p>
+    <w:p>
+      <w:r>
+        <w:t xml:space="preserve">The inside front cover of the November 1983 issue of Hustler Magazine featured a "parody" of an advertisement for Campari Liqueur that contained the name and picture of preacher Jerry Falwell and was entitled "Jerry Falwell talks about his first time." This parody was modeled after actual Campari ads that included interviews with various celebrities about their "first times." Although it was apparent by the end of each interview that this meant the first time they sampled Campari, the ads clearly played on the sexual double entendre of the general subject of "first times." Copying the form and layout of these Campari ads, Hustler's editors chose respondent as the featured celebrity and drafted an alleged "interview" with him in which he states that his "first time" was during a drunken incestuous rendezvous with his mother in an outhouse. The Hustler parody portrays respondent and his mother as drunk and immoral, and suggests that respondent is a hypocrite who preaches only when he is drunk. In small print at the bottom of the page, the ad contains the disclaimer, "ad parody — not to be taken seriously." The magazine's table of contents also lists the ad as "Fiction; Ad and Personality Parody."</w:t>
+      </w:r>
+    </w:p>
+    <w:p>
+      <w:r>
+        <w:t xml:space="preserve">Soon after the November issue of Hustler became available to the public, Falwell sued Hustler Magazine and Larry Flynt to recover damages for libel, invasion of privacy, and intentional infliction of emotional distress. The case proceeded to trial. At the close of the evidence, the District Court granted a directed verdict for Flynt and Hustler on the invasion of privacy claim. The jury then found against Falwell on the libel claim, specifically finding that the ad parody could not "reasonably be understood as describing actual facts about Falwell or actual events in which [he] participated." The jury found for Falwell on the intentional infliction of emotional distress claim, however, and stated that he should be awarded $100,000 in</w:t>
+      </w:r>
+    </w:p>
+    <w:p>
+      <w:r>
+        <w:t xml:space="preserve">On appeal, the United States Court of Appeals for the Fourth Circuit affirmed … rejecting Flynt and Hustler's argument that the "actual malice" standard of</w:t>
+      </w:r>
+      <w:r>
+        <w:t xml:space="preserve"> </w:t>
+      </w:r>
+      <w:hyperlink r:id="rId37">
+        <w:r>
+          <w:rPr>
+            <w:i/>
+            <w:rStyle w:val="Link"/>
+          </w:rPr>
+          <w:t xml:space="preserve">New York Times Co.</w:t>
+        </w:r>
+        <w:r>
+          <w:rPr>
+            <w:rStyle w:val="Link"/>
+          </w:rPr>
+          <w:t xml:space="preserve"> </w:t>
+        </w:r>
+        <w:r>
+          <w:rPr>
+            <w:rStyle w:val="Link"/>
+          </w:rPr>
+          <w:t xml:space="preserve">v.</w:t>
+        </w:r>
+        <w:r>
+          <w:rPr>
+            <w:rStyle w:val="Link"/>
+          </w:rPr>
+          <w:t xml:space="preserve"> </w:t>
+        </w:r>
+        <w:r>
+          <w:rPr>
+            <w:i/>
+            <w:rStyle w:val="Link"/>
+          </w:rPr>
+          <w:t xml:space="preserve">Sullivan</w:t>
+        </w:r>
+        <w:r>
+          <w:rPr>
+            <w:rStyle w:val="Link"/>
+          </w:rPr>
+          <w:t xml:space="preserve"> </w:t>
+        </w:r>
+        <w:r>
+          <w:rPr>
+            <w:rStyle w:val="Link"/>
+          </w:rPr>
+          <w:t xml:space="preserve">(S.Ct. 1964)</w:t>
+        </w:r>
+      </w:hyperlink>
+      <w:r>
+        <w:t xml:space="preserve"> </w:t>
+      </w:r>
+      <w:r>
+        <w:t xml:space="preserve">must be met before Falwell (concededly a public figure) could recover for emotional distress.</w:t>
+      </w:r>
+    </w:p>
+    <w:p>
+      <w:r>
+        <w:t xml:space="preserve">In the Fourth Circuit's view, the</w:t>
+      </w:r>
+      <w:r>
+        <w:t xml:space="preserve"> </w:t>
+      </w:r>
+      <w:r>
+        <w:rPr>
+          <w:i/>
+        </w:rPr>
+        <w:t xml:space="preserve">New York Times</w:t>
+      </w:r>
+      <w:r>
+        <w:t xml:space="preserve"> </w:t>
+      </w:r>
+      <w:r>
+        <w:t xml:space="preserve">decision emphasized the constitutional importance not of the falsity of the statement or the defendant's disregard for the truth, but of the heightened level of culpability embodied in the requirement of "knowing . . . or reckless" conduct. Here, the</w:t>
+      </w:r>
+      <w:r>
+        <w:t xml:space="preserve"> </w:t>
+      </w:r>
+      <w:r>
+        <w:rPr>
+          <w:i/>
+        </w:rPr>
+        <w:t xml:space="preserve">New York</w:t>
+      </w:r>
+      <w:r>
+        <w:t xml:space="preserve"> </w:t>
+      </w:r>
+      <w:r>
+        <w:rPr>
+          <w:i/>
+        </w:rPr>
+        <w:t xml:space="preserve">Times</w:t>
+      </w:r>
+      <w:r>
+        <w:t xml:space="preserve"> </w:t>
+      </w:r>
+      <w:r>
+        <w:t xml:space="preserve">standard is satisfied by the state-law requirement, and the jury's finding, that the defendants have acted intentionally or recklessly, and that the sole issue before the court was "whether [the ad's] publication was sufficiently outrageous to constitute intentional infliction of emotional distress."</w:t>
+      </w:r>
+    </w:p>
+    <w:p>
+      <w:r>
+        <w:t xml:space="preserve">This case presents us with a novel question involving First Amendment limitations upon a State's authority to protect its citizens from the intentional infliction of emotional distress. We must decide whether a public figure may recover damages for emotional harm caused by the publication of an ad parody offensive to him, and doubtless gross and repugnant in the eyes of most. Falwell would have us find that a State's interest in protecting public figures from emotional distress is sufficient to deny First Amendment protection to speech that is patently offensive and is intended to inflict emotional injury, even when that speech could not reasonably have been interpreted as stating actual facts about the public figure involved. This we decline to do.…</w:t>
+      </w:r>
+    </w:p>
+    <w:p>
+      <w:r>
+        <w:t xml:space="preserve">Of course, this does not mean that</w:t>
+      </w:r>
+      <w:r>
+        <w:t xml:space="preserve"> </w:t>
+      </w:r>
+      <w:r>
+        <w:rPr>
+          <w:i/>
+        </w:rPr>
+        <w:t xml:space="preserve">any</w:t>
+      </w:r>
+      <w:r>
+        <w:t xml:space="preserve"> </w:t>
+      </w:r>
+      <w:r>
+        <w:t xml:space="preserve">speech about a public figure is immune from sanction in the form of damages. Since</w:t>
+      </w:r>
+      <w:r>
+        <w:t xml:space="preserve"> </w:t>
+      </w:r>
+      <w:hyperlink r:id="rId37">
+        <w:r>
+          <w:rPr>
+            <w:i/>
+            <w:rStyle w:val="Link"/>
+          </w:rPr>
+          <w:t xml:space="preserve">New York Times Co.</w:t>
+        </w:r>
+        <w:r>
+          <w:rPr>
+            <w:rStyle w:val="Link"/>
+          </w:rPr>
+          <w:t xml:space="preserve"> </w:t>
+        </w:r>
+        <w:r>
+          <w:rPr>
+            <w:rStyle w:val="Link"/>
+          </w:rPr>
+          <w:t xml:space="preserve">v.</w:t>
+        </w:r>
+        <w:r>
+          <w:rPr>
+            <w:rStyle w:val="Link"/>
+          </w:rPr>
+          <w:t xml:space="preserve"> </w:t>
+        </w:r>
+        <w:r>
+          <w:rPr>
+            <w:i/>
+            <w:rStyle w:val="Link"/>
+          </w:rPr>
+          <w:t xml:space="preserve">Sullivan</w:t>
+        </w:r>
+        <w:r>
+          <w:rPr>
+            <w:rStyle w:val="Link"/>
+          </w:rPr>
+          <w:t xml:space="preserve"> </w:t>
+        </w:r>
+        <w:r>
+          <w:rPr>
+            <w:rStyle w:val="Link"/>
+          </w:rPr>
+          <w:t xml:space="preserve">(S.Ct. 1964),</w:t>
+        </w:r>
+      </w:hyperlink>
+      <w:r>
+        <w:t xml:space="preserve"> </w:t>
+      </w:r>
+      <w:r>
+        <w:t xml:space="preserve">we have consistently ruled that a public figure may hold a speaker liable for the damage to reputation caused by publication of a defamatory falsehood, but only if the statement was made "with knowledge that it was false or with reckless disregard of whether it was false or not." … False statements of fact are particularly valueless; they interfere with the truth-seeking function of the marketplace of ideas, and they cause damage to an individual's reputation that cannot easily be repaired by counterspeech, however persuasive or effective. See</w:t>
+      </w:r>
+      <w:r>
+        <w:t xml:space="preserve"> </w:t>
+      </w:r>
       <w:hyperlink r:id="rId194">
         <w:r>
           <w:rPr>
             <w:i/>
             <w:rStyle w:val="Link"/>
           </w:rPr>
-          <w:t xml:space="preserve">Hustler Magazine v. Falwell</w:t>
-        </w:r>
-        <w:r>
-          <w:rPr>
-            <w:rStyle w:val="Link"/>
-          </w:rPr>
-          <w:t xml:space="preserve">: Pornography and First Amendment Rights (1997)</w:t>
-        </w:r>
-      </w:hyperlink>
-    </w:p>
-    <w:p>
-      <w:pPr>
-        <w:pStyle w:val="Compact"/>
-        <w:numPr>
-          <w:numId w:val="1020"/>
-          <w:ilvl w:val="0"/>
-        </w:numPr>
-      </w:pPr>
-      <w:hyperlink r:id="rId88">
-        <w:r>
-          <w:rPr>
-            <w:i/>
-            <w:rStyle w:val="Link"/>
-          </w:rPr>
-          <w:t xml:space="preserve">Matthews v. Wozencraft,</w:t>
-        </w:r>
-      </w:hyperlink>
-      <w:r>
-        <w:t xml:space="preserve"> </w:t>
-      </w:r>
-      <w:r>
-        <w:t xml:space="preserve">15 F.3d 432 (5th Cir. 1994).</w:t>
-      </w:r>
-      <w:r>
-        <w:t xml:space="preserve"> </w:t>
-      </w:r>
-      <w:hyperlink r:id="rId89">
-        <w:r>
-          <w:rPr>
-            <w:rStyle w:val="Link"/>
-          </w:rPr>
-          <w:t xml:space="preserve">Texas Right of Publicity Law, citing</w:t>
+          <w:t xml:space="preserve">Gertz,</w:t>
         </w:r>
         <w:r>
           <w:rPr>
@@ -6818,292 +6897,310 @@
         </w:r>
         <w:r>
           <w:rPr>
-            <w:i/>
-            <w:rStyle w:val="Link"/>
-          </w:rPr>
-          <w:t xml:space="preserve">Matthews</w:t>
-        </w:r>
-      </w:hyperlink>
-      <w:r>
-        <w:t xml:space="preserve">.</w:t>
-      </w:r>
-    </w:p>
-    <w:p>
-      <w:pPr>
-        <w:pStyle w:val="Compact"/>
-        <w:numPr>
-          <w:numId w:val="1020"/>
-          <w:ilvl w:val="0"/>
-        </w:numPr>
-      </w:pPr>
-      <w:hyperlink r:id="rId128">
-        <w:r>
-          <w:rPr>
-            <w:i/>
-            <w:rStyle w:val="Link"/>
-          </w:rPr>
-          <w:t xml:space="preserve">Shulman v. Group W. Productions</w:t>
-        </w:r>
-      </w:hyperlink>
-      <w:r>
-        <w:t xml:space="preserve">, 955 P.2d 469 (Cal. Sct. 1998).</w:t>
-      </w:r>
-      <w:r>
-        <w:br w:type="textWrapping"/>
-      </w:r>
-    </w:p>
-    <w:p>
-      <w:pPr>
-        <w:pStyle w:val="Compact"/>
-        <w:numPr>
-          <w:numId w:val="1020"/>
-          <w:ilvl w:val="0"/>
-        </w:numPr>
-      </w:pPr>
+            <w:rStyle w:val="Link"/>
+          </w:rPr>
+          <w:t xml:space="preserve">418 U. S., at 340, 344, n. 9</w:t>
+        </w:r>
+      </w:hyperlink>
+      <w:r>
+        <w:t xml:space="preserve">. But even though falsehoods have little value in and of themselves, they are "nevertheless inevitable in free debate," and a rule that would impose strict liability on a publisher for false factual assertions would have an undoubted "chilling" effect on speech relating to public figures that does have constitutional value. "Freedoms of expression require " 'breathing space.'" … This breathing space is provided by a constitutional rule that allows public figures to recover for libel or defamation only when they can prove</w:t>
+      </w:r>
+      <w:r>
+        <w:t xml:space="preserve"> </w:t>
+      </w:r>
+      <w:r>
+        <w:rPr>
+          <w:i/>
+        </w:rPr>
+        <w:t xml:space="preserve">both</w:t>
+      </w:r>
+      <w:r>
+        <w:t xml:space="preserve"> </w:t>
+      </w:r>
+      <w:r>
+        <w:t xml:space="preserve">that the statement was false and that the statement was made with the requisite level of culpability.</w:t>
+      </w:r>
+    </w:p>
+    <w:p>
+      <w:r>
+        <w:t xml:space="preserve">Respondent argues, however, that a different standard should apply in this case because here the State seeks to prevent not reputational damage, but the severe emotional distress suffered by the person who is the subject of an offensive publication. Cf.</w:t>
+      </w:r>
+      <w:r>
+        <w:t xml:space="preserve"> </w:t>
+      </w:r>
       <w:hyperlink r:id="rId195">
         <w:r>
           <w:rPr>
             <w:i/>
             <w:rStyle w:val="Link"/>
           </w:rPr>
-          <w:t xml:space="preserve">Dresbach v. Doubleday &amp; Co.</w:t>
-        </w:r>
-      </w:hyperlink>
-      <w:r>
-        <w:t xml:space="preserve">, 518 F.Supp 1285 (1981).</w:t>
-      </w:r>
-      <w:r>
-        <w:br w:type="textWrapping"/>
-      </w:r>
-    </w:p>
-    <w:p>
-      <w:pPr>
-        <w:pStyle w:val="Compact"/>
-        <w:numPr>
-          <w:numId w:val="1020"/>
-          <w:ilvl w:val="0"/>
-        </w:numPr>
-      </w:pPr>
+          <w:t xml:space="preserve">Zacchini</w:t>
+        </w:r>
+        <w:r>
+          <w:rPr>
+            <w:rStyle w:val="Link"/>
+          </w:rPr>
+          <w:t xml:space="preserve"> </w:t>
+        </w:r>
+        <w:r>
+          <w:rPr>
+            <w:rStyle w:val="Link"/>
+          </w:rPr>
+          <w:t xml:space="preserve">v.</w:t>
+        </w:r>
+        <w:r>
+          <w:rPr>
+            <w:rStyle w:val="Link"/>
+          </w:rPr>
+          <w:t xml:space="preserve"> </w:t>
+        </w:r>
+        <w:r>
+          <w:rPr>
+            <w:i/>
+            <w:rStyle w:val="Link"/>
+          </w:rPr>
+          <w:t xml:space="preserve">Scripps-Howard Broadcasting Co.,</w:t>
+        </w:r>
+        <w:r>
+          <w:rPr>
+            <w:rStyle w:val="Link"/>
+          </w:rPr>
+          <w:t xml:space="preserve"> </w:t>
+        </w:r>
+        <w:r>
+          <w:rPr>
+            <w:rStyle w:val="Link"/>
+          </w:rPr>
+          <w:t xml:space="preserve">433 U. S. 562 (1977)</w:t>
+        </w:r>
+      </w:hyperlink>
+      <w:r>
+        <w:t xml:space="preserve"> </w:t>
+      </w:r>
+      <w:r>
+        <w:t xml:space="preserve">(ruling that the "actual malice" standard does not apply to the tort of appropriation of a right of publicity). In respondent's view, and in the view of the Court of Appeals, so long as the utterance was intended to inflict emotional distress, was outrageous, and did in fact inflict serious emotional distress, it is of no constitutional import whether the statement was a fact or an opinion, or whether it was true or false. It is the intent to cause injury that is the gravamen of the tort, and the State's interest in preventing emotional harm simply outweighs whatever interest a speaker may have in speech of this type.</w:t>
+      </w:r>
+    </w:p>
+    <w:p>
+      <w:r>
+        <w:t xml:space="preserve">Generally speaking the law does not regard the intent to inflict emotional distress as one which should receive much solicitude, and it is quite understandable that most if not all jurisdictions have chosen to make it civilly culpable where the conduct in question is sufficiently "outrageous." But in the world of debate about public affairs, many things done with motives that are less than admirable are protected by the First Amendment. In</w:t>
+      </w:r>
+      <w:r>
+        <w:t xml:space="preserve"> </w:t>
+      </w:r>
       <w:hyperlink r:id="rId196">
         <w:r>
           <w:rPr>
             <w:i/>
             <w:rStyle w:val="Link"/>
           </w:rPr>
-          <w:t xml:space="preserve">Street v. NBC</w:t>
-        </w:r>
-      </w:hyperlink>
-      <w:r>
-        <w:t xml:space="preserve">, 645 F.2d 1227 (6th Cir. 1981).</w:t>
-      </w:r>
-    </w:p>
-    <w:p>
-      <w:pPr>
-        <w:pStyle w:val="Compact"/>
-        <w:numPr>
-          <w:numId w:val="1020"/>
-          <w:ilvl w:val="0"/>
-        </w:numPr>
-      </w:pPr>
+          <w:t xml:space="preserve">Garrison</w:t>
+        </w:r>
+        <w:r>
+          <w:rPr>
+            <w:rStyle w:val="Link"/>
+          </w:rPr>
+          <w:t xml:space="preserve"> </w:t>
+        </w:r>
+        <w:r>
+          <w:rPr>
+            <w:rStyle w:val="Link"/>
+          </w:rPr>
+          <w:t xml:space="preserve">v.</w:t>
+        </w:r>
+        <w:r>
+          <w:rPr>
+            <w:rStyle w:val="Link"/>
+          </w:rPr>
+          <w:t xml:space="preserve"> </w:t>
+        </w:r>
+        <w:r>
+          <w:rPr>
+            <w:i/>
+            <w:rStyle w:val="Link"/>
+          </w:rPr>
+          <w:t xml:space="preserve">Louisiana,</w:t>
+        </w:r>
+        <w:r>
+          <w:rPr>
+            <w:rStyle w:val="Link"/>
+          </w:rPr>
+          <w:t xml:space="preserve"> </w:t>
+        </w:r>
+        <w:r>
+          <w:rPr>
+            <w:rStyle w:val="Link"/>
+          </w:rPr>
+          <w:t xml:space="preserve">379 U. S. 64 (1964),</w:t>
+        </w:r>
+      </w:hyperlink>
+      <w:r>
+        <w:t xml:space="preserve"> </w:t>
+      </w:r>
+      <w:r>
+        <w:t xml:space="preserve">we held that even when a speaker or writer is motivated by hatred or ill will his expression was protected by the First Amendment:</w:t>
+      </w:r>
+    </w:p>
+    <w:p>
+      <w:pPr>
+        <w:pStyle w:val="BlockQuote"/>
+      </w:pPr>
+      <w:r>
+        <w:t xml:space="preserve">"Debate on public issues will not be uninhibited if the speaker must run the risk that it will be proved in court that he spoke out of hatred; even if he did speak out of hatred, utterances honestly believed contribute to the free interchange of ideas and the ascertainment of truth."</w:t>
+      </w:r>
+      <w:r>
+        <w:t xml:space="preserve"> </w:t>
+      </w:r>
+      <w:r>
+        <w:rPr>
+          <w:i/>
+        </w:rPr>
+        <w:t xml:space="preserve">Id.,</w:t>
+      </w:r>
+      <w:r>
+        <w:t xml:space="preserve"> </w:t>
+      </w:r>
+      <w:r>
+        <w:t xml:space="preserve">at 73.</w:t>
+      </w:r>
+    </w:p>
+    <w:p>
+      <w:r>
+        <w:t xml:space="preserve">Thus while such a bad motive may be deemed controlling for purposes of tort liability in other areas of the law, we think the First Amendment prohibits such a result in the area of public debate about public figures.</w:t>
+      </w:r>
+    </w:p>
+    <w:p>
+      <w:r>
+        <w:t xml:space="preserve">Were we to hold otherwise, there can be little doubt that political cartoonists and satirists would be subjected to damages awards without any showing that their work falsely defamed its subject. Webster's defines a caricature as "the deliberately distorted picturing or imitating of a person, literary style, etc. by exaggerating features or mannerisms for satirical effect." The appeal of the political cartoon or caricature is often based on exploitation of unfortunate physical traits or politically embarrassing events — an exploitation often calculated to injure the feelings of the subject of the portrayal. The art of the cartoonist is often not reasoned or evenhanded, but slashing and one-sided. One cartoonist expressed the nature of the art in these words:</w:t>
+      </w:r>
+    </w:p>
+    <w:p>
+      <w:pPr>
+        <w:pStyle w:val="BlockQuote"/>
+      </w:pPr>
+      <w:r>
+        <w:t xml:space="preserve">"The political cartoon is a weapon of attack, of scorn and ridicule and satire; it is least effective when it tries to pat some politician on the back. It is usually as welcome as a bee sting and is always controversial in some quarters."</w:t>
+      </w:r>
+    </w:p>
+    <w:p>
+      <w:r>
+        <w:t xml:space="preserve">Several famous examples of this type of intentionally injurious speech were drawn by Thomas Nast, probably the greatest American cartoonist to date, who was associated for many years during the post-Civil War era with Harper's Weekly. In the pages of that publication Nast conducted a graphic vendetta against William M. "Boss" Tweed and his corrupt associates in New York City's "Tweed Ring." It has been described by one historian of the subject as "a sustained attack which in its passion and effectiveness stands alone in the history of American graphic art." … Another writer explains that the success of the Nast cartoon was achieved "because of the emotional impact of its presentation. It continuously goes beyond the bounds of good taste and conventional manners."</w:t>
+      </w:r>
+    </w:p>
+    <w:p>
+      <w:r>
+        <w:t xml:space="preserve">Despite their sometimes caustic nature, from the early cartoon portraying George Washington as an ass down to the present day, graphic depictions and satirical cartoons have played a prominent role in public and political debate. Nast's castigation of the Tweed Ring, Walt McDougall's characterization of Presidential candidate James G. Blaine's banquet with the millionaires at Delmonico's as "The Royal Feast of Belshazzar," and numerous other efforts have undoubtedly had an effect on the course and outcome of contemporaneous debate. Lincoln's tall, gangling posture, Teddy Roosevelt's glasses and teeth, and Franklin D. Roosevelt's jutting jaw and cigarette holder have been memorialized by political cartoons with an effect that could not have been obtained by the photographer or the portrait artist. From the viewpoint of history it is clear that our political discourse would have been considerably poorer without them.</w:t>
+      </w:r>
+    </w:p>
+    <w:p>
+      <w:r>
+        <w:t xml:space="preserve">Falwell contends, however, that the caricature in question here was so "outrageous" as to distinguish it from more traditional political cartoons. There is no doubt that the caricature of respondent and his mother published in Hustler is at best a distant cousin of the political cartoons described above, and a rather poor relation at that. If it were possible by laying down a principled standard to separate the one from the other, public discourse would probably suffer little or no harm. But we doubt that there is any such standard, and we are quite sure that the pejorative description "outrageous" does not supply one. "Outrageousness" in the area of political and social discourse has an inherent subjectiveness about it which would allow a jury to impose liability on the basis of the jurors' tastes or views, or perhaps on the basis of their dislike of a particular expression. An "outrageousness" standard thus runs afoul of our longstanding refusal to allow damages to be awarded because the speech in question may have an adverse emotional impact on the audience. See</w:t>
+      </w:r>
+      <w:r>
+        <w:t xml:space="preserve"> </w:t>
+      </w:r>
       <w:hyperlink r:id="rId197">
         <w:r>
           <w:rPr>
             <w:i/>
             <w:rStyle w:val="Link"/>
           </w:rPr>
-          <w:t xml:space="preserve">Spahn v. Julian Messner</w:t>
-        </w:r>
-      </w:hyperlink>
-      <w:r>
-        <w:t xml:space="preserve">, 233 NE.2d 840 (1967). Described in an article on False Light at</w:t>
-      </w:r>
-      <w:r>
-        <w:t xml:space="preserve"> </w:t>
-      </w:r>
-      <w:hyperlink r:id="rId189">
-        <w:r>
-          <w:rPr>
-            <w:rStyle w:val="Link"/>
-          </w:rPr>
-          <w:t xml:space="preserve">Wikipedia</w:t>
-        </w:r>
-      </w:hyperlink>
-      <w:r>
-        <w:t xml:space="preserve">.</w:t>
-      </w:r>
-      <w:r>
-        <w:br w:type="textWrapping"/>
-      </w:r>
-    </w:p>
-    <w:p>
-      <w:pPr>
-        <w:pStyle w:val="Compact"/>
-        <w:numPr>
-          <w:numId w:val="1020"/>
-          <w:ilvl w:val="0"/>
-        </w:numPr>
-      </w:pPr>
-      <w:hyperlink r:id="rId190">
-        <w:r>
-          <w:rPr>
-            <w:i/>
-            <w:rStyle w:val="Link"/>
-          </w:rPr>
-          <w:t xml:space="preserve">Time, Inc. v. Hill</w:t>
-        </w:r>
-      </w:hyperlink>
-      <w:r>
-        <w:t xml:space="preserve">, 385 US 374 (1967).</w:t>
-      </w:r>
-      <w:r>
-        <w:t xml:space="preserve"> </w:t>
-      </w:r>
-      <w:hyperlink r:id="rId191">
-        <w:r>
-          <w:rPr>
-            <w:rStyle w:val="Link"/>
-          </w:rPr>
-          <w:t xml:space="preserve">Wikipedia</w:t>
-        </w:r>
-      </w:hyperlink>
-      <w:r>
-        <w:t xml:space="preserve">.</w:t>
-      </w:r>
-      <w:r>
-        <w:br w:type="textWrapping"/>
-      </w:r>
-    </w:p>
-    <w:p>
-      <w:pPr>
-        <w:pStyle w:val="Compact"/>
-        <w:numPr>
-          <w:numId w:val="1020"/>
-          <w:ilvl w:val="0"/>
-        </w:numPr>
-      </w:pPr>
-      <w:hyperlink r:id="rId125">
-        <w:r>
-          <w:rPr>
-            <w:i/>
-            <w:rStyle w:val="Link"/>
-          </w:rPr>
-          <w:t xml:space="preserve">Douglass v. Hustler Magazine</w:t>
-        </w:r>
-      </w:hyperlink>
-      <w:r>
-        <w:t xml:space="preserve">, 769 F.2d 1128 (7th Cir. 1985)</w:t>
-      </w:r>
-    </w:p>
-    <w:p>
-      <w:pPr>
-        <w:pStyle w:val="Compact"/>
-        <w:numPr>
-          <w:numId w:val="1020"/>
-          <w:ilvl w:val="0"/>
-        </w:numPr>
-      </w:pPr>
-      <w:hyperlink r:id="rId59">
-        <w:r>
-          <w:rPr>
-            <w:i/>
-            <w:rStyle w:val="Link"/>
-          </w:rPr>
-          <w:t xml:space="preserve">Davis v. Costa-Gavaras</w:t>
-        </w:r>
-      </w:hyperlink>
-      <w:r>
-        <w:t xml:space="preserve">, 654 F.Supp 653 (SDNY 1987)</w:t>
-      </w:r>
-      <w:r>
-        <w:t xml:space="preserve"> </w:t>
-      </w:r>
-      <w:hyperlink r:id="rId60">
-        <w:r>
-          <w:rPr>
-            <w:rStyle w:val="Link"/>
-          </w:rPr>
-          <w:t xml:space="preserve">Loyola Entertainment Law Journal Case Note</w:t>
-        </w:r>
-      </w:hyperlink>
-      <w:r>
-        <w:t xml:space="preserve">.</w:t>
-      </w:r>
-    </w:p>
-    <w:p>
-      <w:pPr>
-        <w:pStyle w:val="Compact"/>
-        <w:numPr>
-          <w:numId w:val="1020"/>
-          <w:ilvl w:val="0"/>
-        </w:numPr>
-      </w:pPr>
-      <w:hyperlink r:id="rId192">
-        <w:r>
-          <w:rPr>
-            <w:i/>
-            <w:rStyle w:val="Link"/>
-          </w:rPr>
-          <w:t xml:space="preserve">Hustler v. Falwell</w:t>
-        </w:r>
-      </w:hyperlink>
-      <w:r>
-        <w:t xml:space="preserve">, 108 S.Ct. 876 (1988).</w:t>
-      </w:r>
-      <w:r>
-        <w:t xml:space="preserve"> </w:t>
-      </w:r>
-      <w:hyperlink r:id="rId193">
-        <w:r>
-          <w:rPr>
-            <w:rStyle w:val="Link"/>
-          </w:rPr>
-          <w:t xml:space="preserve">Wikipedia</w:t>
-        </w:r>
-      </w:hyperlink>
-      <w:r>
-        <w:t xml:space="preserve">.</w:t>
-      </w:r>
-    </w:p>
-    <w:p>
-      <w:pPr>
-        <w:pStyle w:val="Compact"/>
-        <w:numPr>
-          <w:numId w:val="1020"/>
-          <w:ilvl w:val="0"/>
-        </w:numPr>
-      </w:pPr>
-      <w:hyperlink r:id="rId195">
-        <w:r>
-          <w:rPr>
-            <w:i/>
-            <w:rStyle w:val="Link"/>
-          </w:rPr>
-          <w:t xml:space="preserve">Dresbach v. Doubleday &amp; Co.</w:t>
-        </w:r>
-      </w:hyperlink>
-      <w:r>
-        <w:t xml:space="preserve">, 518 F.Supp 1285 (1981).</w:t>
-      </w:r>
-    </w:p>
-    <w:p>
-      <w:pPr>
-        <w:pStyle w:val="Compact"/>
-        <w:numPr>
-          <w:numId w:val="1020"/>
-          <w:ilvl w:val="0"/>
-        </w:numPr>
-      </w:pPr>
-      <w:hyperlink r:id="rId196">
-        <w:r>
-          <w:rPr>
-            <w:i/>
-            <w:rStyle w:val="Link"/>
-          </w:rPr>
-          <w:t xml:space="preserve">Street v. NBC</w:t>
-        </w:r>
-      </w:hyperlink>
-      <w:r>
-        <w:t xml:space="preserve">, 645 F.2d 1227 (6th Cir. 1981).</w:t>
+          <w:t xml:space="preserve">NAACP</w:t>
+        </w:r>
+        <w:r>
+          <w:rPr>
+            <w:rStyle w:val="Link"/>
+          </w:rPr>
+          <w:t xml:space="preserve"> </w:t>
+        </w:r>
+        <w:r>
+          <w:rPr>
+            <w:rStyle w:val="Link"/>
+          </w:rPr>
+          <w:t xml:space="preserve">v.</w:t>
+        </w:r>
+        <w:r>
+          <w:rPr>
+            <w:rStyle w:val="Link"/>
+          </w:rPr>
+          <w:t xml:space="preserve"> </w:t>
+        </w:r>
+        <w:r>
+          <w:rPr>
+            <w:i/>
+            <w:rStyle w:val="Link"/>
+          </w:rPr>
+          <w:t xml:space="preserve">Claiborne Hardware Co.</w:t>
+        </w:r>
+        <w:r>
+          <w:rPr>
+            <w:rStyle w:val="Link"/>
+          </w:rPr>
+          <w:t xml:space="preserve"> </w:t>
+        </w:r>
+        <w:r>
+          <w:rPr>
+            <w:rStyle w:val="Link"/>
+          </w:rPr>
+          <w:t xml:space="preserve">(S.Ct. 1982)</w:t>
+        </w:r>
+      </w:hyperlink>
+      <w:r>
+        <w:t xml:space="preserve"> </w:t>
+      </w:r>
+      <w:r>
+        <w:t xml:space="preserve">("Speech does not lose its protected character. . . simply because it may embarrass others or coerce them into action").</w:t>
+      </w:r>
+    </w:p>
+    <w:p>
+      <w:pPr>
+        <w:pStyle w:val="BlockQuote"/>
+      </w:pPr>
+      <w:r>
+        <w:t xml:space="preserve">We conclude that public figures and public officials may not recover for the tort of intentional infliction of emotional distress by reason of publications such as the one here at issue without showing in addition that the publication</w:t>
+      </w:r>
+      <w:r>
+        <w:t xml:space="preserve"> </w:t>
+      </w:r>
+      <w:r>
+        <w:rPr>
+          <w:i/>
+        </w:rPr>
+        <w:t xml:space="preserve">contains a false statement of fact</w:t>
+      </w:r>
+      <w:r>
+        <w:t xml:space="preserve"> </w:t>
+      </w:r>
+      <w:r>
+        <w:t xml:space="preserve">which was made with "actual malice,"</w:t>
+      </w:r>
+      <w:r>
+        <w:t xml:space="preserve"> </w:t>
+      </w:r>
+      <w:r>
+        <w:rPr>
+          <w:i/>
+        </w:rPr>
+        <w:t xml:space="preserve">i.e.,</w:t>
+      </w:r>
+      <w:r>
+        <w:t xml:space="preserve"> </w:t>
+      </w:r>
+      <w:r>
+        <w:t xml:space="preserve">with knowledge that the statement was false or with reckless disregard as to whether or not it was true.</w:t>
+      </w:r>
+    </w:p>
+    <w:p>
+      <w:r>
+        <w:t xml:space="preserve">For reasons heretofore stated this claim cannot, consistently with the First Amendment, form a basis for the award of damages when the conduct in question is the publication of a caricature such as the ad parody involved here. The judgment of the Court of Appeals is accordingly</w:t>
+      </w:r>
+    </w:p>
+    <w:p>
+      <w:r>
+        <w:rPr>
+          <w:i/>
+        </w:rPr>
+        <w:t xml:space="preserve">Reversed.</w:t>
       </w:r>
     </w:p>
     <w:p>
@@ -7124,37 +7221,52 @@
           <w:ilvl w:val="0"/>
         </w:numPr>
       </w:pPr>
-      <w:r>
-        <w:t xml:space="preserve">Amy J. Field,</w:t>
-      </w:r>
-      <w:r>
-        <w:t xml:space="preserve"> </w:t>
-      </w:r>
-      <w:hyperlink r:id="rId60">
-        <w:r>
-          <w:rPr>
-            <w:rStyle w:val="Link"/>
-          </w:rPr>
-          <w:t xml:space="preserve">A Curtain Call for Docudrama-Defamation Actions: A Clear Standard Takes a Bow</w:t>
-        </w:r>
-      </w:hyperlink>
-      <w:r>
-        <w:t xml:space="preserve">. Casenote discussing</w:t>
-      </w:r>
-      <w:r>
-        <w:t xml:space="preserve"> </w:t>
-      </w:r>
-      <w:r>
-        <w:rPr>
-          <w:i/>
-        </w:rPr>
-        <w:t xml:space="preserve">Davis v. Costa-Gavaras</w:t>
-      </w:r>
-      <w:r>
-        <w:t xml:space="preserve"> </w:t>
-      </w:r>
-      <w:r>
-        <w:t xml:space="preserve">(SDNY 1987).</w:t>
+      <w:hyperlink r:id="rId199">
+        <w:r>
+          <w:rPr>
+            <w:i/>
+            <w:rStyle w:val="Link"/>
+          </w:rPr>
+          <w:t xml:space="preserve">The People Versus Larry Flynt</w:t>
+        </w:r>
+      </w:hyperlink>
+      <w:r>
+        <w:t xml:space="preserve"> </w:t>
+      </w:r>
+      <w:r>
+        <w:t xml:space="preserve">(stars Woody Harrelson and Courtney Love). This is a love song to the First Amendment directed by Czech director Milos Forman telling the tale of preacher Jerry Falwell's</w:t>
+      </w:r>
+      <w:r>
+        <w:t xml:space="preserve"> </w:t>
+      </w:r>
+      <w:hyperlink r:id="rId192">
+        <w:r>
+          <w:rPr>
+            <w:rStyle w:val="Link"/>
+          </w:rPr>
+          <w:t xml:space="preserve">landmark Supreme Court case</w:t>
+        </w:r>
+      </w:hyperlink>
+      <w:r>
+        <w:t xml:space="preserve"> </w:t>
+      </w:r>
+      <w:r>
+        <w:t xml:space="preserve">against Larry Flynt, the publisher of</w:t>
+      </w:r>
+      <w:r>
+        <w:t xml:space="preserve"> </w:t>
+      </w:r>
+      <w:r>
+        <w:rPr>
+          <w:i/>
+        </w:rPr>
+        <w:t xml:space="preserve">Hustler Magazine</w:t>
+      </w:r>
+      <w:r>
+        <w:t xml:space="preserve"> </w:t>
+      </w:r>
+      <w:r>
+        <w:t xml:space="preserve">(on reserve in Schmid Library).</w:t>
       </w:r>
     </w:p>
     <w:p>
@@ -7166,6 +7278,47 @@
         </w:numPr>
       </w:pPr>
       <w:r>
+        <w:t xml:space="preserve">Amy J. Field,</w:t>
+      </w:r>
+      <w:r>
+        <w:t xml:space="preserve"> </w:t>
+      </w:r>
+      <w:hyperlink r:id="rId60">
+        <w:r>
+          <w:rPr>
+            <w:rStyle w:val="Link"/>
+          </w:rPr>
+          <w:t xml:space="preserve">A Curtain Call for Docudrama-Defamation Actions: A Clear Standard Takes a Bow</w:t>
+        </w:r>
+      </w:hyperlink>
+      <w:r>
+        <w:t xml:space="preserve">. Casenote discussing</w:t>
+      </w:r>
+      <w:r>
+        <w:t xml:space="preserve"> </w:t>
+      </w:r>
+      <w:r>
+        <w:rPr>
+          <w:i/>
+        </w:rPr>
+        <w:t xml:space="preserve">Davis v. Costa-Gavaras</w:t>
+      </w:r>
+      <w:r>
+        <w:t xml:space="preserve"> </w:t>
+      </w:r>
+      <w:r>
+        <w:t xml:space="preserve">(SDNY 1987).</w:t>
+      </w:r>
+    </w:p>
+    <w:p>
+      <w:pPr>
+        <w:pStyle w:val="Compact"/>
+        <w:numPr>
+          <w:numId w:val="1021"/>
+          <w:ilvl w:val="0"/>
+        </w:numPr>
+      </w:pPr>
+      <w:r>
         <w:rPr>
           <w:i/>
         </w:rPr>
@@ -7186,7 +7339,7 @@
           <w:ilvl w:val="1"/>
         </w:numPr>
       </w:pPr>
-      <w:hyperlink r:id="rId199">
+      <w:hyperlink r:id="rId200">
         <w:r>
           <w:rPr>
             <w:rStyle w:val="Link"/>
@@ -7203,7 +7356,7 @@
           <w:ilvl w:val="1"/>
         </w:numPr>
       </w:pPr>
-      <w:hyperlink r:id="rId200">
+      <w:hyperlink r:id="rId201">
         <w:r>
           <w:rPr>
             <w:rStyle w:val="Link"/>
@@ -7223,7 +7376,7 @@
           <w:ilvl w:val="0"/>
         </w:numPr>
       </w:pPr>
-      <w:hyperlink r:id="rId201">
+      <w:hyperlink r:id="rId202">
         <w:r>
           <w:rPr>
             <w:rStyle w:val="Link"/>
@@ -7240,7 +7393,7 @@
           <w:ilvl w:val="0"/>
         </w:numPr>
       </w:pPr>
-      <w:hyperlink r:id="rId202">
+      <w:hyperlink r:id="rId203">
         <w:r>
           <w:rPr>
             <w:rStyle w:val="Link"/>
@@ -7253,8 +7406,8 @@
       <w:pPr>
         <w:pStyle w:val="Heading5"/>
       </w:pPr>
-      <w:bookmarkStart w:id="203" w:name="courtney-love-defamation-via-twitter"/>
-      <w:bookmarkEnd w:id="203"/>
+      <w:bookmarkStart w:id="204" w:name="courtney-love-defamation-via-twitter"/>
+      <w:bookmarkEnd w:id="204"/>
       <w:r>
         <w:t xml:space="preserve">Courtney Love &amp; Defamation via Twitter</w:t>
       </w:r>
@@ -7267,7 +7420,7 @@
           <w:ilvl w:val="0"/>
         </w:numPr>
       </w:pPr>
-      <w:hyperlink r:id="rId204">
+      <w:hyperlink r:id="rId205">
         <w:r>
           <w:rPr>
             <w:rStyle w:val="Link"/>
@@ -7284,7 +7437,7 @@
           <w:ilvl w:val="0"/>
         </w:numPr>
       </w:pPr>
-      <w:hyperlink r:id="rId205">
+      <w:hyperlink r:id="rId206">
         <w:r>
           <w:rPr>
             <w:rStyle w:val="Link"/>
@@ -7313,8 +7466,8 @@
       <w:pPr>
         <w:pStyle w:val="Heading5"/>
       </w:pPr>
-      <w:bookmarkStart w:id="206" w:name="who-are-the-news-media"/>
-      <w:bookmarkEnd w:id="206"/>
+      <w:bookmarkStart w:id="207" w:name="who-are-the-news-media"/>
+      <w:bookmarkEnd w:id="207"/>
       <w:r>
         <w:t xml:space="preserve">Who Are "The News Media?"</w:t>
       </w:r>
@@ -7326,7 +7479,7 @@
       <w:r>
         <w:t xml:space="preserve"> </w:t>
       </w:r>
-      <w:hyperlink r:id="rId207">
+      <w:hyperlink r:id="rId208">
         <w:r>
           <w:rPr>
             <w:rStyle w:val="Link"/>
@@ -7431,7 +7584,7 @@
     </w:lvl>
   </w:abstractNum>
   <w:abstractNum w:abstractNumId="990">
-    <w:nsid w:val="ade3a167"/>
+    <w:nsid w:val="eed524ef"/>
     <w:multiLevelType w:val="multilevel"/>
     <w:lvl w:ilvl="0">
       <w:numFmt w:val="bullet"/>
@@ -7512,7 +7665,7 @@
     </w:lvl>
   </w:abstractNum>
   <w:abstractNum w:abstractNumId="991">
-    <w:nsid w:val="7927e9d5"/>
+    <w:nsid w:val="26a06461"/>
     <w:multiLevelType w:val="multilevel"/>
     <w:lvl w:ilvl="0">
       <w:numFmt w:val="bullet"/>
@@ -7593,7 +7746,7 @@
     </w:lvl>
   </w:abstractNum>
   <w:abstractNum w:abstractNumId="99411">
-    <w:nsid w:val="f4cc3619"/>
+    <w:nsid w:val="3ea2217a"/>
     <w:multiLevelType w:val="multilevel"/>
     <w:lvl w:ilvl="0">
       <w:start w:val="1"/>
@@ -7681,7 +7834,7 @@
     </w:lvl>
   </w:abstractNum>
   <w:abstractNum w:abstractNumId="99731">
-    <w:nsid w:val="6d822c92"/>
+    <w:nsid w:val="fc5a190d"/>
     <w:multiLevelType w:val="multilevel"/>
     <w:lvl w:ilvl="0">
       <w:start w:val="1"/>

</xml_diff>

<commit_message>
Draft of Right of Publicity/Celebrity Rights
Edits to Defamation/Privacy files. Typos. Edits to README
</commit_message>
<xml_diff>
--- a/Defamation_Privacy/Defamation_Privacy.docx
+++ b/Defamation_Privacy/Defamation_Privacy.docx
@@ -726,7 +726,7 @@
         <w:t xml:space="preserve">New York Times</w:t>
       </w:r>
       <w:r>
-        <w:t xml:space="preserve">, alleging that it had wongfully implied that he was guilty of mindconduct. Four other suits were filed by other government officials.</w:t>
+        <w:t xml:space="preserve">, alleging that it had wongfully implied that he was guilty of misconduct. Four other suits were filed by other government officials.</w:t>
       </w:r>
     </w:p>
     <w:p>
@@ -745,7 +745,7 @@
         <w:t xml:space="preserve">actual malice</w:t>
       </w:r>
       <w:r>
-        <w:t xml:space="preserve">"--meaniing it was made</w:t>
+        <w:t xml:space="preserve">"--meaning it was made</w:t>
       </w:r>
       <w:r>
         <w:t xml:space="preserve"> </w:t>
@@ -1183,7 +1183,7 @@
         <w:t xml:space="preserve"> </w:t>
       </w:r>
       <w:r>
-        <w:t xml:space="preserve">which developed the thesis of Ed Horman, Charles' father, the US military in Chile had known and approved of the killing of his son by Pinochet's troops. Four years later, Costa-Gavras made a well-received movie,</w:t>
+        <w:t xml:space="preserve">which developed the thesis of Ed Horman, Charles' father, that the US military in Chile had known and approved of the killing of his son by Pinochet's troops. Four years later, Costa-Gavras made a well-received movie,</w:t>
       </w:r>
       <w:r>
         <w:t xml:space="preserve"> </w:t>
@@ -1313,7 +1313,7 @@
             <w:i/>
             <w:rStyle w:val="Link"/>
           </w:rPr>
-          <w:t xml:space="preserve">St. Amant v. Thompson,</w:t>
+          <w:t xml:space="preserve">St. Amant v. Thompson</w:t>
         </w:r>
         <w:r>
           <w:rPr>
@@ -1325,7 +1325,7 @@
           <w:rPr>
             <w:rStyle w:val="Link"/>
           </w:rPr>
-          <w:t xml:space="preserve">(S.Ct. 1968)</w:t>
+          <w:t xml:space="preserve">(S.Ct. 1968.)</w:t>
         </w:r>
       </w:hyperlink>
     </w:p>
@@ -4679,6 +4679,478 @@
       <w:r>
         <w:t xml:space="preserve"> </w:t>
       </w:r>
+      <w:hyperlink r:id="rId124">
+        <w:r>
+          <w:rPr>
+            <w:i/>
+            <w:rStyle w:val="Link"/>
+          </w:rPr>
+          <w:t xml:space="preserve">Restatement (Second) of Torts, supra,</w:t>
+        </w:r>
+        <w:r>
+          <w:rPr>
+            <w:rStyle w:val="Link"/>
+          </w:rPr>
+          <w:t xml:space="preserve"> </w:t>
+        </w:r>
+        <w:r>
+          <w:rPr>
+            <w:rStyle w:val="Link"/>
+          </w:rPr>
+          <w:t xml:space="preserve">§ 652E, comment e.</w:t>
+        </w:r>
+      </w:hyperlink>
+      <w:r>
+        <w:t xml:space="preserve"> </w:t>
+      </w:r>
+      <w:r>
+        <w:t xml:space="preserve">Indeed, that type of case presupposes the truth of the facts disclosed.</w:t>
+      </w:r>
+      <w:r>
+        <w:t xml:space="preserve"> </w:t>
+      </w:r>
+      <w:r>
+        <w:rPr>
+          <w:i/>
+        </w:rPr>
+        <w:t xml:space="preserve">Id.</w:t>
+      </w:r>
+      <w:r>
+        <w:t xml:space="preserve"> </w:t>
+      </w:r>
+      <w:r>
+        <w:t xml:space="preserve">If they are false, the interest invaded is that protected by the defamation and false-light torts: the interest in being represented truthfully to the world.</w:t>
+      </w:r>
+    </w:p>
+    <w:p>
+      <w:r>
+        <w:t xml:space="preserve">Absence of special damages may be the reason why the Hayneses have not appealed the dismissal of their claim that the defendants cast Luther in a false light — though in fairness to him we should point out that they may have placed him in a false light with respect to his motives for leaving Ruby. Lemann's interview notes suggest (as the book does not, at least not clearly) that the major difference which Haynes perceived between the two women was one of character rather than of financial wherewithal. According to the notes, Haynes told Lemann that Ruby "never wanted to work. She wanted to sit around and be on aid. I called Ruby and asked her why she let 'Nita [their daughter] have a baby and she said, She's grown. I couldn't handle that talk, so I said forget it. Ruby was on aid when I met her, and she wanted to have more kids so she could have more aid. Dorothy had three kids, and a job."</w:t>
+      </w:r>
+    </w:p>
+    <w:p>
+      <w:r>
+        <w:t xml:space="preserve">This is an aside. The branch of privacy law that the Hayneses invoke in their appeal is not concerned with, and is not a proper surrogate for legal doctrines that are concerned with, the accuracy of the private facts revealed. It is concerned with the propriety of stripping away the veil of privacy with which we cover the embarrassing, the shameful, the tabooed, truths about us.</w:t>
+      </w:r>
+      <w:r>
+        <w:t xml:space="preserve"> </w:t>
+      </w:r>
+      <w:hyperlink r:id="rId150">
+        <w:r>
+          <w:rPr>
+            <w:i/>
+            <w:rStyle w:val="Link"/>
+          </w:rPr>
+          <w:t xml:space="preserve">Leidholdt v. L.F.P. Inc., supra,</w:t>
+        </w:r>
+      </w:hyperlink>
+      <w:r>
+        <w:t xml:space="preserve">. The revelations in the book are not about the intimate details of the Hayneses' life. They are about misconduct, in particular Luther's. (There is very little about Dorothy in the book, apart from the fact that she had had an affair with Luther while he was still married to Ruby and that they eventually became and have remained lawfully married.) The revelations are about his heavy drinking, his unstable employment, his adultery, his irresponsible and neglectful behavior toward his wife and children. So we must consider cases in which the right of privacy has been invoked as a shield against the revelation of previous misconduct.</w:t>
+      </w:r>
+    </w:p>
+    <w:p>
+      <w:r>
+        <w:t xml:space="preserve">Two early cases illustrate the range of judicial thinking. In</w:t>
+      </w:r>
+      <w:r>
+        <w:t xml:space="preserve"> </w:t>
+      </w:r>
+      <w:hyperlink r:id="rId151">
+        <w:r>
+          <w:rPr>
+            <w:i/>
+            <w:rStyle w:val="Link"/>
+          </w:rPr>
+          <w:t xml:space="preserve">Melvin v. Reid,</w:t>
+        </w:r>
+        <w:r>
+          <w:rPr>
+            <w:rStyle w:val="Link"/>
+          </w:rPr>
+          <w:t xml:space="preserve"> </w:t>
+        </w:r>
+        <w:r>
+          <w:rPr>
+            <w:rStyle w:val="Link"/>
+          </w:rPr>
+          <w:t xml:space="preserve">112 Cal.App. 285, 297 Pac. 91 (1931),</w:t>
+        </w:r>
+      </w:hyperlink>
+      <w:r>
+        <w:t xml:space="preserve"> </w:t>
+      </w:r>
+      <w:r>
+        <w:t xml:space="preserve">the plaintiff was a former prostitute, who had been prosecuted but acquitted of murder. She later had married and (she alleged) for seven years had lived a blameless respectable life in a community in which her lurid past was unknown — when all was revealed in a movie about the murder case which used her maiden name. The court held that these allegations stated a claim for invasion of privacy. The Hayneses' claim is similar although less dramatic. They have been a respectable married couple for two decades. Luther's alcohol problem is behind him. He has steady employment as a doorman. His wife is a nurse, and in 1990 he told Lemann that the couple's combined income was $60,000 a year. He is not in trouble with the domestic relations court. He is a deacon of his church. He has come a long way from sharecropping in Mississippi and public housing in Chicago and he and his wife want to bury their past just as Mrs. Melvin wanted to do and in</w:t>
+      </w:r>
+      <w:r>
+        <w:t xml:space="preserve"> </w:t>
+      </w:r>
+      <w:hyperlink r:id="rId151">
+        <w:r>
+          <w:rPr>
+            <w:i/>
+            <w:rStyle w:val="Link"/>
+          </w:rPr>
+          <w:t xml:space="preserve">Melvin v. Reid</w:t>
+        </w:r>
+      </w:hyperlink>
+      <w:r>
+        <w:t xml:space="preserve"> </w:t>
+      </w:r>
+      <w:r>
+        <w:t xml:space="preserve">was held entitled to do.</w:t>
+      </w:r>
+    </w:p>
+    <w:p>
+      <w:r>
+        <w:t xml:space="preserve">In Luther Haynes's own words, from his deposition, "I know I haven't been no angel, but since almost 30 years ago I have turned my life completely around. I stopped the drinking and all this bad habits and stuff like that, which I deny, some of [it] I didn't deny, because I have changed my life. It take me almost 30 years to change it and I am deeply in my church. I look good in the eyes of my church members and my community. Now, what is going to happen now when this public reads this garbage which I didn't tell Mr. Lemann to write? Then all this is going to go down the drain. And I worked like a son of a gun to build myself up in a good reputation and he has torn it down."</w:t>
+      </w:r>
+    </w:p>
+    <w:p>
+      <w:r>
+        <w:t xml:space="preserve">But with</w:t>
+      </w:r>
+      <w:r>
+        <w:t xml:space="preserve"> </w:t>
+      </w:r>
+      <w:hyperlink r:id="rId151">
+        <w:r>
+          <w:rPr>
+            <w:i/>
+            <w:rStyle w:val="Link"/>
+          </w:rPr>
+          <w:t xml:space="preserve">Melvin v. Reid</w:t>
+        </w:r>
+      </w:hyperlink>
+      <w:r>
+        <w:t xml:space="preserve"> </w:t>
+      </w:r>
+      <w:r>
+        <w:t xml:space="preserve">compare</w:t>
+      </w:r>
+      <w:r>
+        <w:t xml:space="preserve"> </w:t>
+      </w:r>
+      <w:hyperlink r:id="rId152">
+        <w:r>
+          <w:rPr>
+            <w:i/>
+            <w:rStyle w:val="Link"/>
+          </w:rPr>
+          <w:t xml:space="preserve">Sidis v. F-R Publishing Corp.,</w:t>
+        </w:r>
+        <w:r>
+          <w:rPr>
+            <w:rStyle w:val="Link"/>
+          </w:rPr>
+          <w:t xml:space="preserve"> </w:t>
+        </w:r>
+        <w:r>
+          <w:rPr>
+            <w:rStyle w:val="Link"/>
+          </w:rPr>
+          <w:t xml:space="preserve">113 F.2d 806 (2d Cir. 1940),</w:t>
+        </w:r>
+      </w:hyperlink>
+      <w:r>
+        <w:t xml:space="preserve"> </w:t>
+      </w:r>
+      <w:r>
+        <w:t xml:space="preserve">another old case but one more consonant with modern thinking about the proper balance between the right of privacy and the freedom of the press. A child prodigy had flamed out; he was now an eccentric recluse. The</w:t>
+      </w:r>
+      <w:r>
+        <w:t xml:space="preserve"> </w:t>
+      </w:r>
+      <w:r>
+        <w:rPr>
+          <w:i/>
+        </w:rPr>
+        <w:t xml:space="preserve">New Yorker</w:t>
+      </w:r>
+      <w:r>
+        <w:t xml:space="preserve"> </w:t>
+      </w:r>
+      <w:r>
+        <w:t xml:space="preserve">ran a "where is he now" article about him. The article, entitled "April Fool," did not reveal any misconduct by Sidis but it depicted him in mocking tones as a comical failure, in much the same way that the report of Ruby's "devastating imitation" of the amorous Luther Haynes could be thought to have depicted him as a comical failure, albeit with sinister consequences absent from Sidis's case. The invasion of Sidis's privacy was palpable. But the publisher won. No intimate physical details of Sidis's life had been revealed; and on the other side was the undoubted newsworthiness of a child prodigy, as of a woman prosecuted for murder. Sidis, unlike Mrs. Melvin, was not permitted to bury his past.</w:t>
+      </w:r>
+    </w:p>
+    <w:p>
+      <w:r>
+        <w:t xml:space="preserve">Evolution along the divergent lines marked out by</w:t>
+      </w:r>
+      <w:r>
+        <w:t xml:space="preserve"> </w:t>
+      </w:r>
+      <w:r>
+        <w:rPr>
+          <w:i/>
+        </w:rPr>
+        <w:t xml:space="preserve">Melvin</w:t>
+      </w:r>
+      <w:r>
+        <w:t xml:space="preserve"> </w:t>
+      </w:r>
+      <w:r>
+        <w:t xml:space="preserve">and</w:t>
+      </w:r>
+      <w:r>
+        <w:t xml:space="preserve"> </w:t>
+      </w:r>
+      <w:r>
+        <w:rPr>
+          <w:i/>
+        </w:rPr>
+        <w:t xml:space="preserve">Sidis</w:t>
+      </w:r>
+      <w:r>
+        <w:t xml:space="preserve"> </w:t>
+      </w:r>
+      <w:r>
+        <w:t xml:space="preserve">continued … until</w:t>
+      </w:r>
+      <w:r>
+        <w:t xml:space="preserve"> </w:t>
+      </w:r>
+      <w:hyperlink r:id="rId153">
+        <w:r>
+          <w:rPr>
+            <w:i/>
+            <w:rStyle w:val="Link"/>
+          </w:rPr>
+          <w:t xml:space="preserve">Cox Broadcasting Corp. v. Cohn</w:t>
+        </w:r>
+        <w:r>
+          <w:rPr>
+            <w:rStyle w:val="Link"/>
+          </w:rPr>
+          <w:t xml:space="preserve"> </w:t>
+        </w:r>
+        <w:r>
+          <w:rPr>
+            <w:rStyle w:val="Link"/>
+          </w:rPr>
+          <w:t xml:space="preserve">(S.Ct. 1975),</w:t>
+        </w:r>
+      </w:hyperlink>
+      <w:r>
+        <w:t xml:space="preserve"> </w:t>
+      </w:r>
+      <w:r>
+        <w:t xml:space="preserve">which may have consigned the entire</w:t>
+      </w:r>
+      <w:r>
+        <w:t xml:space="preserve"> </w:t>
+      </w:r>
+      <w:r>
+        <w:rPr>
+          <w:i/>
+        </w:rPr>
+        <w:t xml:space="preserve">Melvin</w:t>
+      </w:r>
+      <w:r>
+        <w:t xml:space="preserve"> </w:t>
+      </w:r>
+      <w:r>
+        <w:t xml:space="preserve">line to the outer darkness. A Georgia statute forbade the publication of names of rape victims. A television station obtained the name of a woman who had been raped and murdered from the indictment of her assailants (a public document), and broadcast it in defiance of the statute. The woman's father brought a tort suit against the broadcaster, claiming that the broadcast had violated his right of privacy. The broadcaster argued that the name of the woman was a matter of public concern, but the Georgia supreme court held that the statute established the contrary, and affirmed a finding of liability. The U.S. Supreme Court reversed, holding that the statute violated the First Amendment. The Court declined to rule whether the publication of truthful information can ever be made the basis of a tort suit for invasion of privacy, but held that the First Amendment creates a privilege to publish matters contained in public records even if publication would offend the sensibilities of a reasonable person. Years later the Court extended the rule laid down in</w:t>
+      </w:r>
+      <w:r>
+        <w:t xml:space="preserve"> </w:t>
+      </w:r>
+      <w:r>
+        <w:rPr>
+          <w:i/>
+        </w:rPr>
+        <w:t xml:space="preserve">Cox</w:t>
+      </w:r>
+      <w:r>
+        <w:t xml:space="preserve"> </w:t>
+      </w:r>
+      <w:r>
+        <w:t xml:space="preserve">to a case in which a newspaper published a rape victim's name (again in violation of a state statute) that it had obtained from a police report that was not a public document.</w:t>
+      </w:r>
+      <w:r>
+        <w:t xml:space="preserve"> </w:t>
+      </w:r>
+      <w:hyperlink r:id="rId154">
+        <w:r>
+          <w:rPr>
+            <w:i/>
+            <w:rStyle w:val="Link"/>
+          </w:rPr>
+          <w:t xml:space="preserve">Florida Star v. B.J.F.</w:t>
+        </w:r>
+        <w:r>
+          <w:rPr>
+            <w:rStyle w:val="Link"/>
+          </w:rPr>
+          <w:t xml:space="preserve"> </w:t>
+        </w:r>
+        <w:r>
+          <w:rPr>
+            <w:rStyle w:val="Link"/>
+          </w:rPr>
+          <w:t xml:space="preserve">(S.Ct. 1989)</w:t>
+        </w:r>
+      </w:hyperlink>
+      <w:r>
+        <w:t xml:space="preserve">. Again the Court was careful not to hold that states can never provide a tort remedy to a person about whom truthful, but intensely private, information of some interest to the public is published.</w:t>
+      </w:r>
+    </w:p>
+    <w:p>
+      <w:r>
+        <w:t xml:space="preserve">We do not think the Court was being coy in</w:t>
+      </w:r>
+      <w:r>
+        <w:t xml:space="preserve"> </w:t>
+      </w:r>
+      <w:r>
+        <w:rPr>
+          <w:i/>
+        </w:rPr>
+        <w:t xml:space="preserve">Cox</w:t>
+      </w:r>
+      <w:r>
+        <w:t xml:space="preserve"> </w:t>
+      </w:r>
+      <w:r>
+        <w:t xml:space="preserve">or</w:t>
+      </w:r>
+      <w:r>
+        <w:t xml:space="preserve"> </w:t>
+      </w:r>
+      <w:r>
+        <w:rPr>
+          <w:i/>
+        </w:rPr>
+        <w:t xml:space="preserve">Florida Star</w:t>
+      </w:r>
+      <w:r>
+        <w:t xml:space="preserve"> </w:t>
+      </w:r>
+      <w:r>
+        <w:t xml:space="preserve">in declining to declare the tort of publicizing intensely personal facts totally defunct. (Indeed, the author of</w:t>
+      </w:r>
+      <w:r>
+        <w:t xml:space="preserve"> </w:t>
+      </w:r>
+      <w:r>
+        <w:rPr>
+          <w:i/>
+        </w:rPr>
+        <w:t xml:space="preserve">Cox</w:t>
+      </w:r>
+      <w:r>
+        <w:t xml:space="preserve"> </w:t>
+      </w:r>
+      <w:r>
+        <w:t xml:space="preserve">dissented in</w:t>
+      </w:r>
+      <w:r>
+        <w:t xml:space="preserve"> </w:t>
+      </w:r>
+      <w:r>
+        <w:rPr>
+          <w:i/>
+        </w:rPr>
+        <w:t xml:space="preserve">Florida Star.</w:t>
+      </w:r>
+      <w:r>
+        <w:t xml:space="preserve">) The publication of facts in a public record or other official document, such as the police report in the</w:t>
+      </w:r>
+      <w:r>
+        <w:t xml:space="preserve"> </w:t>
+      </w:r>
+      <w:r>
+        <w:rPr>
+          <w:i/>
+        </w:rPr>
+        <w:t xml:space="preserve">Florida Star,</w:t>
+      </w:r>
+      <w:r>
+        <w:t xml:space="preserve"> </w:t>
+      </w:r>
+      <w:r>
+        <w:t xml:space="preserve">is not to be equated to publishing a photo of a couple making love or of a person undergoing some intimate medical procedure; we even doubt that it would make a difference in such a case if the photograph had been printed in a government document (say the patient's file in a Veterans Administration hospital).</w:t>
+      </w:r>
+    </w:p>
+    <w:p>
+      <w:r>
+        <w:t xml:space="preserve">Yet despite the limited scope of the holdings of</w:t>
+      </w:r>
+      <w:r>
+        <w:t xml:space="preserve"> </w:t>
+      </w:r>
+      <w:r>
+        <w:rPr>
+          <w:i/>
+        </w:rPr>
+        <w:t xml:space="preserve">Cox</w:t>
+      </w:r>
+      <w:r>
+        <w:t xml:space="preserve"> </w:t>
+      </w:r>
+      <w:r>
+        <w:t xml:space="preserve">and</w:t>
+      </w:r>
+      <w:r>
+        <w:t xml:space="preserve"> </w:t>
+      </w:r>
+      <w:r>
+        <w:rPr>
+          <w:i/>
+        </w:rPr>
+        <w:t xml:space="preserve">Florida Star,</w:t>
+      </w:r>
+      <w:r>
+        <w:t xml:space="preserve"> </w:t>
+      </w:r>
+      <w:r>
+        <w:t xml:space="preserve">the implications of those decisions for the branch of the right of privacy that limits the publication of private facts are profound, even for a case such as this in which, unlike</w:t>
+      </w:r>
+      <w:r>
+        <w:t xml:space="preserve"> </w:t>
+      </w:r>
+      <w:hyperlink r:id="rId151">
+        <w:r>
+          <w:rPr>
+            <w:i/>
+            <w:rStyle w:val="Link"/>
+          </w:rPr>
+          <w:t xml:space="preserve">Melvin v. Reid</w:t>
+        </w:r>
+      </w:hyperlink>
+      <w:r>
+        <w:rPr>
+          <w:i/>
+        </w:rPr>
+        <w:t xml:space="preserve">,</w:t>
+      </w:r>
+      <w:r>
+        <w:t xml:space="preserve"> </w:t>
+      </w:r>
+      <w:r>
+        <w:t xml:space="preserve">the primary source of the allegedly humiliating personal facts is not a public record. (The primary source is Ruby Daniels.) The Court must believe that the First Amendment greatly circumscribes the right even of a private figure to obtain damages for the publication of newsworthy facts about him, even when they are facts of a kind that people want very much to conceal. To be identified in the newspaper as a rape victim is intensely embarrassing. And it is not invited embarrassment. No one asks to be raped; the plaintiff in</w:t>
+      </w:r>
+      <w:r>
+        <w:t xml:space="preserve"> </w:t>
+      </w:r>
+      <w:hyperlink r:id="rId151">
+        <w:r>
+          <w:rPr>
+            <w:i/>
+            <w:rStyle w:val="Link"/>
+          </w:rPr>
+          <w:t xml:space="preserve">Melvin v. Reid</w:t>
+        </w:r>
+      </w:hyperlink>
+      <w:r>
+        <w:t xml:space="preserve"> </w:t>
+      </w:r>
+      <w:r>
+        <w:t xml:space="preserve">did not ask to be prosecuted for murder (remember, she was acquitted, though whether she actually was innocent is unknown); Sidis did not decide to be a prodigy; and Luther Haynes did not aspire to be a representative figure in the great black migration from the South to the North. People who do not desire the limelight and do not deliberately choose a way of life or course of conduct calculated to thrust them into it nevertheless have no legal right to extinguish it if the experiences that have befallen them are newsworthy, even if they would prefer that those experiences be kept private. The possibility of an involuntary loss of privacy is recognized in the modern formulations of this branch of the privacy tort, which require not only that the private facts publicized be such as would make a reasonable person deeply offended by such publicity but also that they be facts in which the public has no legitimate interest.</w:t>
+      </w:r>
+      <w:r>
+        <w:t xml:space="preserve"> </w:t>
+      </w:r>
       <w:r>
         <w:rPr>
           <w:i/>
@@ -4689,63 +5161,117 @@
         <w:t xml:space="preserve"> </w:t>
       </w:r>
       <w:r>
-        <w:t xml:space="preserve">§ 652E, comment e. Indeed, that type of case presupposes the truth of the facts disclosed.</w:t>
-      </w:r>
-      <w:r>
-        <w:t xml:space="preserve"> </w:t>
-      </w:r>
-      <w:r>
-        <w:rPr>
-          <w:i/>
-        </w:rPr>
-        <w:t xml:space="preserve">Id.</w:t>
-      </w:r>
-      <w:r>
-        <w:t xml:space="preserve"> </w:t>
-      </w:r>
-      <w:r>
-        <w:t xml:space="preserve">If they are false, the interest invaded is that protected by the defamation and false-light torts: the interest in being represented truthfully to the world.</w:t>
-      </w:r>
-    </w:p>
-    <w:p>
-      <w:r>
-        <w:t xml:space="preserve">Absence of special damages may be the reason why the Hayneses have not appealed the dismissal of their claim that the defendants cast Luther in a false light — though in fairness to him we should point out that they may have placed him in a false light with respect to his motives for leaving Ruby. Lemann's interview notes suggest (as the book does not, at least not clearly) that the major difference which Haynes perceived between the two women was one of character rather than of financial wherewithal. According to the notes, Haynes told Lemann that Ruby "never wanted to work. She wanted to sit around and be on aid. I called Ruby and asked her why she let 'Nita [their daughter] have a baby and she said, She's grown. I couldn't handle that talk, so I said forget it. Ruby was on aid when I met her, and she wanted to have more kids so she could have more aid. Dorothy had three kids, and a job."</w:t>
-      </w:r>
-    </w:p>
-    <w:p>
-      <w:r>
-        <w:t xml:space="preserve">This is an aside. The branch of privacy law that the Hayneses invoke in their appeal is not concerned with, and is not a proper surrogate for legal doctrines that are concerned with, the accuracy of the private facts revealed. It is concerned with the propriety of stripping away the veil of privacy with which we cover the embarrassing, the shameful, the tabooed, truths about us.</w:t>
-      </w:r>
-      <w:r>
-        <w:t xml:space="preserve"> </w:t>
-      </w:r>
-      <w:hyperlink r:id="rId150">
-        <w:r>
-          <w:rPr>
-            <w:i/>
-            <w:rStyle w:val="Link"/>
-          </w:rPr>
-          <w:t xml:space="preserve">Leidholdt v. L.F.P. Inc., supra,</w:t>
-        </w:r>
-      </w:hyperlink>
-      <w:r>
-        <w:t xml:space="preserve">. The revelations in the book are not about the intimate details of the Hayneses' life. They are about misconduct, in particular Luther's. (There is very little about Dorothy in the book, apart from the fact that she had had an affair with Luther while he was still married to Ruby and that they eventually became and have remained lawfully married.) The revelations are about his heavy drinking, his unstable employment, his adultery, his irresponsible and neglectful behavior toward his wife and children. So we must consider cases in which the right of privacy has been invoked as a shield against the revelation of previous misconduct.</w:t>
-      </w:r>
-    </w:p>
-    <w:p>
-      <w:r>
-        <w:t xml:space="preserve">Two early cases illustrate the range of judicial thinking. In</w:t>
-      </w:r>
-      <w:r>
-        <w:t xml:space="preserve"> </w:t>
-      </w:r>
-      <w:hyperlink r:id="rId151">
-        <w:r>
-          <w:rPr>
-            <w:i/>
-            <w:rStyle w:val="Link"/>
-          </w:rPr>
-          <w:t xml:space="preserve">Melvin v. Reid,</w:t>
+        <w:t xml:space="preserve">§ 652D(b).</w:t>
+      </w:r>
+    </w:p>
+    <w:p>
+      <w:r>
+        <w:t xml:space="preserve">The two criteria, offensiveness and newsworthiness, are related. An individual, and more pertinently perhaps the community, is most offended by the publication of intimate personal facts when the community has no interest in them beyond the voyeuristic thrill of penetrating the wall of privacy that surrounds a stranger. The reader of a book about the black migration to the North would have no legitimate interest in the details of Luther Haynes's sex life; but no such details are disclosed. Such a reader does have a legitimate interest in the aspects of Luther's conduct that the book reveals. For one of Lemann's major themes is the transposition virtually intact of a sharecropper morality characterized by a family structure "matriarchal and elastic" and by an "extremely unstable" marriage bond to the slums of the northern cities, and the interaction, largely random and sometimes perverse, of that morality with governmental programs to alleviate poverty. Public aid policies discouraged Ruby and Luther from living together; public housing policies precipitated a marriage doomed to fail. No detail in the book claimed to invade the Hayneses' privacy is not germane to the story that the author wanted to tell, a story not only of legitimate but of transcendent public interest.</w:t>
+      </w:r>
+    </w:p>
+    <w:p>
+      <w:r>
+        <w:t xml:space="preserve">The Hayneses question whether the linkage between the author's theme and their private life really is organic. They point out that many social histories do not mention individuals at all, let alone by name. That is true. Much of social science, including social history, proceeds by abstraction, aggregation, and quantification rather than by case studies; the economist Robert Fogel has won a Nobel prize for his statistical studies of economic history, including, not wholly unrelated to the subject of Lemann's book, the history of Negro slavery in the United States. But it would be absurd to suggest that cliometric or other aggregative, impersonal methods of doing social history are the only proper way to go about it and presumptuous to claim even that they are the best way. Lemann's book has been praised to the skies by distinguished scholars, among them black scholars covering a large portion of the ideological spectrum — Henry Louis Gates Jr., William Julius Wilson, and Patricia Williams. Lemann's methodology places the individual case history at center stage. If he cannot tell the story of Ruby Daniels without waivers from every person who she thinks did her wrong, he cannot write this book.</w:t>
+      </w:r>
+    </w:p>
+    <w:p>
+      <w:r>
+        <w:t xml:space="preserve">Well, argue the Hayneses, at least Lemann could have changed their names. But the use of pseudonyms would not have gotten Lemann and Knopf off the legal hook. The details of the Hayneses' lives recounted in the book would identify them unmistakably to anyone who has known the Hayneses well for a long time (members of their families, for example), or who knew them before they got married; and no more is required for liability either in defamation law (citations omitted).</w:t>
+      </w:r>
+    </w:p>
+    <w:p>
+      <w:r>
+        <w:t xml:space="preserve">Lemann would have had to change some, perhaps many, of the details. But then he would no longer have been writing history. He would have been writing fiction. The nonquantitative study of living persons would be abolished as a category of scholarship, to be replaced by the sociological novel. That is a genre with a distinguished history punctuated by famous names, such as Dickens, Zola, Stowe, Dreiser, Sinclair, Steinbeck, and Wolfe, but we do not think that the law of privacy makes it (or that the First Amendment would permit the law of privacy to make it) the exclusive format for a social history of living persons that tells their story rather than treating them as data points in a statistical study. Reporting the true facts about real people is necessary to "obviate any impression that the problems raised in the [book] are remote or hypothetical."</w:t>
+      </w:r>
+      <w:r>
+        <w:t xml:space="preserve"> </w:t>
+      </w:r>
+      <w:hyperlink r:id="rId155">
+        <w:r>
+          <w:rPr>
+            <w:i/>
+            <w:rStyle w:val="Link"/>
+          </w:rPr>
+          <w:t xml:space="preserve">Gilbert v. Medical Economics Co., supra</w:t>
+        </w:r>
+      </w:hyperlink>
+      <w:r>
+        <w:t xml:space="preserve">. And surely a composite portrait of ghetto residents would be attacked as racial stereotyping.</w:t>
+      </w:r>
+    </w:p>
+    <w:p>
+      <w:r>
+        <w:rPr>
+          <w:i/>
+        </w:rPr>
+        <w:t xml:space="preserve">The Promised Land</w:t>
+      </w:r>
+      <w:r>
+        <w:t xml:space="preserve"> </w:t>
+      </w:r>
+      <w:r>
+        <w:t xml:space="preserve">does not afford the reader a titillating glimpse of tabooed activities. The tone is decorous and restrained. Painful though it is for the Hayneses to see a past they would rather forget brought into the public view, the public needs the information conveyed by the book, including the information about Luther and Dorothy Haynes, in order to evaluate the profound social and political questions that the book raises. Given the</w:t>
+      </w:r>
+      <w:r>
+        <w:t xml:space="preserve"> </w:t>
+      </w:r>
+      <w:r>
+        <w:rPr>
+          <w:i/>
+        </w:rPr>
+        <w:t xml:space="preserve">Cox</w:t>
+      </w:r>
+      <w:r>
+        <w:t xml:space="preserve"> </w:t>
+      </w:r>
+      <w:r>
+        <w:t xml:space="preserve">decision, moreover, all the discreditable facts about the Hayneses that are contained in judicial records are beyond the power of tort law to conceal; and the disclosure of those facts alone would strip away the Hayneses' privacy as effectively as</w:t>
+      </w:r>
+      <w:r>
+        <w:t xml:space="preserve"> </w:t>
+      </w:r>
+      <w:r>
+        <w:rPr>
+          <w:i/>
+        </w:rPr>
+        <w:t xml:space="preserve">The Promised Land</w:t>
+      </w:r>
+      <w:r>
+        <w:t xml:space="preserve"> </w:t>
+      </w:r>
+      <w:r>
+        <w:t xml:space="preserve">has done. (This</w:t>
+      </w:r>
+      <w:r>
+        <w:t xml:space="preserve"> </w:t>
+      </w:r>
+      <w:r>
+        <w:rPr>
+          <w:i/>
+        </w:rPr>
+        <w:t xml:space="preserve">case,</w:t>
+      </w:r>
+      <w:r>
+        <w:t xml:space="preserve"> </w:t>
+      </w:r>
+      <w:r>
+        <w:t xml:space="preserve">it could be argued, has stripped them of their privacy, since their story is now part of a judicial record — the record of this case.) We do not think it is an answer that Lemann got his facts from Ruby Daniels rather than from judicial records. The courts got the facts from Ruby. We cannot see what difference it makes that Lemann went to the source.</w:t>
+      </w:r>
+    </w:p>
+    <w:p>
+      <w:r>
+        <w:t xml:space="preserve">Ordinarily the evaluation and comparison of offensiveness and newsworthiness would be, like other questions of the application of a legal standard to the facts of a particular case, matters for a jury, not for a judge on a motion for summary judgment. But summary judgment is properly granted to a defendant when on the basis of the evidence obtained in pretrial discovery no reasonable jury could render a verdict for the plaintiff,</w:t>
+      </w:r>
+      <w:r>
+        <w:t xml:space="preserve"> </w:t>
+      </w:r>
+      <w:hyperlink r:id="rId156">
+        <w:r>
+          <w:rPr>
+            <w:i/>
+            <w:rStyle w:val="Link"/>
+          </w:rPr>
+          <w:t xml:space="preserve">Anderson v. Liberty Lobby, Inc.</w:t>
         </w:r>
         <w:r>
           <w:rPr>
@@ -4757,71 +5283,70 @@
           <w:rPr>
             <w:rStyle w:val="Link"/>
           </w:rPr>
-          <w:t xml:space="preserve">112 Cal.App. 285, 297 Pac. 91 (1931),</w:t>
-        </w:r>
-      </w:hyperlink>
-      <w:r>
-        <w:t xml:space="preserve"> </w:t>
-      </w:r>
-      <w:r>
-        <w:t xml:space="preserve">the plaintiff was a former prostitute, who had been prosecuted but acquitted of murder. She later had married and (she alleged) for seven years had lived a blameless respectable life in a community in which her lurid past was unknown — when all was revealed in a movie about the murder case which used her maiden name. The court held that these allegations stated a claim for invasion of privacy. The Hayneses' claim is similar although less dramatic. They have been a respectable married couple for two decades. Luther's alcohol problem is behind him. He has steady employment as a doorman. His wife is a nurse, and in 1990 he told Lemann that the couple's combined income was $60,000 a year. He is not in trouble with the domestic relations court. He is a deacon of his church. He has come a long way from sharecropping in Mississippi and public housing in Chicago and he and his wife want to bury their past just as Mrs. Melvin wanted to do and in</w:t>
-      </w:r>
-      <w:r>
-        <w:t xml:space="preserve"> </w:t>
-      </w:r>
-      <w:hyperlink r:id="rId151">
-        <w:r>
-          <w:rPr>
-            <w:i/>
-            <w:rStyle w:val="Link"/>
-          </w:rPr>
-          <w:t xml:space="preserve">Melvin v. Reid</w:t>
-        </w:r>
-      </w:hyperlink>
-      <w:r>
-        <w:t xml:space="preserve"> </w:t>
-      </w:r>
-      <w:r>
-        <w:t xml:space="preserve">was held entitled to do.</w:t>
-      </w:r>
-    </w:p>
-    <w:p>
-      <w:r>
-        <w:t xml:space="preserve">In Luther Haynes's own words, from his deposition, "I know I haven't been no angel, but since almost 30 years ago I have turned my life completely around. I stopped the drinking and all this bad habits and stuff like that, which I deny, some of [it] I didn't deny, because I have changed my life. It take me almost 30 years to change it and I am deeply in my church. I look good in the eyes of my church members and my community. Now, what is going to happen now when this public reads this garbage which I didn't tell Mr. Lemann to write? Then all this is going to go down the drain. And I worked like a son of a gun to build myself up in a good reputation and he has torn it down."</w:t>
-      </w:r>
-    </w:p>
-    <w:p>
-      <w:r>
-        <w:t xml:space="preserve">But with</w:t>
-      </w:r>
-      <w:r>
-        <w:t xml:space="preserve"> </w:t>
-      </w:r>
-      <w:hyperlink r:id="rId151">
-        <w:r>
-          <w:rPr>
-            <w:i/>
-            <w:rStyle w:val="Link"/>
-          </w:rPr>
-          <w:t xml:space="preserve">Melvin v. Reid</w:t>
-        </w:r>
-      </w:hyperlink>
-      <w:r>
-        <w:t xml:space="preserve"> </w:t>
-      </w:r>
-      <w:r>
-        <w:t xml:space="preserve">compare</w:t>
-      </w:r>
-      <w:r>
-        <w:t xml:space="preserve"> </w:t>
-      </w:r>
-      <w:hyperlink r:id="rId152">
-        <w:r>
-          <w:rPr>
-            <w:i/>
-            <w:rStyle w:val="Link"/>
-          </w:rPr>
-          <w:t xml:space="preserve">Sidis v. F-R Publishing Corp.,</w:t>
+          <w:t xml:space="preserve">(S.Ct. 1986)</w:t>
+        </w:r>
+      </w:hyperlink>
+      <w:r>
+        <w:t xml:space="preserve"> </w:t>
+      </w:r>
+      <w:r>
+        <w:t xml:space="preserve">and that is the situation here. No modern cases decided after</w:t>
+      </w:r>
+      <w:r>
+        <w:t xml:space="preserve"> </w:t>
+      </w:r>
+      <w:r>
+        <w:rPr>
+          <w:i/>
+        </w:rPr>
+        <w:t xml:space="preserve">Cox,</w:t>
+      </w:r>
+      <w:r>
+        <w:t xml:space="preserve"> </w:t>
+      </w:r>
+      <w:r>
+        <w:t xml:space="preserve">and precious few before, go as far as the plaintiffs would have us go in this case. Almost all the recent cases on which they rely … involve the vindication of paramount social interests, such as the protection of children, patients, and witnesses — interests not involved in this case. The plaintiffs' best post-</w:t>
+      </w:r>
+      <w:r>
+        <w:rPr>
+          <w:i/>
+        </w:rPr>
+        <w:t xml:space="preserve">Cox</w:t>
+      </w:r>
+      <w:r>
+        <w:t xml:space="preserve"> </w:t>
+      </w:r>
+      <w:r>
+        <w:t xml:space="preserve">cases are</w:t>
+      </w:r>
+      <w:r>
+        <w:t xml:space="preserve"> </w:t>
+      </w:r>
+      <w:hyperlink r:id="rId157">
+        <w:r>
+          <w:rPr>
+            <w:i/>
+            <w:rStyle w:val="Link"/>
+          </w:rPr>
+          <w:t xml:space="preserve">Vassiliades v. Garfinckel's, supra</w:t>
+        </w:r>
+      </w:hyperlink>
+      <w:r>
+        <w:t xml:space="preserve"> </w:t>
+      </w:r>
+      <w:r>
+        <w:t xml:space="preserve">and</w:t>
+      </w:r>
+      <w:r>
+        <w:t xml:space="preserve"> </w:t>
+      </w:r>
+      <w:hyperlink r:id="rId158">
+        <w:r>
+          <w:rPr>
+            <w:i/>
+            <w:rStyle w:val="Link"/>
+          </w:rPr>
+          <w:t xml:space="preserve">Huskey v. National Broadcasting Co.</w:t>
         </w:r>
         <w:r>
           <w:rPr>
@@ -4833,75 +5358,65 @@
           <w:rPr>
             <w:rStyle w:val="Link"/>
           </w:rPr>
-          <w:t xml:space="preserve">113 F.2d 806 (2d Cir. 1940),</w:t>
-        </w:r>
-      </w:hyperlink>
-      <w:r>
-        <w:t xml:space="preserve"> </w:t>
-      </w:r>
-      <w:r>
-        <w:t xml:space="preserve">another old case but one more consonant with modern thinking about the proper balance between the right of privacy and the freedom of the press. A child prodigy had flamed out; he was now an eccentric recluse. The</w:t>
-      </w:r>
-      <w:r>
-        <w:t xml:space="preserve"> </w:t>
-      </w:r>
-      <w:r>
-        <w:rPr>
-          <w:i/>
-        </w:rPr>
-        <w:t xml:space="preserve">New Yorker</w:t>
-      </w:r>
-      <w:r>
-        <w:t xml:space="preserve"> </w:t>
-      </w:r>
-      <w:r>
-        <w:t xml:space="preserve">ran a "where is he now" article about him. The article, entitled "April Fool," did not reveal any misconduct by Sidis but it depicted him in mocking tones as a comical failure, in much the same way that the report of Ruby's "devastating imitation" of the amorous Luther Haynes could be thought to have depicted him as a comical failure, albeit with sinister consequences absent from Sidis's case. The invasion of Sidis's privacy was palpable. But the publisher won. No intimate physical details of Sidis's life had been revealed; and on the other side was the undoubted newsworthiness of a child prodigy, as of a woman prosecuted for murder. Sidis, unlike Mrs. Melvin, was not permitted to bury his past.</w:t>
-      </w:r>
-    </w:p>
-    <w:p>
-      <w:r>
-        <w:t xml:space="preserve">Evolution along the divergent lines marked out by</w:t>
-      </w:r>
-      <w:r>
-        <w:t xml:space="preserve"> </w:t>
-      </w:r>
-      <w:r>
-        <w:rPr>
-          <w:i/>
-        </w:rPr>
-        <w:t xml:space="preserve">Melvin</w:t>
-      </w:r>
-      <w:r>
-        <w:t xml:space="preserve"> </w:t>
-      </w:r>
-      <w:r>
-        <w:t xml:space="preserve">and</w:t>
-      </w:r>
-      <w:r>
-        <w:t xml:space="preserve"> </w:t>
-      </w:r>
-      <w:r>
-        <w:rPr>
-          <w:i/>
-        </w:rPr>
-        <w:t xml:space="preserve">Sidis</w:t>
-      </w:r>
-      <w:r>
-        <w:t xml:space="preserve"> </w:t>
-      </w:r>
-      <w:r>
-        <w:t xml:space="preserve">continued … until</w:t>
-      </w:r>
-      <w:r>
-        <w:t xml:space="preserve"> </w:t>
-      </w:r>
-      <w:hyperlink r:id="rId153">
-        <w:r>
-          <w:rPr>
-            <w:i/>
-            <w:rStyle w:val="Link"/>
-          </w:rPr>
-          <w:t xml:space="preserve">Cox Broadcasting Corp. v. Cohn</w:t>
+          <w:t xml:space="preserve">(N.D.Ill.1986),</w:t>
+        </w:r>
+      </w:hyperlink>
+      <w:r>
+        <w:t xml:space="preserve"> </w:t>
+      </w:r>
+      <w:r>
+        <w:t xml:space="preserve">the former involving before-and-after photos of a face lift, the latter involving television pictures of a prisoner dressed only in gym shorts. Photographic invasions of privacy usually are more painful than narrative ones, and even partial nudity is a considerable aggravating factor.</w:t>
+      </w:r>
+      <w:r>
+        <w:t xml:space="preserve"> </w:t>
+      </w:r>
+      <w:r>
+        <w:rPr>
+          <w:i/>
+        </w:rPr>
+        <w:t xml:space="preserve">Vassiliades</w:t>
+      </w:r>
+      <w:r>
+        <w:t xml:space="preserve"> </w:t>
+      </w:r>
+      <w:r>
+        <w:t xml:space="preserve">also involved the special issue of patient rights, though it was not emphasized by the court.</w:t>
+      </w:r>
+    </w:p>
+    <w:p>
+      <w:r>
+        <w:t xml:space="preserve">Illinois has been a follower rather than a leader in recognizing claims of invasion of privacy (citations omitted). The plaintiffs are asking us to innovate boldly in the name of the Illinois courts, and such a request is better addressed to those courts than to a federal court. If the plaintiffs had filed this case in an Illinois state court and it had been removed to the federal district court, they would have had no choice, and then we would have been duty-bound to be as innovative as we thought it plausible to suppose the Illinois courts would be. But the plaintiffs filed this suit in the district court originally — they</w:t>
+      </w:r>
+      <w:r>
+        <w:t xml:space="preserve"> </w:t>
+      </w:r>
+      <w:r>
+        <w:rPr>
+          <w:i/>
+        </w:rPr>
+        <w:t xml:space="preserve">chose</w:t>
+      </w:r>
+      <w:r>
+        <w:t xml:space="preserve"> </w:t>
+      </w:r>
+      <w:r>
+        <w:t xml:space="preserve">the federal forum. And we have said before and will say again that plaintiffs who seek innovations in state law are ill advised to choose a federal court as their forum.</w:t>
+      </w:r>
+    </w:p>
+    <w:p>
+      <w:r>
+        <w:t xml:space="preserve">To any suggestion that the outer bounds of liability should be left to a jury to decide we reply that in cases involving the rights protected by the speech and press clauses of the First Amendment the courts insist on firm judicial control of the jury. For the general principle, see</w:t>
+      </w:r>
+      <w:r>
+        <w:t xml:space="preserve"> </w:t>
+      </w:r>
+      <w:hyperlink r:id="rId37">
+        <w:r>
+          <w:rPr>
+            <w:i/>
+            <w:rStyle w:val="Link"/>
+          </w:rPr>
+          <w:t xml:space="preserve">New York Times Co. v. Sullivan</w:t>
         </w:r>
         <w:r>
           <w:rPr>
@@ -4913,509 +5428,12 @@
           <w:rPr>
             <w:rStyle w:val="Link"/>
           </w:rPr>
-          <w:t xml:space="preserve">(S.Ct. 1975),</w:t>
-        </w:r>
-      </w:hyperlink>
-      <w:r>
-        <w:t xml:space="preserve"> </w:t>
-      </w:r>
-      <w:r>
-        <w:t xml:space="preserve">which may have consigned the entire</w:t>
-      </w:r>
-      <w:r>
-        <w:t xml:space="preserve"> </w:t>
-      </w:r>
-      <w:r>
-        <w:rPr>
-          <w:i/>
-        </w:rPr>
-        <w:t xml:space="preserve">Melvin</w:t>
-      </w:r>
-      <w:r>
-        <w:t xml:space="preserve"> </w:t>
-      </w:r>
-      <w:r>
-        <w:t xml:space="preserve">line to the outer darkness. A Georgia statute forbade the publication of names of rape victims. A television station obtained the name of a woman who had been raped and murdered from the indictment of her assailants (a public document), and broadcast it in defiance of the statute. The woman's father brought a tort suit against the broadcaster, claiming that the broadcast had violated his right of privacy. The broadcaster argued that the name of the woman was a matter of public concern, but the Georgia supreme court held that the statute established the contrary, and affirmed a finding of liability. The U.S. Supreme Court reversed, holding that the statute violated the First Amendment. The Court declined to rule whether the publication of truthful information can ever be made the basis of a tort suit for invasion of privacy, but held that the First Amendment creates a privilege to publish matters contained in public records even if publication would offend the sensibilities of a reasonable person. Years later the Court extended the rule laid down in</w:t>
-      </w:r>
-      <w:r>
-        <w:t xml:space="preserve"> </w:t>
-      </w:r>
-      <w:r>
-        <w:rPr>
-          <w:i/>
-        </w:rPr>
-        <w:t xml:space="preserve">Cox</w:t>
-      </w:r>
-      <w:r>
-        <w:t xml:space="preserve"> </w:t>
-      </w:r>
-      <w:r>
-        <w:t xml:space="preserve">to a case in which a newspaper published a rape victim's name (again in violation of a state statute) that it had obtained from a police report that was not a public document.</w:t>
-      </w:r>
-      <w:r>
-        <w:t xml:space="preserve"> </w:t>
-      </w:r>
-      <w:hyperlink r:id="rId154">
-        <w:r>
-          <w:rPr>
-            <w:i/>
-            <w:rStyle w:val="Link"/>
-          </w:rPr>
-          <w:t xml:space="preserve">Florida Star v. B.J.F.</w:t>
-        </w:r>
-        <w:r>
-          <w:rPr>
-            <w:rStyle w:val="Link"/>
-          </w:rPr>
-          <w:t xml:space="preserve"> </w:t>
-        </w:r>
-        <w:r>
-          <w:rPr>
-            <w:rStyle w:val="Link"/>
-          </w:rPr>
-          <w:t xml:space="preserve">(S.Ct. 1989)</w:t>
-        </w:r>
-      </w:hyperlink>
-      <w:r>
-        <w:t xml:space="preserve">. Again the Court was careful not to hold that states can never provide a tort remedy to a person about whom truthful, but intensely private, information of some interest to the public is published.</w:t>
-      </w:r>
-    </w:p>
-    <w:p>
-      <w:r>
-        <w:t xml:space="preserve">We do not think the Court was being coy in</w:t>
-      </w:r>
-      <w:r>
-        <w:t xml:space="preserve"> </w:t>
-      </w:r>
-      <w:r>
-        <w:rPr>
-          <w:i/>
-        </w:rPr>
-        <w:t xml:space="preserve">Cox</w:t>
-      </w:r>
-      <w:r>
-        <w:t xml:space="preserve"> </w:t>
-      </w:r>
-      <w:r>
-        <w:t xml:space="preserve">or</w:t>
-      </w:r>
-      <w:r>
-        <w:t xml:space="preserve"> </w:t>
-      </w:r>
-      <w:r>
-        <w:rPr>
-          <w:i/>
-        </w:rPr>
-        <w:t xml:space="preserve">Florida Star</w:t>
-      </w:r>
-      <w:r>
-        <w:t xml:space="preserve"> </w:t>
-      </w:r>
-      <w:r>
-        <w:t xml:space="preserve">in declining to declare the tort of publicizing intensely personal facts totally defunct. (Indeed, the author of</w:t>
-      </w:r>
-      <w:r>
-        <w:t xml:space="preserve"> </w:t>
-      </w:r>
-      <w:r>
-        <w:rPr>
-          <w:i/>
-        </w:rPr>
-        <w:t xml:space="preserve">Cox</w:t>
-      </w:r>
-      <w:r>
-        <w:t xml:space="preserve"> </w:t>
-      </w:r>
-      <w:r>
-        <w:t xml:space="preserve">dissented in</w:t>
-      </w:r>
-      <w:r>
-        <w:t xml:space="preserve"> </w:t>
-      </w:r>
-      <w:r>
-        <w:rPr>
-          <w:i/>
-        </w:rPr>
-        <w:t xml:space="preserve">Florida Star.</w:t>
-      </w:r>
-      <w:r>
-        <w:t xml:space="preserve">) The publication of facts in a public record or other official document, such as the police report in the</w:t>
-      </w:r>
-      <w:r>
-        <w:t xml:space="preserve"> </w:t>
-      </w:r>
-      <w:r>
-        <w:rPr>
-          <w:i/>
-        </w:rPr>
-        <w:t xml:space="preserve">Florida Star,</w:t>
-      </w:r>
-      <w:r>
-        <w:t xml:space="preserve"> </w:t>
-      </w:r>
-      <w:r>
-        <w:t xml:space="preserve">is not to be equated to publishing a photo of a couple making love or of a person undergoing some intimate medical procedure; we even doubt that it would make a difference in such a case if the photograph had been printed in a government document (say the patient's file in a Veterans Administration hospital).</w:t>
-      </w:r>
-    </w:p>
-    <w:p>
-      <w:r>
-        <w:t xml:space="preserve">Yet despite the limited scope of the holdings of</w:t>
-      </w:r>
-      <w:r>
-        <w:t xml:space="preserve"> </w:t>
-      </w:r>
-      <w:r>
-        <w:rPr>
-          <w:i/>
-        </w:rPr>
-        <w:t xml:space="preserve">Cox</w:t>
-      </w:r>
-      <w:r>
-        <w:t xml:space="preserve"> </w:t>
-      </w:r>
-      <w:r>
-        <w:t xml:space="preserve">and</w:t>
-      </w:r>
-      <w:r>
-        <w:t xml:space="preserve"> </w:t>
-      </w:r>
-      <w:r>
-        <w:rPr>
-          <w:i/>
-        </w:rPr>
-        <w:t xml:space="preserve">Florida Star,</w:t>
-      </w:r>
-      <w:r>
-        <w:t xml:space="preserve"> </w:t>
-      </w:r>
-      <w:r>
-        <w:t xml:space="preserve">the implications of those decisions for the branch of the right of privacy that limits the publication of private facts are profound, even for a case such as this in which, unlike</w:t>
-      </w:r>
-      <w:r>
-        <w:t xml:space="preserve"> </w:t>
-      </w:r>
-      <w:hyperlink r:id="rId151">
-        <w:r>
-          <w:rPr>
-            <w:i/>
-            <w:rStyle w:val="Link"/>
-          </w:rPr>
-          <w:t xml:space="preserve">Melvin v. Reid</w:t>
-        </w:r>
-      </w:hyperlink>
-      <w:r>
-        <w:rPr>
-          <w:i/>
-        </w:rPr>
-        <w:t xml:space="preserve">,</w:t>
-      </w:r>
-      <w:r>
-        <w:t xml:space="preserve"> </w:t>
-      </w:r>
-      <w:r>
-        <w:t xml:space="preserve">the primary source of the allegedly humiliating personal facts is not a public record. (The primary source is Ruby Daniels.) The Court must believe that the First Amendment greatly circumscribes the right even of a private figure to obtain damages for the publication of newsworthy facts about him, even when they are facts of a kind that people want very much to conceal. To be identified in the newspaper as a rape victim is intensely embarrassing. And it is not invited embarrassment. No one asks to be raped; the plaintiff in</w:t>
-      </w:r>
-      <w:r>
-        <w:t xml:space="preserve"> </w:t>
-      </w:r>
-      <w:hyperlink r:id="rId151">
-        <w:r>
-          <w:rPr>
-            <w:i/>
-            <w:rStyle w:val="Link"/>
-          </w:rPr>
-          <w:t xml:space="preserve">Melvin v. Reid</w:t>
-        </w:r>
-      </w:hyperlink>
-      <w:r>
-        <w:t xml:space="preserve"> </w:t>
-      </w:r>
-      <w:r>
-        <w:t xml:space="preserve">did not ask to be prosecuted for murder (remember, she was acquitted, though whether she actually was innocent is unknown); Sidis did not decide to be a prodigy; and Luther Haynes did not aspire to be a representative figure in the great black migration from the South to the North. People who do not desire the limelight and do not deliberately choose a way of life or course of conduct calculated to thrust them into it nevertheless have no legal right to extinguish it if the experiences that have befallen them are newsworthy, even if they would prefer that those experiences be kept private. The possibility of an involuntary loss of privacy is recognized in the modern formulations of this branch of the privacy tort, which require not only that the private facts publicized be such as would make a reasonable person deeply offended by such publicity but also that they be facts in which the public has no legitimate interest.</w:t>
-      </w:r>
-      <w:r>
-        <w:t xml:space="preserve"> </w:t>
-      </w:r>
-      <w:r>
-        <w:rPr>
-          <w:i/>
-        </w:rPr>
-        <w:t xml:space="preserve">Restatement (Second) of Torts, supra,</w:t>
-      </w:r>
-      <w:r>
-        <w:t xml:space="preserve"> </w:t>
-      </w:r>
-      <w:r>
-        <w:t xml:space="preserve">§ 652D(b).</w:t>
-      </w:r>
-    </w:p>
-    <w:p>
-      <w:r>
-        <w:t xml:space="preserve">The two criteria, offensiveness and newsworthiness, are related. An individual, and more pertinently perhaps the community, is most offended by the publication of intimate personal facts when the community has no interest in them beyond the voyeuristic thrill of penetrating the wall of privacy that surrounds a stranger. The reader of a book about the black migration to the North would have no legitimate interest in the details of Luther Haynes's sex life; but no such details are disclosed. Such a reader does have a legitimate interest in the aspects of Luther's conduct that the book reveals. For one of Lemann's major themes is the transposition virtually intact of a sharecropper morality characterized by a family structure "matriarchal and elastic" and by an "extremely unstable" marriage bond to the slums of the northern cities, and the interaction, largely random and sometimes perverse, of that morality with governmental programs to alleviate poverty. Public aid policies discouraged Ruby and Luther from living together; public housing policies precipitated a marriage doomed to fail. No detail in the book claimed to invade the Hayneses' privacy is not germane to the story that the author wanted to tell, a story not only of legitimate but of transcendent public interest.</w:t>
-      </w:r>
-    </w:p>
-    <w:p>
-      <w:r>
-        <w:t xml:space="preserve">The Hayneses question whether the linkage between the author's theme and their private life really is organic. They point out that many social histories do not mention individuals at all, let alone by name. That is true. Much of social science, including social history, proceeds by abstraction, aggregation, and quantification rather than by case studies; the economist Robert Fogel has won a Nobel prize for his statistical studies of economic history, including, not wholly unrelated to the subject of Lemann's book, the history of Negro slavery in the United States. But it would be absurd to suggest that cliometric or other aggregative, impersonal methods of doing social history are the only proper way to go about it and presumptuous to claim even that they are the best way. Lemann's book has been praised to the skies by distinguished scholars, among them black scholars covering a large portion of the ideological spectrum — Henry Louis Gates Jr., William Julius Wilson, and Patricia Williams. Lemann's methodology places the individual case history at center stage. If he cannot tell the story of Ruby Daniels without waivers from every person who she thinks did her wrong, he cannot write this book.</w:t>
-      </w:r>
-    </w:p>
-    <w:p>
-      <w:r>
-        <w:t xml:space="preserve">Well, argue the Hayneses, at least Lemann could have changed their names. But the use of pseudonyms would not have gotten Lemann and Knopf off the legal hook. The details of the Hayneses' lives recounted in the book would identify them unmistakably to anyone who has known the Hayneses well for a long time (members of their families, for example), or who knew them before they got married; and no more is required for liability either in defamation law (citations omitted).</w:t>
-      </w:r>
-    </w:p>
-    <w:p>
-      <w:r>
-        <w:t xml:space="preserve">Lemann would have had to change some, perhaps many, of the details. But then he would no longer have been writing history. He would have been writing fiction. The nonquantitative study of living persons would be abolished as a category of scholarship, to be replaced by the sociological novel. That is a genre with a distinguished history punctuated by famous names, such as Dickens, Zola, Stowe, Dreiser, Sinclair, Steinbeck, and Wolfe, but we do not think that the law of privacy makes it (or that the First Amendment would permit the law of privacy to make it) the exclusive format for a social history of living persons that tells their story rather than treating them as data points in a statistical study. Reporting the true facts about real people is necessary to "obviate any impression that the problems raised in the [book] are remote or hypothetical."</w:t>
-      </w:r>
-      <w:r>
-        <w:t xml:space="preserve"> </w:t>
-      </w:r>
-      <w:hyperlink r:id="rId155">
-        <w:r>
-          <w:rPr>
-            <w:i/>
-            <w:rStyle w:val="Link"/>
-          </w:rPr>
-          <w:t xml:space="preserve">Gilbert v. Medical Economics Co., supra</w:t>
-        </w:r>
-      </w:hyperlink>
-      <w:r>
-        <w:t xml:space="preserve">. And surely a composite portrait of ghetto residents would be attacked as racial stereotyping.</w:t>
-      </w:r>
-    </w:p>
-    <w:p>
-      <w:r>
-        <w:rPr>
-          <w:i/>
-        </w:rPr>
-        <w:t xml:space="preserve">The Promised Land</w:t>
-      </w:r>
-      <w:r>
-        <w:t xml:space="preserve"> </w:t>
-      </w:r>
-      <w:r>
-        <w:t xml:space="preserve">does not afford the reader a titillating glimpse of tabooed activities. The tone is decorous and restrained. Painful though it is for the Hayneses to see a past they would rather forget brought into the public view, the public needs the information conveyed by the book, including the information about Luther and Dorothy Haynes, in order to evaluate the profound social and political questions that the book raises. Given the</w:t>
-      </w:r>
-      <w:r>
-        <w:t xml:space="preserve"> </w:t>
-      </w:r>
-      <w:r>
-        <w:rPr>
-          <w:i/>
-        </w:rPr>
-        <w:t xml:space="preserve">Cox</w:t>
-      </w:r>
-      <w:r>
-        <w:t xml:space="preserve"> </w:t>
-      </w:r>
-      <w:r>
-        <w:t xml:space="preserve">decision, moreover, all the discreditable facts about the Hayneses that are contained in judicial records are beyond the power of tort law to conceal; and the disclosure of those facts alone would strip away the Hayneses' privacy as effectively as</w:t>
-      </w:r>
-      <w:r>
-        <w:t xml:space="preserve"> </w:t>
-      </w:r>
-      <w:r>
-        <w:rPr>
-          <w:i/>
-        </w:rPr>
-        <w:t xml:space="preserve">The Promised Land</w:t>
-      </w:r>
-      <w:r>
-        <w:t xml:space="preserve"> </w:t>
-      </w:r>
-      <w:r>
-        <w:t xml:space="preserve">has done. (This</w:t>
-      </w:r>
-      <w:r>
-        <w:t xml:space="preserve"> </w:t>
-      </w:r>
-      <w:r>
-        <w:rPr>
-          <w:i/>
-        </w:rPr>
-        <w:t xml:space="preserve">case,</w:t>
-      </w:r>
-      <w:r>
-        <w:t xml:space="preserve"> </w:t>
-      </w:r>
-      <w:r>
-        <w:t xml:space="preserve">it could be argued, has stripped them of their privacy, since their story is now part of a judicial record — the record of this case.) We do not think it is an answer that Lemann got his facts from Ruby Daniels rather than from judicial records. The courts got the facts from Ruby. We cannot see what difference it makes that Lemann went to the source.</w:t>
-      </w:r>
-    </w:p>
-    <w:p>
-      <w:r>
-        <w:t xml:space="preserve">Ordinarily the evaluation and comparison of offensiveness and newsworthiness would be, like other questions of the application of a legal standard to the facts of a particular case, matters for a jury, not for a judge on a motion for summary judgment. But summary judgment is properly granted to a defendant when on the basis of the evidence obtained in pretrial discovery no reasonable jury could render a verdict for the plaintiff,</w:t>
-      </w:r>
-      <w:r>
-        <w:t xml:space="preserve"> </w:t>
-      </w:r>
-      <w:hyperlink r:id="rId156">
-        <w:r>
-          <w:rPr>
-            <w:i/>
-            <w:rStyle w:val="Link"/>
-          </w:rPr>
-          <w:t xml:space="preserve">Anderson v. Liberty Lobby, Inc.</w:t>
-        </w:r>
-        <w:r>
-          <w:rPr>
-            <w:rStyle w:val="Link"/>
-          </w:rPr>
-          <w:t xml:space="preserve"> </w:t>
-        </w:r>
-        <w:r>
-          <w:rPr>
-            <w:rStyle w:val="Link"/>
-          </w:rPr>
-          <w:t xml:space="preserve">(S.Ct. 1986)</w:t>
-        </w:r>
-      </w:hyperlink>
-      <w:r>
-        <w:t xml:space="preserve"> </w:t>
-      </w:r>
-      <w:r>
-        <w:t xml:space="preserve">and that is the situation here. No modern cases decided after</w:t>
-      </w:r>
-      <w:r>
-        <w:t xml:space="preserve"> </w:t>
-      </w:r>
-      <w:r>
-        <w:rPr>
-          <w:i/>
-        </w:rPr>
-        <w:t xml:space="preserve">Cox,</w:t>
-      </w:r>
-      <w:r>
-        <w:t xml:space="preserve"> </w:t>
-      </w:r>
-      <w:r>
-        <w:t xml:space="preserve">and precious few before, go as far as the plaintiffs would have us go in this case. Almost all the recent cases on which they rely … involve the vindication of paramount social interests, such as the protection of children, patients, and witnesses — interests not involved in this case. The plaintiffs' best post-</w:t>
-      </w:r>
-      <w:r>
-        <w:rPr>
-          <w:i/>
-        </w:rPr>
-        <w:t xml:space="preserve">Cox</w:t>
-      </w:r>
-      <w:r>
-        <w:t xml:space="preserve"> </w:t>
-      </w:r>
-      <w:r>
-        <w:t xml:space="preserve">cases are</w:t>
-      </w:r>
-      <w:r>
-        <w:t xml:space="preserve"> </w:t>
-      </w:r>
-      <w:hyperlink r:id="rId157">
-        <w:r>
-          <w:rPr>
-            <w:i/>
-            <w:rStyle w:val="Link"/>
-          </w:rPr>
-          <w:t xml:space="preserve">Vassiliades v. Garfinckel's, supra</w:t>
-        </w:r>
-      </w:hyperlink>
-      <w:r>
-        <w:t xml:space="preserve"> </w:t>
-      </w:r>
-      <w:r>
-        <w:t xml:space="preserve">and</w:t>
-      </w:r>
-      <w:r>
-        <w:t xml:space="preserve"> </w:t>
-      </w:r>
-      <w:hyperlink r:id="rId158">
-        <w:r>
-          <w:rPr>
-            <w:i/>
-            <w:rStyle w:val="Link"/>
-          </w:rPr>
-          <w:t xml:space="preserve">Huskey v. National Broadcasting Co.</w:t>
-        </w:r>
-        <w:r>
-          <w:rPr>
-            <w:rStyle w:val="Link"/>
-          </w:rPr>
-          <w:t xml:space="preserve"> </w:t>
-        </w:r>
-        <w:r>
-          <w:rPr>
-            <w:rStyle w:val="Link"/>
-          </w:rPr>
-          <w:t xml:space="preserve">(N.D.Ill.1986),</w:t>
-        </w:r>
-      </w:hyperlink>
-      <w:r>
-        <w:t xml:space="preserve"> </w:t>
-      </w:r>
-      <w:r>
-        <w:t xml:space="preserve">the former involving before-and-after photos of a face lift, the latter involving television pictures of a prisoner dressed only in gym shorts. Photographic invasions of privacy usually are more painful than narrative ones, and even partial nudity is a considerable aggravating factor.</w:t>
-      </w:r>
-      <w:r>
-        <w:t xml:space="preserve"> </w:t>
-      </w:r>
-      <w:r>
-        <w:rPr>
-          <w:i/>
-        </w:rPr>
-        <w:t xml:space="preserve">Vassiliades</w:t>
-      </w:r>
-      <w:r>
-        <w:t xml:space="preserve"> </w:t>
-      </w:r>
-      <w:r>
-        <w:t xml:space="preserve">also involved the special issue of patient rights, though it was not emphasized by the court.</w:t>
-      </w:r>
-    </w:p>
-    <w:p>
-      <w:r>
-        <w:t xml:space="preserve">Illinois has been a follower rather than a leader in recognizing claims of invasion of privacy (citations omitted). The plaintiffs are asking us to innovate boldly in the name of the Illinois courts, and such a request is better addressed to those courts than to a federal court. If the plaintiffs had filed this case in an Illinois state court and it had been removed to the federal district court, they would have had no choice, and then we would have been duty-bound to be as innovative as we thought it plausible to suppose the Illinois courts would be. But the plaintiffs filed this suit in the district court originally — they</w:t>
-      </w:r>
-      <w:r>
-        <w:t xml:space="preserve"> </w:t>
-      </w:r>
-      <w:r>
-        <w:rPr>
-          <w:i/>
-        </w:rPr>
-        <w:t xml:space="preserve">chose</w:t>
-      </w:r>
-      <w:r>
-        <w:t xml:space="preserve"> </w:t>
-      </w:r>
-      <w:r>
-        <w:t xml:space="preserve">the federal forum. And we have said before and will say again that plaintiffs who seek innovations in state law are ill advised to choose a federal court as their forum.</w:t>
-      </w:r>
-    </w:p>
-    <w:p>
-      <w:r>
-        <w:t xml:space="preserve">To any suggestion that the outer bounds of liability should be left to a jury to decide we reply that in cases involving the rights protected by the speech and press clauses of the First Amendment the courts insist on firm judicial control of the jury. For the general principle, see</w:t>
-      </w:r>
-      <w:r>
-        <w:t xml:space="preserve"> </w:t>
-      </w:r>
-      <w:hyperlink r:id="rId37">
-        <w:r>
-          <w:rPr>
-            <w:i/>
-            <w:rStyle w:val="Link"/>
-          </w:rPr>
-          <w:t xml:space="preserve">New York Times Co. v. Sullivan</w:t>
-        </w:r>
-        <w:r>
-          <w:rPr>
-            <w:rStyle w:val="Link"/>
-          </w:rPr>
-          <w:t xml:space="preserve"> </w:t>
-        </w:r>
-        <w:r>
-          <w:rPr>
-            <w:rStyle w:val="Link"/>
-          </w:rPr>
           <w:t xml:space="preserve">(S.Ct. 1964)</w:t>
         </w:r>
       </w:hyperlink>
+      <w:r>
+        <w:t xml:space="preserve">.</w:t>
+      </w:r>
     </w:p>
     <w:p>
       <w:r>
@@ -7207,10 +7225,10 @@
       <w:pPr>
         <w:pStyle w:val="Heading4"/>
       </w:pPr>
-      <w:bookmarkStart w:id="198" w:name="totally-optional-readings-viewings"/>
+      <w:bookmarkStart w:id="198" w:name="referencefootnote-cases"/>
       <w:bookmarkEnd w:id="198"/>
       <w:r>
-        <w:t xml:space="preserve">Totally Optional Readings &amp; Viewings</w:t>
+        <w:t xml:space="preserve">Reference/Footnote Cases</w:t>
       </w:r>
     </w:p>
     <w:p>
@@ -7227,46 +7245,14 @@
             <w:i/>
             <w:rStyle w:val="Link"/>
           </w:rPr>
-          <w:t xml:space="preserve">The People Versus Larry Flynt</w:t>
-        </w:r>
-      </w:hyperlink>
-      <w:r>
-        <w:t xml:space="preserve"> </w:t>
-      </w:r>
-      <w:r>
-        <w:t xml:space="preserve">(stars Woody Harrelson and Courtney Love). This is a love song to the First Amendment directed by Czech director Milos Forman telling the tale of preacher Jerry Falwell's</w:t>
-      </w:r>
-      <w:r>
-        <w:t xml:space="preserve"> </w:t>
-      </w:r>
-      <w:hyperlink r:id="rId192">
-        <w:r>
-          <w:rPr>
-            <w:rStyle w:val="Link"/>
-          </w:rPr>
-          <w:t xml:space="preserve">landmark Supreme Court case</w:t>
-        </w:r>
-      </w:hyperlink>
-      <w:r>
-        <w:t xml:space="preserve"> </w:t>
-      </w:r>
-      <w:r>
-        <w:t xml:space="preserve">against Larry Flynt, the publisher of</w:t>
-      </w:r>
-      <w:r>
-        <w:t xml:space="preserve"> </w:t>
-      </w:r>
-      <w:r>
-        <w:rPr>
-          <w:i/>
-        </w:rPr>
-        <w:t xml:space="preserve">Hustler Magazine</w:t>
-      </w:r>
-      <w:r>
-        <w:t xml:space="preserve"> </w:t>
-      </w:r>
-      <w:r>
-        <w:t xml:space="preserve">(on reserve in Schmid Library).</w:t>
+          <w:t xml:space="preserve">Spahn v. Julian Mesner,</w:t>
+        </w:r>
+      </w:hyperlink>
+      <w:r>
+        <w:t xml:space="preserve">, 260 NYS2d 451 (1965).</w:t>
+      </w:r>
+      <w:r>
+        <w:br w:type="textWrapping"/>
       </w:r>
     </w:p>
     <w:p>
@@ -7277,58 +7263,26 @@
           <w:ilvl w:val="0"/>
         </w:numPr>
       </w:pPr>
-      <w:r>
-        <w:t xml:space="preserve">Amy J. Field,</w:t>
-      </w:r>
-      <w:r>
-        <w:t xml:space="preserve"> </w:t>
-      </w:r>
-      <w:hyperlink r:id="rId60">
-        <w:r>
-          <w:rPr>
-            <w:rStyle w:val="Link"/>
-          </w:rPr>
-          <w:t xml:space="preserve">A Curtain Call for Docudrama-Defamation Actions: A Clear Standard Takes a Bow</w:t>
-        </w:r>
-      </w:hyperlink>
-      <w:r>
-        <w:t xml:space="preserve">. Casenote discussing</w:t>
-      </w:r>
-      <w:r>
-        <w:t xml:space="preserve"> </w:t>
-      </w:r>
-      <w:r>
-        <w:rPr>
-          <w:i/>
-        </w:rPr>
-        <w:t xml:space="preserve">Davis v. Costa-Gavaras</w:t>
-      </w:r>
-      <w:r>
-        <w:t xml:space="preserve"> </w:t>
-      </w:r>
-      <w:r>
-        <w:t xml:space="preserve">(SDNY 1987).</w:t>
-      </w:r>
-    </w:p>
-    <w:p>
-      <w:pPr>
-        <w:pStyle w:val="Compact"/>
-        <w:numPr>
-          <w:numId w:val="1021"/>
-          <w:ilvl w:val="0"/>
-        </w:numPr>
-      </w:pPr>
-      <w:r>
-        <w:rPr>
-          <w:i/>
-        </w:rPr>
-        <w:t xml:space="preserve">Deangelo Bailey v. Marshall Bruce Mathers, III, aka Eminem Slim Shady,</w:t>
-      </w:r>
-      <w:r>
-        <w:t xml:space="preserve"> </w:t>
-      </w:r>
-      <w:r>
-        <w:t xml:space="preserve">Macomb County Court (Michigan 2003):</w:t>
+      <w:hyperlink r:id="rId200">
+        <w:r>
+          <w:rPr>
+            <w:rStyle w:val="Link"/>
+          </w:rPr>
+          <w:t xml:space="preserve">False Light at Wikipedia</w:t>
+        </w:r>
+      </w:hyperlink>
+      <w:r>
+        <w:t xml:space="preserve">.</w:t>
+      </w:r>
+    </w:p>
+    <w:p>
+      <w:pPr>
+        <w:pStyle w:val="Heading4"/>
+      </w:pPr>
+      <w:bookmarkStart w:id="201" w:name="totally-optional-readings-viewings"/>
+      <w:bookmarkEnd w:id="201"/>
+      <w:r>
+        <w:t xml:space="preserve">Totally Optional Readings &amp; Viewings</w:t>
       </w:r>
     </w:p>
     <w:p>
@@ -7336,80 +7290,117 @@
         <w:pStyle w:val="Compact"/>
         <w:numPr>
           <w:numId w:val="1022"/>
-          <w:ilvl w:val="1"/>
+          <w:ilvl w:val="0"/>
         </w:numPr>
       </w:pPr>
-      <w:hyperlink r:id="rId200">
-        <w:r>
-          <w:rPr>
-            <w:rStyle w:val="Link"/>
-          </w:rPr>
-          <w:t xml:space="preserve">summary of case</w:t>
-        </w:r>
-      </w:hyperlink>
+      <w:hyperlink r:id="rId202">
+        <w:r>
+          <w:rPr>
+            <w:i/>
+            <w:rStyle w:val="Link"/>
+          </w:rPr>
+          <w:t xml:space="preserve">The People Versus Larry Flynt</w:t>
+        </w:r>
+      </w:hyperlink>
+      <w:r>
+        <w:t xml:space="preserve"> </w:t>
+      </w:r>
+      <w:r>
+        <w:t xml:space="preserve">(stars Woody Harrelson and Courtney Love). This is a love song to the First Amendment directed by Czech director Milos Forman telling the tale of preacher Jerry Falwell's</w:t>
+      </w:r>
+      <w:r>
+        <w:t xml:space="preserve"> </w:t>
+      </w:r>
+      <w:hyperlink r:id="rId192">
+        <w:r>
+          <w:rPr>
+            <w:rStyle w:val="Link"/>
+          </w:rPr>
+          <w:t xml:space="preserve">landmark Supreme Court case</w:t>
+        </w:r>
+      </w:hyperlink>
+      <w:r>
+        <w:t xml:space="preserve"> </w:t>
+      </w:r>
+      <w:r>
+        <w:t xml:space="preserve">against Larry Flynt, the publisher of</w:t>
+      </w:r>
+      <w:r>
+        <w:t xml:space="preserve"> </w:t>
+      </w:r>
+      <w:r>
+        <w:rPr>
+          <w:i/>
+        </w:rPr>
+        <w:t xml:space="preserve">Hustler Magazine</w:t>
+      </w:r>
+      <w:r>
+        <w:t xml:space="preserve"> </w:t>
+      </w:r>
+      <w:r>
+        <w:t xml:space="preserve">(on reserve in Schmid Library).</w:t>
+      </w:r>
     </w:p>
     <w:p>
       <w:pPr>
         <w:pStyle w:val="Compact"/>
         <w:numPr>
           <w:numId w:val="1022"/>
-          <w:ilvl w:val="1"/>
+          <w:ilvl w:val="0"/>
         </w:numPr>
       </w:pPr>
-      <w:hyperlink r:id="rId201">
-        <w:r>
-          <w:rPr>
-            <w:rStyle w:val="Link"/>
-          </w:rPr>
-          <w:t xml:space="preserve">fyi the full opinion</w:t>
-        </w:r>
-      </w:hyperlink>
-      <w:r>
-        <w:t xml:space="preserve">(optional reading)</w:t>
+      <w:r>
+        <w:t xml:space="preserve">Amy J. Field,</w:t>
+      </w:r>
+      <w:r>
+        <w:t xml:space="preserve"> </w:t>
+      </w:r>
+      <w:hyperlink r:id="rId60">
+        <w:r>
+          <w:rPr>
+            <w:rStyle w:val="Link"/>
+          </w:rPr>
+          <w:t xml:space="preserve">A Curtain Call for Docudrama-Defamation Actions: A Clear Standard Takes a Bow</w:t>
+        </w:r>
+      </w:hyperlink>
+      <w:r>
+        <w:t xml:space="preserve">. Casenote discussing</w:t>
+      </w:r>
+      <w:r>
+        <w:t xml:space="preserve"> </w:t>
+      </w:r>
+      <w:r>
+        <w:rPr>
+          <w:i/>
+        </w:rPr>
+        <w:t xml:space="preserve">Davis v. Costa-Gavaras</w:t>
+      </w:r>
+      <w:r>
+        <w:t xml:space="preserve"> </w:t>
+      </w:r>
+      <w:r>
+        <w:t xml:space="preserve">(SDNY 1987).</w:t>
       </w:r>
     </w:p>
     <w:p>
       <w:pPr>
         <w:pStyle w:val="Compact"/>
         <w:numPr>
-          <w:numId w:val="1021"/>
+          <w:numId w:val="1022"/>
           <w:ilvl w:val="0"/>
         </w:numPr>
       </w:pPr>
-      <w:hyperlink r:id="rId202">
-        <w:r>
-          <w:rPr>
-            <w:rStyle w:val="Link"/>
-          </w:rPr>
-          <w:t xml:space="preserve">Reverse defamation, the Newsweek Bitcoin story, and Satoshi Nakamoto</w:t>
-        </w:r>
-      </w:hyperlink>
-    </w:p>
-    <w:p>
-      <w:pPr>
-        <w:pStyle w:val="Compact"/>
-        <w:numPr>
-          <w:numId w:val="1021"/>
-          <w:ilvl w:val="0"/>
-        </w:numPr>
-      </w:pPr>
-      <w:hyperlink r:id="rId203">
-        <w:r>
-          <w:rPr>
-            <w:rStyle w:val="Link"/>
-          </w:rPr>
-          <w:t xml:space="preserve">What is More Defamatory? A False Accusation of Homophobia or of Homosexuality?</w:t>
-        </w:r>
-      </w:hyperlink>
-    </w:p>
-    <w:p>
-      <w:pPr>
-        <w:pStyle w:val="Heading5"/>
-      </w:pPr>
-      <w:bookmarkStart w:id="204" w:name="courtney-love-defamation-via-twitter"/>
-      <w:bookmarkEnd w:id="204"/>
-      <w:r>
-        <w:t xml:space="preserve">Courtney Love &amp; Defamation via Twitter</w:t>
+      <w:r>
+        <w:rPr>
+          <w:i/>
+        </w:rPr>
+        <w:t xml:space="preserve">Deangelo Bailey v. Marshall Bruce Mathers, III, aka Eminem Slim Shady,</w:t>
+      </w:r>
+      <w:r>
+        <w:t xml:space="preserve"> </w:t>
+      </w:r>
+      <w:r>
+        <w:t xml:space="preserve">Macomb County Court (Michigan 2003):</w:t>
       </w:r>
     </w:p>
     <w:p>
@@ -7417,15 +7408,15 @@
         <w:pStyle w:val="Compact"/>
         <w:numPr>
           <w:numId w:val="1023"/>
-          <w:ilvl w:val="0"/>
+          <w:ilvl w:val="1"/>
         </w:numPr>
       </w:pPr>
-      <w:hyperlink r:id="rId205">
-        <w:r>
-          <w:rPr>
-            <w:rStyle w:val="Link"/>
-          </w:rPr>
-          <w:t xml:space="preserve">Courtney Love commits defamation via Twitter--Twice!</w:t>
+      <w:hyperlink r:id="rId203">
+        <w:r>
+          <w:rPr>
+            <w:rStyle w:val="Link"/>
+          </w:rPr>
+          <w:t xml:space="preserve">summary of case</w:t>
         </w:r>
       </w:hyperlink>
     </w:p>
@@ -7434,14 +7425,95 @@
         <w:pStyle w:val="Compact"/>
         <w:numPr>
           <w:numId w:val="1023"/>
+          <w:ilvl w:val="1"/>
+        </w:numPr>
+      </w:pPr>
+      <w:hyperlink r:id="rId204">
+        <w:r>
+          <w:rPr>
+            <w:rStyle w:val="Link"/>
+          </w:rPr>
+          <w:t xml:space="preserve">fyi the full opinion</w:t>
+        </w:r>
+      </w:hyperlink>
+      <w:r>
+        <w:t xml:space="preserve">(optional reading)</w:t>
+      </w:r>
+    </w:p>
+    <w:p>
+      <w:pPr>
+        <w:pStyle w:val="Compact"/>
+        <w:numPr>
+          <w:numId w:val="1022"/>
           <w:ilvl w:val="0"/>
         </w:numPr>
       </w:pPr>
+      <w:hyperlink r:id="rId205">
+        <w:r>
+          <w:rPr>
+            <w:rStyle w:val="Link"/>
+          </w:rPr>
+          <w:t xml:space="preserve">Reverse defamation, the Newsweek Bitcoin story, and Satoshi Nakamoto</w:t>
+        </w:r>
+      </w:hyperlink>
+    </w:p>
+    <w:p>
+      <w:pPr>
+        <w:pStyle w:val="Compact"/>
+        <w:numPr>
+          <w:numId w:val="1022"/>
+          <w:ilvl w:val="0"/>
+        </w:numPr>
+      </w:pPr>
       <w:hyperlink r:id="rId206">
         <w:r>
           <w:rPr>
             <w:rStyle w:val="Link"/>
           </w:rPr>
+          <w:t xml:space="preserve">What is More Defamatory? A False Accusation of Homophobia or of Homosexuality?</w:t>
+        </w:r>
+      </w:hyperlink>
+    </w:p>
+    <w:p>
+      <w:pPr>
+        <w:pStyle w:val="Heading5"/>
+      </w:pPr>
+      <w:bookmarkStart w:id="207" w:name="courtney-love-defamation-via-twitter"/>
+      <w:bookmarkEnd w:id="207"/>
+      <w:r>
+        <w:t xml:space="preserve">Courtney Love &amp; Defamation via Twitter</w:t>
+      </w:r>
+    </w:p>
+    <w:p>
+      <w:pPr>
+        <w:pStyle w:val="Compact"/>
+        <w:numPr>
+          <w:numId w:val="1024"/>
+          <w:ilvl w:val="0"/>
+        </w:numPr>
+      </w:pPr>
+      <w:hyperlink r:id="rId208">
+        <w:r>
+          <w:rPr>
+            <w:rStyle w:val="Link"/>
+          </w:rPr>
+          <w:t xml:space="preserve">Courtney Love commits defamation via Twitter--Twice!</w:t>
+        </w:r>
+      </w:hyperlink>
+    </w:p>
+    <w:p>
+      <w:pPr>
+        <w:pStyle w:val="Compact"/>
+        <w:numPr>
+          <w:numId w:val="1024"/>
+          <w:ilvl w:val="0"/>
+        </w:numPr>
+      </w:pPr>
+      <w:hyperlink r:id="rId209">
+        <w:r>
+          <w:rPr>
+            <w:rStyle w:val="Link"/>
+          </w:rPr>
           <w:t xml:space="preserve">Courtney Love wins 'Twibel' case</w:t>
         </w:r>
       </w:hyperlink>
@@ -7466,8 +7538,8 @@
       <w:pPr>
         <w:pStyle w:val="Heading5"/>
       </w:pPr>
-      <w:bookmarkStart w:id="207" w:name="who-are-the-news-media"/>
-      <w:bookmarkEnd w:id="207"/>
+      <w:bookmarkStart w:id="210" w:name="who-are-the-news-media"/>
+      <w:bookmarkEnd w:id="210"/>
       <w:r>
         <w:t xml:space="preserve">Who Are "The News Media?"</w:t>
       </w:r>
@@ -7479,7 +7551,7 @@
       <w:r>
         <w:t xml:space="preserve"> </w:t>
       </w:r>
-      <w:hyperlink r:id="rId208">
+      <w:hyperlink r:id="rId211">
         <w:r>
           <w:rPr>
             <w:rStyle w:val="Link"/>
@@ -7584,7 +7656,7 @@
     </w:lvl>
   </w:abstractNum>
   <w:abstractNum w:abstractNumId="990">
-    <w:nsid w:val="eed524ef"/>
+    <w:nsid w:val="6368faf9"/>
     <w:multiLevelType w:val="multilevel"/>
     <w:lvl w:ilvl="0">
       <w:numFmt w:val="bullet"/>
@@ -7665,7 +7737,7 @@
     </w:lvl>
   </w:abstractNum>
   <w:abstractNum w:abstractNumId="991">
-    <w:nsid w:val="26a06461"/>
+    <w:nsid w:val="d4409e1b"/>
     <w:multiLevelType w:val="multilevel"/>
     <w:lvl w:ilvl="0">
       <w:numFmt w:val="bullet"/>
@@ -7746,7 +7818,7 @@
     </w:lvl>
   </w:abstractNum>
   <w:abstractNum w:abstractNumId="99411">
-    <w:nsid w:val="3ea2217a"/>
+    <w:nsid w:val="cf1f9a05"/>
     <w:multiLevelType w:val="multilevel"/>
     <w:lvl w:ilvl="0">
       <w:start w:val="1"/>
@@ -7834,7 +7906,7 @@
     </w:lvl>
   </w:abstractNum>
   <w:abstractNum w:abstractNumId="99731">
-    <w:nsid w:val="fc5a190d"/>
+    <w:nsid w:val="ab59d278"/>
     <w:multiLevelType w:val="multilevel"/>
     <w:lvl w:ilvl="0">
       <w:start w:val="1"/>
@@ -8183,6 +8255,9 @@
     <w:abstractNumId w:val="991"/>
   </w:num>
   <w:num w:numId="1023">
+    <w:abstractNumId w:val="991"/>
+  </w:num>
+  <w:num w:numId="1024">
     <w:abstractNumId w:val="991"/>
   </w:num>
 </w:numbering>

</xml_diff>

<commit_message>
Add Slide Text on Public Figures to Defamation
Describe 3 types of Public Figures before the excerpts from the Street
v. NBC case.
</commit_message>
<xml_diff>
--- a/Defamation_Privacy/Defamation_Privacy.docx
+++ b/Defamation_Privacy/Defamation_Privacy.docx
@@ -5472,35 +5472,20 @@
     </w:p>
     <w:p>
       <w:pPr>
-        <w:pStyle w:val="Heading2"/>
+        <w:pStyle w:val="Heading3"/>
       </w:pPr>
       <w:bookmarkStart w:id="159" w:name="public-figures"/>
       <w:bookmarkEnd w:id="159"/>
       <w:r>
         <w:t xml:space="preserve">Public Figures</w:t>
       </w:r>
-    </w:p>
-    <w:p>
-      <w:pPr>
-        <w:pStyle w:val="Heading3"/>
-      </w:pPr>
-      <w:bookmarkStart w:id="160" w:name="street-v.-national-broadcasting-co."/>
-      <w:bookmarkEnd w:id="160"/>
-      <w:r>
-        <w:rPr>
-          <w:i/>
-        </w:rPr>
-        <w:t xml:space="preserve">Street v. National Broadcasting Co.</w:t>
-      </w:r>
-    </w:p>
-    <w:p>
-      <w:pPr>
-        <w:pStyle w:val="Heading5"/>
-      </w:pPr>
-      <w:bookmarkStart w:id="161" w:name="th-circuit-1981"/>
-      <w:bookmarkEnd w:id="161"/>
-      <w:r>
-        <w:t xml:space="preserve">(6th Circuit 1981)</w:t>
+      <w:r>
+        <w:t xml:space="preserve"> </w:t>
+      </w:r>
+    </w:p>
+    <w:p>
+      <w:r>
+        <w:t xml:space="preserve">Most defamation and privacy cases deal early on with the issue of whether plaintiff is a public or a private figure. In struggling with these question, courts have discussed at least three varieties of public figures.</w:t>
       </w:r>
     </w:p>
     <w:p>
@@ -5511,14 +5496,9 @@
           <w:ilvl w:val="0"/>
         </w:numPr>
       </w:pPr>
-      <w:hyperlink r:id="rId162">
-        <w:r>
-          <w:rPr>
-            <w:rStyle w:val="Link"/>
-          </w:rPr>
-          <w:t xml:space="preserve">Case in Google Scholar</w:t>
-        </w:r>
-      </w:hyperlink>
+      <w:r>
+        <w:t xml:space="preserve">General-purpose public figures;</w:t>
+      </w:r>
     </w:p>
     <w:p>
       <w:pPr>
@@ -5528,14 +5508,9 @@
           <w:ilvl w:val="0"/>
         </w:numPr>
       </w:pPr>
-      <w:hyperlink r:id="rId163">
-        <w:r>
-          <w:rPr>
-            <w:rStyle w:val="Link"/>
-          </w:rPr>
-          <w:t xml:space="preserve">Case in Wikipedia</w:t>
-        </w:r>
-      </w:hyperlink>
+      <w:r>
+        <w:t xml:space="preserve">Limited-purpose public figures;</w:t>
+      </w:r>
     </w:p>
     <w:p>
       <w:pPr>
@@ -5545,1091 +5520,207 @@
           <w:ilvl w:val="0"/>
         </w:numPr>
       </w:pPr>
-      <w:hyperlink r:id="rId164">
-        <w:r>
-          <w:rPr>
-            <w:rStyle w:val="Link"/>
-          </w:rPr>
-          <w:t xml:space="preserve">Case in Westlaw</w:t>
-        </w:r>
-      </w:hyperlink>
-    </w:p>
-    <w:p>
-      <w:r>
-        <w:t xml:space="preserve">This is a Tennessee diversity case against the National Broadcasting Company for libel and invasion of privacy. The plaintiff-appellant, Victoria Price Street, was the prosecutrix and main witness in the famous rape trials of the Scottsboro boys, which occurred in Alabama more than forty years ago. NBC televised a play or historical drama entitled "Judge Horton and the Scottsboro Boys," dramatizing the role of the local presiding judge in one of those trials.</w:t>
-      </w:r>
-    </w:p>
-    <w:p>
-      <w:r>
-        <w:t xml:space="preserve">The movie portrays Judge Horton as a courageous and tragic figure struggling to bring justice in a tense community gripped by racial prejudice and intent on vengeance against nine blacks accused of raping two white women. In the movie Judge Horton sets aside a jury verdict of guilty because he believes that the evidence shows that the prosecutrix — plaintiff in this action — falsely accused the Scottsboro defendants. The play portrays the plaintiff in the derogatory light that Judge Horton apparently viewed her: as a woman attempting to send nine innocent blacks to the electric chair for a rape they did not commit.</w:t>
-      </w:r>
-    </w:p>
-    <w:p>
-      <w:r>
-        <w:t xml:space="preserve">This case presents the question of what tort and First Amendment principles apply to an historical drama that allegedly defames a living person who participated in the historical events portrayed. The plaintiff's case is based on principles of libel law and "false light" invasion of privacy arising from the derogatory portrayal. NBC raises alternative claims and defenses: (1) the claim that the published material is not defamatory; (2) the claim of truth; (3) the common law privilege of fair comment; (4) the common law privilege of fair report on a judicial proceeding; (5) the First Amendment claim that because the plaintiff is a public figure recovery must be based on a showing of malice; and (6) even if the malice standard is inapplicable, the claim that recovery must be based on a showing of negligence.</w:t>
-      </w:r>
-    </w:p>
-    <w:p>
-      <w:r>
-        <w:t xml:space="preserve">At the end of all the proof, District Judge Neese directed a verdict for defendant on the ground that even though plaintiff was not a public figure at the time of publication the defamatory matter was not negligently published. We affirm for the reason that the historical events and persons portrayed are "public" as distinguished from "private." A malice standard applies to public figures under the First Amendment, and there is no evidence that the play was published with malice.</w:t>
-      </w:r>
-    </w:p>
-    <w:p>
-      <w:pPr>
-        <w:pStyle w:val="Heading3"/>
-      </w:pPr>
-      <w:bookmarkStart w:id="165" w:name="i.-statement-of-facts"/>
-      <w:bookmarkEnd w:id="165"/>
-      <w:r>
-        <w:t xml:space="preserve">I. STATEMENT OF FACTS</w:t>
-      </w:r>
-    </w:p>
-    <w:p>
-      <w:r>
-        <w:t xml:space="preserve">In April 1931, nine black youths were accused of raping two young white women while riding a freight train between Chattanooga, Tennessee, and Huntsville, Alabama. The case was widely discussed in the local, national, and foreign press. The youths were quickly tried in Scottsboro, Alabama, and all were found guilty and sentenced to death. The Alabama Supreme Court affirmed the convictions.</w:t>
-      </w:r>
-    </w:p>
-    <w:p>
-      <w:r>
-        <w:t xml:space="preserve">The United States Supreme Court reversed all convictions on the ground that the defendants were denied the right to counsel guaranteed by the Sixth Amendment. The defendants were retried separately after a change of venue from Scottsboro to Decatur, Alabama. Patterson was the first defendant retried, and this trial was the subject of the NBC production. In a jury trial before Judge Horton, he was tried, convicted, and sentenced to death. Judge Horton set the verdict aside on the ground that the evidence was insufficient. Patterson and one other defendant, Norris, were then tried before another judge on essentially the same evidence, convicted, and sentenced to death. The judge let the verdicts stand, and the convictions were affirmed by the Alabama Supreme Court.</w:t>
-      </w:r>
-    </w:p>
-    <w:p>
-      <w:r>
-        <w:t xml:space="preserve">The United States Supreme Court again reversed, this time because blacks were systematically excluded from grand and petit juries. At his fourth retrial, Patterson was convicted and sentenced to seventy-five years in prison. Defendants Weems and Andrew Wright were also convicted on retrial and sentenced to a term of years. Defendant Norris was convicted and his death sentence was commuted to life imprisonment by the Alabama governor. Defendants Montgomery, Roberson, Williams, and Leroy Wright were released without retrial. Powell pled guilty to assault allegedly committed during an attempted escape. The last Scottsboro defendant was paroled in 1950.</w:t>
-      </w:r>
-    </w:p>
-    <w:p>
-      <w:r>
-        <w:t xml:space="preserve">The Scottsboro case aroused strong passions and conflicting opinions in the 1930s throughout the nation. Several all white juries convicted the Scottsboro defendants of rape. Two trial judges and the Alabama Supreme Court, at times by divided vote, let these verdicts stand. Judge Horton was the sole trial judge to find the facts in favor of the defendants. Liberal opinion supported Judge Horton's conclusions that the Scottsboro defendants had been falsely accused.</w:t>
-      </w:r>
-    </w:p>
-    <w:p>
-      <w:r>
-        <w:t xml:space="preserve">During the lengthy course of the Scottsboro trials, newspapers frequently wrote about Victoria Price. She gave some interviews to the press. Thereafter, she disappeared from public view. The Scottsboro trials and her role in them continued to be the subject of public discussion, but there is no evidence that Mrs. Street sought publicity. NBC incorrectly stated in the movie that she was no longer living. After the first showing of "Judge Horton and the Scottsboro Boys," plaintiff notified NBC that she was living, and shortly thereafter she filed suit. Soon after plaintiff filed suit, NBC rebroadcast the dramatization omitting the statement that plaintiff was no longer living.</w:t>
+      <w:r>
+        <w:t xml:space="preserve">Involuntary public figures.</w:t>
       </w:r>
     </w:p>
     <w:p>
       <w:pPr>
         <w:pStyle w:val="Heading4"/>
       </w:pPr>
-      <w:bookmarkStart w:id="166" w:name="the-dramatization"/>
-      <w:bookmarkEnd w:id="166"/>
-      <w:r>
-        <w:t xml:space="preserve">The Dramatization</w:t>
-      </w:r>
-    </w:p>
-    <w:p>
-      <w:r>
-        <w:t xml:space="preserve">The script for "Judge Horton and the Scottsboro Boys" was based on one chapter of a book by Dr. Daniel Carter, an historian, entitled</w:t>
-      </w:r>
-      <w:r>
-        <w:t xml:space="preserve"> </w:t>
-      </w:r>
-      <w:r>
-        <w:rPr>
-          <w:i/>
-        </w:rPr>
-        <w:t xml:space="preserve">Scottsboro: A Tragedy of the American South</w:t>
-      </w:r>
-      <w:r>
-        <w:t xml:space="preserve">. The movie is based almost entirely on the information in Dr. Carter's book, which, in turn, was based on Judge Horton's findings at the 1933 trial, the transcript of the trial, contemporaneous newspaper reports of the trial, and interviews with Judge Horton and others. NBC purchased the movie from an independent producer.</w:t>
-      </w:r>
-    </w:p>
-    <w:p>
-      <w:r>
-        <w:t xml:space="preserve">Plaintiff's major libel and invasion of privacy claims are based on nine scenes in the movie in which she is portrayed in a derogatory light. The essential facts concerning these claims are as follows:</w:t>
-      </w:r>
-    </w:p>
-    <w:p>
-      <w:pPr>
+      <w:bookmarkStart w:id="160" w:name="general-purpose-public-figures."/>
+      <w:bookmarkEnd w:id="160"/>
+      <w:r>
+        <w:t xml:space="preserve">General Purpose Public Figures.</w:t>
+      </w:r>
+    </w:p>
+    <w:p>
+      <w:r>
+        <w:t xml:space="preserve">These are easy to spot, as the D.C. Circuit put it in [</w:t>
+      </w:r>
+      <w:r>
+        <w:rPr>
+          <w:i/>
+        </w:rPr>
+        <w:t xml:space="preserve">Waldbaum v. Fairchild Publications</w:t>
+      </w:r>
+      <w:r>
+        <w:t xml:space="preserve">] (http://scholar.google.com/scholar_case?case=90016016899445152060):</w:t>
+      </w:r>
+    </w:p>
+    <w:p>
+      <w:pPr>
+        <w:pStyle w:val="BlockQuote"/>
+      </w:pPr>
+      <w:r>
+        <w:t xml:space="preserve">A general public figure is a well-known "celebrity," his name a "household word." The public recognies him and follows his words and deeds, either because it regards his ideas, conduct, or judgment as worthy of the attention or because he actively pursues that consideration.</w:t>
+      </w:r>
+    </w:p>
+    <w:p>
+      <w:pPr>
+        <w:pStyle w:val="Heading4"/>
+      </w:pPr>
+      <w:bookmarkStart w:id="161" w:name="limited-purpose-public-figure"/>
+      <w:bookmarkEnd w:id="161"/>
+      <w:r>
+        <w:t xml:space="preserve">Limited-Purpose Public Figure</w:t>
+      </w:r>
+    </w:p>
+    <w:p>
+      <w:r>
+        <w:t xml:space="preserve">In its leading opinion on public</w:t>
+      </w:r>
+      <w:r>
+        <w:t xml:space="preserve"> </w:t>
+      </w:r>
+      <w:r>
+        <w:rPr>
+          <w:i/>
+        </w:rPr>
+        <w:t xml:space="preserve">figures</w:t>
+      </w:r>
+      <w:r>
+        <w:t xml:space="preserve">,</w:t>
+      </w:r>
+      <w:r>
+        <w:t xml:space="preserve"> </w:t>
+      </w:r>
+      <w:hyperlink r:id="rId65">
+        <w:r>
+          <w:rPr>
+            <w:i/>
+            <w:rStyle w:val="Link"/>
+          </w:rPr>
+          <w:t xml:space="preserve">Gertz v. Robert Welch, Inc.</w:t>
+        </w:r>
+        <w:r>
+          <w:rPr>
+            <w:rStyle w:val="Link"/>
+          </w:rPr>
+          <w:t xml:space="preserve"> </w:t>
+        </w:r>
+        <w:r>
+          <w:rPr>
+            <w:rStyle w:val="Link"/>
+          </w:rPr>
+          <w:t xml:space="preserve">(S.Ct. 1974)</w:t>
+        </w:r>
+      </w:hyperlink>
+      <w:r>
+        <w:t xml:space="preserve">, as opposed to public</w:t>
+      </w:r>
+      <w:r>
+        <w:t xml:space="preserve"> </w:t>
+      </w:r>
+      <w:r>
+        <w:rPr>
+          <w:i/>
+        </w:rPr>
+        <w:t xml:space="preserve">officials</w:t>
+      </w:r>
+      <w:r>
+        <w:t xml:space="preserve">,</w:t>
+      </w:r>
+      <w:r>
+        <w:t xml:space="preserve"> </w:t>
+      </w:r>
+      <w:hyperlink r:id="rId37">
+        <w:r>
+          <w:rPr>
+            <w:i/>
+            <w:rStyle w:val="Link"/>
+          </w:rPr>
+          <w:t xml:space="preserve">New York Times v. Sullivan</w:t>
+        </w:r>
+        <w:r>
+          <w:rPr>
+            <w:rStyle w:val="Link"/>
+          </w:rPr>
+          <w:t xml:space="preserve"> </w:t>
+        </w:r>
+        <w:r>
+          <w:rPr>
+            <w:rStyle w:val="Link"/>
+          </w:rPr>
+          <w:t xml:space="preserve">(S.Ct. 1968)</w:t>
+        </w:r>
+      </w:hyperlink>
+      <w:r>
+        <w:t xml:space="preserve">, the United States Supreme Court identified at least two kinds of public figures:</w:t>
+      </w:r>
+    </w:p>
+    <w:p>
+      <w:pPr>
+        <w:pStyle w:val="BlockQuote"/>
+      </w:pPr>
+      <w:r>
+        <w:t xml:space="preserve">In some instances an individual may achieve such pervasive fame or notoriety that he becomes a public figure for all purposes and in all contexts. More commonly, an</w:t>
+      </w:r>
+      <w:r>
+        <w:t xml:space="preserve"> </w:t>
+      </w:r>
+      <w:r>
+        <w:rPr>
+          <w:i/>
+        </w:rPr>
+        <w:t xml:space="preserve">individual voluntarily injects himself or is drawn into a particular public controversy and thereby becomes a public figure for a limited range of issues</w:t>
+      </w:r>
+      <w:r>
+        <w:t xml:space="preserve">. In either case such persons assume special prominence in the resolution of public questions.</w:t>
+      </w:r>
+    </w:p>
+    <w:p>
+      <w:pPr>
+        <w:pStyle w:val="BlockQuote"/>
+      </w:pPr>
+      <w:r>
+        <w:t xml:space="preserve">Absent clear evidence of general fame or notoriety in the community, and pervasive involvement in the affairs of society, an individual should not be deemed a public personality for all aspects of his life. It is preferable to reduce the public-figure question to a more meaningful context by looking to the nature and extent of an individual's participation in the particular controversy giving rise to the defamation.</w:t>
+      </w:r>
+    </w:p>
+    <w:p>
+      <w:r>
+        <w:t xml:space="preserve">The states and federal circuits have developed different tests for deciding whether and when a person is a limited-purpose public figure. The Fifth Circuit uses a three-part test:</w:t>
+      </w:r>
+    </w:p>
+    <w:p>
+      <w:pPr>
+        <w:pStyle w:val="Compact"/>
         <w:numPr>
           <w:numId w:val="1019"/>
           <w:ilvl w:val="0"/>
         </w:numPr>
       </w:pPr>
       <w:r>
-        <w:t xml:space="preserve">After an opening prologue, black and white youths are shown fighting on a train. The train is halted, and the blacks are arrested. The next scene shows plaintiff standing next to Ruby Bates at the tracks. Plaintiff claims that this scene, in effect, makes her a perjurer because she testified at the 1933 trial and in this case that she fainted while alighting from the train and did not regain consciousness until she was taken to a local grocery store. Judge Horton, in his opinion sustaining the motion for a new trial, found that the observations of other witnesses and the testimony of the examining doctor contradicted her testimony in this respect. Horton concluded that it was unlikely that Victoria Price had fainted.</w:t>
-      </w:r>
-    </w:p>
-    <w:p>
-      <w:pPr>
+        <w:t xml:space="preserve">The controversy at issue must be public both in the sense that people are discussing it and people other than the immediate participants in the controversy are likely to feel the impact of its resolution;</w:t>
+      </w:r>
+    </w:p>
+    <w:p>
+      <w:pPr>
+        <w:pStyle w:val="Compact"/>
         <w:numPr>
           <w:numId w:val="1019"/>
           <w:ilvl w:val="0"/>
         </w:numPr>
       </w:pPr>
       <w:r>
-        <w:t xml:space="preserve">As plaintiff and Ruby Bates are led away from the tracks by the sheriff and his men, the sheriff in the play calls the two women a "couple of bums." There is no indication in Judge Horton's opinion, in the 1933 trial transcript, or in Dr. Carter's book that this comment was actually made.</w:t>
-      </w:r>
-    </w:p>
-    <w:p>
-      <w:pPr>
+        <w:t xml:space="preserve">The plaintiff must have more than a trivial or tangential role in the controversy; and,</w:t>
+      </w:r>
+    </w:p>
+    <w:p>
+      <w:pPr>
+        <w:pStyle w:val="Compact"/>
         <w:numPr>
           <w:numId w:val="1019"/>
           <w:ilvl w:val="0"/>
         </w:numPr>
       </w:pPr>
       <w:r>
-        <w:t xml:space="preserve">In a pretrial conversation between two lawyers representing the defendant, the play portrays one of them as advising restraint in the cross-examination of plaintiff Price. He says to the other defense lawyer: "The Scottsboro transcripts are really clear .... The defense at the last trial made one thing very clear, Victoria was a</w:t>
-      </w:r>
-      <w:r>
-        <w:t xml:space="preserve"> </w:t>
-      </w:r>
-      <w:r>
-        <w:rPr>
-          <w:i/>
-        </w:rPr>
-        <w:t xml:space="preserve">whore,</w:t>
-      </w:r>
-      <w:r>
-        <w:t xml:space="preserve"> </w:t>
-      </w:r>
-      <w:r>
-        <w:t xml:space="preserve">and they got it in the neck for it ...." (Emphasis added.) There is no evidence that this specific conversation between the two defense lawyers actually occurred. Dr. Carter does state in his book that one of the purposes of the defense in cross-examining plaintiff was to discredit her testimony by introducing evidence that she was a common prostitute.</w:t>
-      </w:r>
-      <w:r>
-        <w:t xml:space="preserve"> </w:t>
-      </w:r>
-      <w:r>
-        <w:rPr>
-          <w:i/>
-        </w:rPr>
-        <w:t xml:space="preserve">Scottsboro</w:t>
-      </w:r>
-      <w:r>
-        <w:t xml:space="preserve"> </w:t>
-      </w:r>
-      <w:r>
-        <w:t xml:space="preserve">at 206.</w:t>
-      </w:r>
-    </w:p>
-    <w:p>
-      <w:pPr>
-        <w:numPr>
-          <w:numId w:val="1019"/>
-          <w:ilvl w:val="0"/>
-        </w:numPr>
-      </w:pPr>
-      <w:r>
-        <w:t xml:space="preserve">Plaintiff in this action contends that the movie falsely portrays her as defensive and evasive during her direct and cross-examination.</w:t>
-      </w:r>
-    </w:p>
-    <w:p>
-      <w:pPr>
-        <w:numPr>
-          <w:numId w:val="1019"/>
-          <w:ilvl w:val="0"/>
-        </w:numPr>
-      </w:pPr>
-      <w:r>
-        <w:t xml:space="preserve">Plaintiff claims that the last question put to her on cross-examination in the play is inaccurate. In the movie the defense attorney asks: "One more question: have you ever heard of a white woman being arrested for perjury when she was the complaining witness against Negroes in the entire history of the state of Alabama?" According to the 1933 trial transcript, the actual question was, "I want to ask you if you have ever heard of any single white woman ever being locked up in jail when she is the complaining witness against Negroes in the history of the state of Alabama?" Plaintiff objects to the insertion of the word "perjury" in the play.</w:t>
-      </w:r>
-    </w:p>
-    <w:p>
-      <w:pPr>
-        <w:numPr>
-          <w:numId w:val="1019"/>
-          <w:ilvl w:val="0"/>
-        </w:numPr>
-      </w:pPr>
-      <w:r>
-        <w:t xml:space="preserve">In the play, Dr. Marvin Lynch, one of the doctors who examined plaintiff after she alighted from the train, approaches Judge Horton outside the courtroom and confides that he does not believe that the two women were raped by the Scottsboro boys. Dr. Lynch refuses to go on the witness stand and so testify, however. Plaintiff argues that this scene is improper because it is not supported in the 1933 trial record. This is true. Neither the 1933 trial transcript nor Judge Horton's opinion make reference to this incident. The Carter book does state, however, that Judge Horton told the author in a later interview that this incident occurred.</w:t>
-      </w:r>
-      <w:r>
-        <w:t xml:space="preserve"> </w:t>
-      </w:r>
-      <w:r>
-        <w:rPr>
-          <w:i/>
-        </w:rPr>
-        <w:t xml:space="preserve">Scottsboro</w:t>
-      </w:r>
-      <w:r>
-        <w:t xml:space="preserve"> </w:t>
-      </w:r>
-      <w:r>
-        <w:t xml:space="preserve">at 214-15.</w:t>
-      </w:r>
-    </w:p>
-    <w:p>
-      <w:pPr>
-        <w:numPr>
-          <w:numId w:val="1019"/>
-          <w:ilvl w:val="0"/>
-        </w:numPr>
-      </w:pPr>
-      <w:r>
-        <w:t xml:space="preserve">The play portrays events leading up to plaintiff's trip to Chattanooga with her friend, Ruby Bates. It was on the return trip to Alabama that the rape alleged occurred. Lester Carter, a defense witness in the play, testifies that he had intercourse with Ruby Bates on the night before the trip to Chattanooga and that plaintiff had intercourse with Jack Tiller. During the testimony there is a flashback that shows an exchange in a boxcar in which Ruby Bates suggests that they all go to Chattanooga and plaintiff says, "[m]aybe Ruby and me could hustle there while you two [Carter and Tiller] got some kind of fill-in work. What do you say?" This is an accurate abridgement of the substance of the actual testimony of Lester Carter at the 1933 trial, although Price denied, both at the 1933 trial and in the defamation trial below, that she had had intercourse with Tiller. Judge Horton specifically found that she did not tell the truth. The dramatization quoted or closely paraphrased substantial portions of Judge Horton's 1933 opinion.</w:t>
-      </w:r>
-    </w:p>
-    <w:p>
-      <w:pPr>
-        <w:numPr>
-          <w:numId w:val="1019"/>
-          <w:ilvl w:val="0"/>
-        </w:numPr>
-      </w:pPr>
-      <w:r>
-        <w:t xml:space="preserve">Lester Carter also testifies in the play that plaintiff urged him to say that he had seen her raped. The 1933 trial transcript reveals that Carter actually testified that he overheard plaintiff tell another white youth that "if you don't testify according to what I testify I will see that you are took off the witness stand.…" Judge Horton in his opinion observed that there was evidence presented at the trial showing that Price encouraged others to support her version of what had happened.</w:t>
-      </w:r>
-    </w:p>
-    <w:p>
-      <w:pPr>
-        <w:numPr>
-          <w:numId w:val="1019"/>
-          <w:ilvl w:val="0"/>
-        </w:numPr>
-      </w:pPr>
-      <w:r>
-        <w:t xml:space="preserve">Another witness in the play, Dallas Ramsey, testifies that he saw plaintiff and Ruby Bates in a "hobo jungle" near the train tracks in Chattanooga the night before the train trip back to Alabama. Ramsey testifies that plaintiff stated that she and her husband were looking for work and that "her old man" was uptown scrounging for food. The play dramatizes Ramsey's testimony while he is on the stand by a flashback to the scene at the "hobo jungle." The flashback gives the impression that plaintiff is perhaps inviting sexual advances from Ramsey, although the words used do not state this specifically. The substance of Ramsey's testimony, as portrayed in the play, is found in the 1933 trial transcript. The record provides no basis for the suggestive flashback.</w:t>
-      </w:r>
-    </w:p>
-    <w:p>
-      <w:pPr>
-        <w:pStyle w:val="Heading3"/>
-      </w:pPr>
-      <w:bookmarkStart w:id="167" w:name="ii.-common-law-claims-and-defenses"/>
-      <w:bookmarkEnd w:id="167"/>
-      <w:r>
-        <w:t xml:space="preserve">II. COMMON LAW CLAIMS AND DEFENSES</w:t>
-      </w:r>
-    </w:p>
-    <w:p>
-      <w:pPr>
-        <w:pStyle w:val="Heading4"/>
-      </w:pPr>
-      <w:bookmarkStart w:id="168" w:name="a.-defamatory-nature-of-the-published-material"/>
-      <w:bookmarkEnd w:id="168"/>
-      <w:r>
-        <w:t xml:space="preserve">A. Defamatory Nature of the Published Material</w:t>
-      </w:r>
-    </w:p>
-    <w:p>
-      <w:r>
-        <w:t xml:space="preserve">Taken as a whole, the play conveys a defamatory image of the plaintiff. Although the words "bum" and "hustle" may be considered rhetorical hyperbole and therefore not necessarily defamatory,</w:t>
-      </w:r>
-      <w:r>
-        <w:t xml:space="preserve"> </w:t>
-      </w:r>
-      <w:hyperlink r:id="rId169">
-        <w:r>
-          <w:rPr>
-            <w:i/>
-            <w:rStyle w:val="Link"/>
-          </w:rPr>
-          <w:t xml:space="preserve">Letter Carriers v. Austin,</w:t>
-        </w:r>
-        <w:r>
-          <w:rPr>
-            <w:rStyle w:val="Link"/>
-          </w:rPr>
-          <w:t xml:space="preserve"> </w:t>
-        </w:r>
-        <w:r>
-          <w:rPr>
-            <w:rStyle w:val="Link"/>
-          </w:rPr>
-          <w:t xml:space="preserve">(S.Ct. 1974),</w:t>
-        </w:r>
-      </w:hyperlink>
-      <w:r>
-        <w:t xml:space="preserve"> </w:t>
-      </w:r>
-      <w:r>
-        <w:t xml:space="preserve">the reference to plaintiff as a "whore" and her portrayal as a perjurer and a suborner of perjury is obviously defamatory. The suggestive flashbacks showing her inviting sexual advances of Ramsey and Tiller reinforce the defamation. The effect of the drama as a whole is to create a character, Victoria Price. She is portrayed as a loose woman who falsely accuses the Scottsboro boys of raping her. This image of her character is created throughout the play by her own words and actions in the flashbacks and in the witness chair and by what others say about her.</w:t>
-      </w:r>
-    </w:p>
-    <w:p>
-      <w:pPr>
-        <w:pStyle w:val="Heading4"/>
-      </w:pPr>
-      <w:bookmarkStart w:id="170" w:name="b.-the-privilege-of-fair-comment"/>
-      <w:bookmarkEnd w:id="170"/>
-      <w:r>
-        <w:t xml:space="preserve">B. The Privilege of Fair Comment</w:t>
-      </w:r>
-    </w:p>
-    <w:p>
-      <w:r>
-        <w:t xml:space="preserve">The portrayal of Victoria Price in this way is not expressed in the play as a matter of opinion. The characterization is expressed as concrete fact. The common law privilege of fair comment, adopted in Tennessee and explained in</w:t>
-      </w:r>
-      <w:r>
-        <w:t xml:space="preserve"> </w:t>
-      </w:r>
-      <w:hyperlink r:id="rId171">
-        <w:r>
-          <w:rPr>
-            <w:i/>
-            <w:rStyle w:val="Link"/>
-          </w:rPr>
-          <w:t xml:space="preserve">Venn v. Tennessean Newspapers, Inc.,</w:t>
-        </w:r>
-        <w:r>
-          <w:rPr>
-            <w:rStyle w:val="Link"/>
-          </w:rPr>
-          <w:t xml:space="preserve">(M.D.Tenn. 1962),</w:t>
-        </w:r>
-      </w:hyperlink>
-      <w:r>
-        <w:t xml:space="preserve"> </w:t>
-      </w:r>
-      <w:r>
-        <w:rPr>
-          <w:i/>
-        </w:rPr>
-        <w:t xml:space="preserve">aff'd,</w:t>
-      </w:r>
-      <w:r>
-        <w:t xml:space="preserve"> </w:t>
-      </w:r>
-      <w:hyperlink r:id="rId172">
-        <w:r>
-          <w:rPr>
-            <w:rStyle w:val="Link"/>
-          </w:rPr>
-          <w:t xml:space="preserve">313 F.2d 639 (6th Cir.),</w:t>
-        </w:r>
-      </w:hyperlink>
-      <w:r>
-        <w:t xml:space="preserve"> </w:t>
-      </w:r>
-      <w:r>
-        <w:rPr>
-          <w:i/>
-        </w:rPr>
-        <w:t xml:space="preserve">cert. denied,</w:t>
-      </w:r>
-      <w:r>
-        <w:t xml:space="preserve"> </w:t>
-      </w:r>
-      <w:hyperlink r:id="rId173">
-        <w:r>
-          <w:rPr>
-            <w:rStyle w:val="Link"/>
-          </w:rPr>
-          <w:t xml:space="preserve">374 U.S. 830 (1963),</w:t>
-        </w:r>
-      </w:hyperlink>
-      <w:r>
-        <w:t xml:space="preserve"> </w:t>
-      </w:r>
-      <w:r>
-        <w:t xml:space="preserve">is now protected as opinion under the First Amendment,</w:t>
-      </w:r>
-      <w:r>
-        <w:t xml:space="preserve"> </w:t>
-      </w:r>
-      <w:hyperlink r:id="rId65">
-        <w:r>
-          <w:rPr>
-            <w:i/>
-            <w:rStyle w:val="Link"/>
-          </w:rPr>
-          <w:t xml:space="preserve">Gertz v. Robert Welch, Inc.,</w:t>
-        </w:r>
-        <w:r>
-          <w:rPr>
-            <w:rStyle w:val="Link"/>
-          </w:rPr>
-          <w:t xml:space="preserve"> </w:t>
-        </w:r>
-        <w:r>
-          <w:rPr>
-            <w:rStyle w:val="Link"/>
-          </w:rPr>
-          <w:t xml:space="preserve">(S.Ct. 1974)</w:t>
-        </w:r>
-      </w:hyperlink>
-      <w:r>
-        <w:t xml:space="preserve">. But this play does not say to the viewer that this is NBC's opinion about the character and actions of Victoria Price. It shows her inviting sexual intercourse and swearing falsely. We do not believe this characterization fits within the traditional fair comment privilege protecting opinion.</w:t>
-      </w:r>
-      <w:r>
-        <w:t xml:space="preserve"> </w:t>
-      </w:r>
-      <w:r>
-        <w:rPr>
-          <w:i/>
-        </w:rPr>
-        <w:t xml:space="preserve">See</w:t>
-      </w:r>
-      <w:r>
-        <w:t xml:space="preserve"> </w:t>
-      </w:r>
-      <w:hyperlink r:id="rId174">
-        <w:r>
-          <w:rPr>
-            <w:i/>
-            <w:rStyle w:val="Link"/>
-          </w:rPr>
-          <w:t xml:space="preserve">Cianci v. New York Times Publishing Co.,</w:t>
-        </w:r>
-        <w:r>
-          <w:rPr>
-            <w:rStyle w:val="Link"/>
-          </w:rPr>
-          <w:t xml:space="preserve"> </w:t>
-        </w:r>
-        <w:r>
-          <w:rPr>
-            <w:rStyle w:val="Link"/>
-          </w:rPr>
-          <w:t xml:space="preserve">(2nd Cir. 1980,</w:t>
-        </w:r>
-        <w:r>
-          <w:rPr>
-            <w:rStyle w:val="Link"/>
-          </w:rPr>
-          <w:t xml:space="preserve"> </w:t>
-        </w:r>
-        <w:r>
-          <w:rPr>
-            <w:i/>
-            <w:rStyle w:val="Link"/>
-          </w:rPr>
-          <w:t xml:space="preserve">as amended</w:t>
-        </w:r>
-        <w:r>
-          <w:rPr>
-            <w:rStyle w:val="Link"/>
-          </w:rPr>
-          <w:t xml:space="preserve"> </w:t>
-        </w:r>
-        <w:r>
-          <w:rPr>
-            <w:rStyle w:val="Link"/>
-          </w:rPr>
-          <w:t xml:space="preserve">Oct. 27, 1980)</w:t>
-        </w:r>
-      </w:hyperlink>
-      <w:r>
-        <w:t xml:space="preserve"> </w:t>
-      </w:r>
-      <w:r>
-        <w:t xml:space="preserve">(magazine article interpreting evidence of rape not expression of opinion).</w:t>
-      </w:r>
-    </w:p>
-    <w:p>
-      <w:pPr>
-        <w:pStyle w:val="Heading4"/>
-      </w:pPr>
-      <w:bookmarkStart w:id="175" w:name="c.-the-defense-of-truth-and-the-privilege-of-fair-report-of-a-judicial-proceeding"/>
-      <w:bookmarkEnd w:id="175"/>
-      <w:r>
-        <w:t xml:space="preserve">C. The Defense of Truth and the Privilege of Fair Report of a Judicial Proceeding</w:t>
-      </w:r>
-    </w:p>
-    <w:p>
-      <w:r>
-        <w:t xml:space="preserve">In his opinion setting aside the verdict, Judge Horton found, in effect, that NBC's characterization of Victoria Price was true. The movie characterizes her as Judge Horton found the facts in his opinion. This does not mean, however, that the case should be withdrawn from the jury on the basis of the defense of truth or the privilege of fair report of a judicial proceeding.</w:t>
-      </w:r>
-    </w:p>
-    <w:p>
-      <w:r>
-        <w:t xml:space="preserve">Neither Judge Horton's findings nor the final convictions based on the testimony of Victoria Price and affirmed on appeal settle the question of truth. That still remains an open question. Technical doctrines of res judicata and collateral estoppel do not apply in this context. Neither Victoria Price nor NBC were parties in the 1930s trials. In addition, citizens obviously have a right to attack the fairness of a trial. Judicial proceedings resolve disputes, but they do not establish the truth for all time. In libel cases the question of truth is normally one for the jury in a defamation action.</w:t>
-      </w:r>
-    </w:p>
-    <w:p>
-      <w:r>
-        <w:t xml:space="preserve">Many of the scenes actually quote or paraphrase the trial transcript, but the movie is not a completely accurate report of the trial. Witnesses who corroborate Victoria Price's version of the facts are omitted. The portions of the original trial that show her as a perjurer and a promiscuous woman are emphasized. The flashbacks consistently show plaintiff's conduct in a derogatory light. The flashbacks entirely accept the theory of the case presented by Judge Horton and the defense and reject the theory of the case presented by the state and the plaintiff. Under such circumstances the common law privilege permitting publication of defamatory material as a part of a fair and accurate report on judicial proceedings is not satisfied. The element of balance and neutrality is missing.</w:t>
-      </w:r>
-      <w:r>
-        <w:t xml:space="preserve"> </w:t>
-      </w:r>
-      <w:r>
-        <w:rPr>
-          <w:i/>
-        </w:rPr>
-        <w:t xml:space="preserve">See</w:t>
-      </w:r>
-      <w:r>
-        <w:t xml:space="preserve"> </w:t>
-      </w:r>
-      <w:hyperlink r:id="rId176">
-        <w:r>
-          <w:rPr>
-            <w:i/>
-            <w:rStyle w:val="Link"/>
-          </w:rPr>
-          <w:t xml:space="preserve">Langford v. Vanderbilt University,</w:t>
-        </w:r>
-        <w:r>
-          <w:rPr>
-            <w:rStyle w:val="Link"/>
-          </w:rPr>
-          <w:t xml:space="preserve"> </w:t>
-        </w:r>
-        <w:r>
-          <w:rPr>
-            <w:rStyle w:val="Link"/>
-          </w:rPr>
-          <w:t xml:space="preserve">(Tenn.App. 1958)</w:t>
-        </w:r>
-      </w:hyperlink>
-      <w:r>
-        <w:t xml:space="preserve">.</w:t>
-      </w:r>
-    </w:p>
-    <w:p>
-      <w:pPr>
-        <w:pStyle w:val="Heading3"/>
-      </w:pPr>
-      <w:bookmarkStart w:id="177" w:name="iii.-the-first-amendment-defenses"/>
-      <w:bookmarkEnd w:id="177"/>
-      <w:r>
-        <w:t xml:space="preserve">III. THE FIRST AMENDMENT DEFENSES</w:t>
-      </w:r>
-    </w:p>
-    <w:p>
-      <w:pPr>
-        <w:pStyle w:val="Heading4"/>
-      </w:pPr>
-      <w:bookmarkStart w:id="178" w:name="a.-plaintiff-was-a-public-figure-during-the-scottsboro-trials"/>
-      <w:bookmarkEnd w:id="178"/>
-      <w:r>
-        <w:t xml:space="preserve">A. Plaintiff was a Public Figure During the Scottsboro Trials</w:t>
-      </w:r>
-    </w:p>
-    <w:p>
-      <w:r>
-        <w:t xml:space="preserve">Since common law defenses do not support the directed verdict for NBC, we must reach the constitutional issues, particularly the question whether plaintiff should be characterized as a "public figure." In</w:t>
-      </w:r>
-      <w:r>
-        <w:t xml:space="preserve"> </w:t>
-      </w:r>
-      <w:r>
-        <w:rPr>
-          <w:i/>
-        </w:rPr>
-        <w:t xml:space="preserve">Gertz,</w:t>
-      </w:r>
-      <w:r>
-        <w:t xml:space="preserve"> </w:t>
-      </w:r>
-      <w:r>
-        <w:t xml:space="preserve">the Supreme Court held that one characterized as a "public figure," as distinguished from a private individual, "may recover for injury to reputation</w:t>
-      </w:r>
-      <w:r>
-        <w:t xml:space="preserve"> </w:t>
-      </w:r>
-      <w:r>
-        <w:rPr>
-          <w:i/>
-        </w:rPr>
-        <w:t xml:space="preserve">only on clear and convincing proof</w:t>
-      </w:r>
-      <w:r>
-        <w:t xml:space="preserve"> </w:t>
-      </w:r>
-      <w:r>
-        <w:t xml:space="preserve">that the defamatory falsehood was made</w:t>
-      </w:r>
-      <w:r>
-        <w:t xml:space="preserve"> </w:t>
-      </w:r>
-      <w:r>
-        <w:rPr>
-          <w:i/>
-        </w:rPr>
-        <w:t xml:space="preserve">with knowledge of its falsity or with reckless disregard for the truth.</w:t>
-      </w:r>
-      <w:r>
-        <w:t xml:space="preserve">"</w:t>
-      </w:r>
-      <w:r>
-        <w:t xml:space="preserve"> </w:t>
-      </w:r>
-      <w:hyperlink r:id="rId65">
-        <w:r>
-          <w:rPr>
-            <w:i/>
-            <w:rStyle w:val="Link"/>
-          </w:rPr>
-          <w:t xml:space="preserve">Gertz</w:t>
-        </w:r>
-      </w:hyperlink>
-      <w:r>
-        <w:t xml:space="preserve"> </w:t>
-      </w:r>
-      <w:r>
-        <w:t xml:space="preserve">(emphasis added). In balancing the need to protect "private personality" and reputation against the need "to assure to the freedoms of speech and press that 'breathing space' essential to their free exercise," the Supreme Court has developed a general test to determine public figure status.</w:t>
-      </w:r>
-    </w:p>
-    <w:p>
-      <w:r>
-        <w:rPr>
-          <w:i/>
-        </w:rPr>
-        <w:t xml:space="preserve">Gertz</w:t>
-      </w:r>
-      <w:r>
-        <w:t xml:space="preserve"> </w:t>
-      </w:r>
-      <w:r>
-        <w:t xml:space="preserve">establishes a two-step analysis to determine if an individual is a public figure. First, does a "public controversy" exist? Second, what is "the nature and extent of [the] individual's participation" in that public controversy?</w:t>
-      </w:r>
-      <w:r>
-        <w:t xml:space="preserve"> </w:t>
-      </w:r>
-      <w:hyperlink r:id="rId179">
-        <w:r>
-          <w:rPr>
-            <w:i/>
-            <w:rStyle w:val="Link"/>
-          </w:rPr>
-          <w:t xml:space="preserve">Gertz</w:t>
-        </w:r>
-      </w:hyperlink>
-      <w:r>
-        <w:t xml:space="preserve">. Three factors determine the "nature and extent" of an individual's involvement: the extent to which participation in the controversy is voluntary, the extent to which there is access to channels of effective communication in order to counteract false statements, and the prominence of the role played in the public controversy.</w:t>
-      </w:r>
-      <w:r>
-        <w:t xml:space="preserve"> </w:t>
-      </w:r>
-      <w:hyperlink r:id="rId179">
-        <w:r>
-          <w:rPr>
-            <w:i/>
-            <w:rStyle w:val="Link"/>
-          </w:rPr>
-          <w:t xml:space="preserve">Gertz</w:t>
-        </w:r>
-      </w:hyperlink>
-      <w:r>
-        <w:t xml:space="preserve">.</w:t>
-      </w:r>
-    </w:p>
-    <w:p>
-      <w:r>
-        <w:t xml:space="preserve">The Supreme Court has not clearly defined the elements of a "public controversy." It is evident that it is not simply any controversy of general or public interest. Not all judicial proceedings are public controversies. Several factors, however, lead to the conclusion that the Scottsboro case is the kind of public controversy referred to in</w:t>
-      </w:r>
-      <w:r>
-        <w:t xml:space="preserve"> </w:t>
-      </w:r>
-      <w:r>
-        <w:rPr>
-          <w:i/>
-        </w:rPr>
-        <w:t xml:space="preserve">Gertz.</w:t>
-      </w:r>
-      <w:r>
-        <w:t xml:space="preserve"> </w:t>
-      </w:r>
-      <w:r>
-        <w:t xml:space="preserve">The Scottsboro trials were the focus of major public debate over the ability of our courts to render even-handed justice. It generated widespread press and attracted public attention for several years. It was also a contributing factor in changing public attitudes about the right of black citizens to equal treatment under law and in changing constitutional principles governing the right to counsel and the exclusion of blacks from the jury.</w:t>
-      </w:r>
-    </w:p>
-    <w:p>
-      <w:r>
-        <w:t xml:space="preserve">The first factor in determining the nature and extent of plaintiff's participation is the prominence of her role in the public controversy. She was the only alleged victim, and she was the major witness for the State in the prosecution of the nine black youths. Ruby Bates, the other young woman who earlier had testified against the defendants, later recanted her incriminating testimony. Plaintiff was left as the sole prosecutrix. Therefore, she played a prominent role in the public controversy.</w:t>
-      </w:r>
-    </w:p>
-    <w:p>
-      <w:r>
-        <w:t xml:space="preserve">The second part of the test of public figure status is also met. Plaintiff had "access to the channels of effective communication and hence ... a ... realistic opportunity to counteract false statements."</w:t>
-      </w:r>
-      <w:r>
-        <w:t xml:space="preserve"> </w:t>
-      </w:r>
-      <w:hyperlink r:id="rId65">
-        <w:r>
-          <w:rPr>
-            <w:i/>
-            <w:rStyle w:val="Link"/>
-          </w:rPr>
-          <w:t xml:space="preserve">Gertz</w:t>
-        </w:r>
-      </w:hyperlink>
-      <w:r>
-        <w:t xml:space="preserve">. The evidence indicates that plaintiff recognized her importance to the criminal trials and the interest of the public in her as a personality. The press clamored to interview her. She clearly had access to the media and was able to broadcast her view of the events.</w:t>
-      </w:r>
-    </w:p>
-    <w:p>
-      <w:r>
-        <w:t xml:space="preserve">The most troublesome issue is whether plaintiff "voluntarily" "thrust" herself to the forefront of this public controversy. It cannot be said that a rape victim "voluntarily" injects herself into a criminal prosecution for rape.</w:t>
-      </w:r>
-      <w:r>
-        <w:t xml:space="preserve"> </w:t>
-      </w:r>
-      <w:r>
-        <w:rPr>
-          <w:i/>
-        </w:rPr>
-        <w:t xml:space="preserve">See</w:t>
-      </w:r>
-      <w:r>
-        <w:t xml:space="preserve"> </w:t>
-      </w:r>
-      <w:hyperlink r:id="rId180">
-        <w:r>
-          <w:rPr>
-            <w:i/>
-            <w:rStyle w:val="Link"/>
-          </w:rPr>
-          <w:t xml:space="preserve">Time, Inc. v. Firestone,</w:t>
-        </w:r>
-        <w:r>
-          <w:rPr>
-            <w:rStyle w:val="Link"/>
-          </w:rPr>
-          <w:t xml:space="preserve"> </w:t>
-        </w:r>
-        <w:r>
-          <w:rPr>
-            <w:rStyle w:val="Link"/>
-          </w:rPr>
-          <w:t xml:space="preserve">(S.Ct. 1976)</w:t>
-        </w:r>
-      </w:hyperlink>
-      <w:r>
-        <w:t xml:space="preserve">. In such an instance, voluntariness in the legal sense is closely bound to the issue of truth. If she was raped, her participation in the initial legal proceedings was involuntary for the purpose of determining her public figure status; if she falsely accused the defendants, her participation in this controversy was "voluntary." But legal standards in libel cases should not be drawn so that either the courts or the press must first determine the issue of truth before they can determine whether an individual should be treated as a public or a private figure. The principle of libel law should not be drawn in such a way that it forces the press, in an uncertain public controversy, to guess correctly about a woman's chastity.</w:t>
-      </w:r>
-    </w:p>
-    <w:p>
-      <w:r>
-        <w:t xml:space="preserve">When the issue of truth and the issue of voluntariness are the same, it is necessary to determine the public figure status of the individual without regard to whether she "voluntarily" thrust herself in the forefront of the public controversy. If there were no evidence of voluntariness other than that turning on the issue of truth, we would not consider the fact of voluntariness. In such a case, the other factors — prominence and access to media — alone would determine public figure status. But in this case, there is evidence of voluntariness not bound up with the issue of truth. Plaintiff gave press interviews and aggressively promoted her version of the case outside of her actual courtroom testimony. In the context of a widely-reported, intense public controversy concerning the fairness of our criminal justice system, plaintiff was a public figure under</w:t>
-      </w:r>
-      <w:r>
-        <w:t xml:space="preserve"> </w:t>
-      </w:r>
-      <w:r>
-        <w:rPr>
-          <w:i/>
-        </w:rPr>
-        <w:t xml:space="preserve">Gertz</w:t>
-      </w:r>
-      <w:r>
-        <w:t xml:space="preserve"> </w:t>
-      </w:r>
-      <w:r>
-        <w:t xml:space="preserve">because she played a major role, had effective access to the media and encouraged public interest in herself.</w:t>
-      </w:r>
-    </w:p>
-    <w:p>
-      <w:pPr>
-        <w:pStyle w:val="Heading4"/>
-      </w:pPr>
-      <w:bookmarkStart w:id="181" w:name="b.-plaintiff-remains-a-public-figure"/>
-      <w:bookmarkEnd w:id="181"/>
-      <w:r>
-        <w:t xml:space="preserve">B. Plaintiff Remains a Public Figure</w:t>
-      </w:r>
-    </w:p>
-    <w:p>
-      <w:r>
-        <w:t xml:space="preserve">The Supreme Court has explicitly reserved the question of "whether or when an individual who was once a public figure may lose that status by the passage of time."</w:t>
-      </w:r>
-      <w:r>
-        <w:t xml:space="preserve"> </w:t>
-      </w:r>
-      <w:hyperlink r:id="rId182">
-        <w:r>
-          <w:rPr>
-            <w:i/>
-            <w:rStyle w:val="Link"/>
-          </w:rPr>
-          <w:t xml:space="preserve">Wolston v. Reader's Digest Ass'n, Inc.,</w:t>
-        </w:r>
-        <w:r>
-          <w:rPr>
-            <w:rStyle w:val="Link"/>
-          </w:rPr>
-          <w:t xml:space="preserve"> </w:t>
-        </w:r>
-        <w:r>
-          <w:rPr>
-            <w:rStyle w:val="Link"/>
-          </w:rPr>
-          <w:t xml:space="preserve">(S.Ct. 1979)</w:t>
-        </w:r>
-      </w:hyperlink>
-      <w:r>
-        <w:t xml:space="preserve">. In</w:t>
-      </w:r>
-      <w:r>
-        <w:t xml:space="preserve"> </w:t>
-      </w:r>
-      <w:r>
-        <w:rPr>
-          <w:i/>
-        </w:rPr>
-        <w:t xml:space="preserve">Wolston</w:t>
-      </w:r>
-      <w:r>
-        <w:t xml:space="preserve"> </w:t>
-      </w:r>
-      <w:r>
-        <w:t xml:space="preserve">the District of Columbia Circuit found that plaintiff was a public figure and retained that status for the purpose of later discussion of the espionage case in which he was called as a witness. The Supreme Court found that the plaintiff's role in the original public controversy was so minor that he was not a public figure. It therefore reserved the question of whether a person retains his public figure status.</w:t>
-      </w:r>
-    </w:p>
-    <w:p>
-      <w:r>
-        <w:t xml:space="preserve">Plaintiff argues that even if she was a public figure at the time of the 1930s trial, she lost her public figure status over the intervening forty years. We reject this argument and hold that once a person becomes a public figure in connection with a particular controversy, that person remains a public figure thereafter for purposes of later commentary or treatment of</w:t>
-      </w:r>
-      <w:r>
-        <w:t xml:space="preserve"> </w:t>
-      </w:r>
-      <w:r>
-        <w:rPr>
-          <w:i/>
-        </w:rPr>
-        <w:t xml:space="preserve">that controversy.</w:t>
-      </w:r>
-      <w:r>
-        <w:t xml:space="preserve"> </w:t>
-      </w:r>
-      <w:r>
-        <w:t xml:space="preserve">This rule finds support in both case law and analysis of the constitutional malice standard.</w:t>
-      </w:r>
-    </w:p>
-    <w:p>
-      <w:r>
-        <w:t xml:space="preserve">On this issue the Fifth Circuit has reached the same conclusion as the District of Columbia Circuit in</w:t>
-      </w:r>
-      <w:r>
-        <w:t xml:space="preserve"> </w:t>
-      </w:r>
-      <w:r>
-        <w:rPr>
-          <w:i/>
-        </w:rPr>
-        <w:t xml:space="preserve">Wolston.</w:t>
-      </w:r>
-      <w:r>
-        <w:t xml:space="preserve"> </w:t>
-      </w:r>
-      <w:r>
-        <w:t xml:space="preserve">In</w:t>
-      </w:r>
-      <w:r>
-        <w:t xml:space="preserve"> </w:t>
-      </w:r>
-      <w:hyperlink r:id="rId183">
-        <w:r>
-          <w:rPr>
-            <w:i/>
-            <w:rStyle w:val="Link"/>
-          </w:rPr>
-          <w:t xml:space="preserve">Brewer v. Memphis Publishing Co., Inc.,</w:t>
-        </w:r>
-        <w:r>
-          <w:rPr>
-            <w:rStyle w:val="Link"/>
-          </w:rPr>
-          <w:t xml:space="preserve"> </w:t>
-        </w:r>
-        <w:r>
-          <w:rPr>
-            <w:rStyle w:val="Link"/>
-          </w:rPr>
-          <w:t xml:space="preserve">(5th Cir. 1980),</w:t>
-        </w:r>
-      </w:hyperlink>
-      <w:r>
-        <w:t xml:space="preserve"> </w:t>
-      </w:r>
-      <w:r>
-        <w:t xml:space="preserve">plaintiff sued when a newspaper implied that she was reviving a long-dormant romantic relationship with Elvis Presley. The Fifth Circuit concluded that although the passage of time might narrow the range of topics protected by a malice standard, plaintiff remained a public figure when the defendant commented on her romantic relationship. The court noted that plaintiff's name continued to be connected with Presley even after her retirement from show business.</w:t>
-      </w:r>
-    </w:p>
-    <w:p>
-      <w:r>
-        <w:t xml:space="preserve">Other courts have assumed</w:t>
-      </w:r>
-      <w:r>
-        <w:t xml:space="preserve"> </w:t>
-      </w:r>
-      <w:r>
-        <w:rPr>
-          <w:i/>
-        </w:rPr>
-        <w:t xml:space="preserve">sub silentio</w:t>
-      </w:r>
-      <w:r>
-        <w:t xml:space="preserve"> </w:t>
-      </w:r>
-      <w:r>
-        <w:t xml:space="preserve">that the public figure status was retained over the passage of time.</w:t>
-      </w:r>
-      <w:r>
-        <w:t xml:space="preserve"> </w:t>
-      </w:r>
-      <w:r>
-        <w:rPr>
-          <w:i/>
-        </w:rPr>
-        <w:t xml:space="preserve">See, e. g.,</w:t>
-      </w:r>
-      <w:r>
-        <w:t xml:space="preserve"> </w:t>
-      </w:r>
-      <w:hyperlink r:id="rId184">
-        <w:r>
-          <w:rPr>
-            <w:i/>
-            <w:rStyle w:val="Link"/>
-          </w:rPr>
-          <w:t xml:space="preserve">Meeropol v. Nizer,</w:t>
-        </w:r>
-        <w:r>
-          <w:rPr>
-            <w:rStyle w:val="Link"/>
-          </w:rPr>
-          <w:t xml:space="preserve"> </w:t>
-        </w:r>
-        <w:r>
-          <w:rPr>
-            <w:rStyle w:val="Link"/>
-          </w:rPr>
-          <w:t xml:space="preserve">(2d Cir. 1977),</w:t>
-        </w:r>
-      </w:hyperlink>
-      <w:r>
-        <w:t xml:space="preserve"> </w:t>
-      </w:r>
-      <w:r>
-        <w:rPr>
-          <w:i/>
-        </w:rPr>
-        <w:t xml:space="preserve">cert. denied,</w:t>
-      </w:r>
-      <w:r>
-        <w:t xml:space="preserve"> </w:t>
-      </w:r>
-      <w:hyperlink r:id="rId185">
-        <w:r>
-          <w:rPr>
-            <w:rStyle w:val="Link"/>
-          </w:rPr>
-          <w:t xml:space="preserve">(S.Ct. 1978)</w:t>
-        </w:r>
-      </w:hyperlink>
-      <w:r>
-        <w:t xml:space="preserve"> </w:t>
-      </w:r>
-      <w:r>
-        <w:t xml:space="preserve">(having spent most of their early years in limelight, sons of Julius and Ethel Rosenberg are public figures for purposes of subsequent commentary on Rosenberg trials). Some courts have relied on a pre-</w:t>
-      </w:r>
-      <w:r>
-        <w:rPr>
-          <w:i/>
-        </w:rPr>
-        <w:t xml:space="preserve">Gertz</w:t>
-      </w:r>
-      <w:r>
-        <w:t xml:space="preserve"> </w:t>
-      </w:r>
-      <w:r>
-        <w:t xml:space="preserve">"newsworthiness" analysis to support a finding that the passage of time did not alter the standard of liability.</w:t>
-      </w:r>
-    </w:p>
-    <w:p>
-      <w:r>
-        <w:t xml:space="preserve">Our nation depends on "robust debate" to determine the best answer to public controversies of this sort. The public figure doctrine makes it possible for publishers to provide information on such issues to the debating public, undeterred by the threat of liability except in cases of actual malice. Developed in the context of contemporaneous reporting, the doctrine promotes a forceful exchange of views.</w:t>
-      </w:r>
-    </w:p>
-    <w:p>
-      <w:r>
-        <w:t xml:space="preserve">Considerations that underlie the public figure doctrine in the context of contemporaneous reporting also apply to later historical or dramatic treatment of the same events. Past public figures who now live in obscurity do not lose their access to channels of communication if they choose to comment on their role in the past public controversy. And although the publisher of history does not operate under journalistic deadlines it generally makes little difference in terms of accuracy and verifiability that the events on which a publisher is reporting occurred decades ago. Although information may come to light over the course of time, the distance of years does not necessarily make more data available to a reporter: memories fade; witnesses forget; sources disappear.</w:t>
-      </w:r>
-    </w:p>
-    <w:p>
-      <w:r>
-        <w:t xml:space="preserve">There is no reason for the debate to be any less vigorous when events that are the subject of current discussion occurred several years earlier. The mere passage of time does not automatically diminish the significance of events or the public's need for information. A nation that prizes its heritage need have no illusions about its past. It is no more fitting for the Court to constrain the analysis of past events than to stem the tide of current news. From Alfred Dreyfus to Alger Hiss, famous cases have been debated and reinterpreted by commentators and historians. A contrary rule would tend to restrain efforts to shed new light on historical events and reconsideration of past errors.</w:t>
-      </w:r>
-    </w:p>
-    <w:p>
-      <w:r>
-        <w:t xml:space="preserve">The plaintiff was the pivotal character in the most famous rape case of the twentieth century. It became a political controversy as well as a legal dispute. As the white prosecutrix of nine black youths during an era of racial prejudice in the South, she aroused the attention of the nation. The prosecutions were among the first to focus the conscience of the nation on the question of the ability of our system of justice to provide fair trials to blacks in the South. The question persists today. As long as the question remains, the Scottsboro boys case will not be relegated to the dusty pages of the scholarly treatise. It will remain a living controversy.</w:t>
-      </w:r>
-    </w:p>
-    <w:p>
-      <w:pPr>
-        <w:pStyle w:val="Heading4"/>
-      </w:pPr>
-      <w:bookmarkStart w:id="186" w:name="c.-evidence-insufficient-to-support-malice"/>
-      <w:bookmarkEnd w:id="186"/>
-      <w:r>
-        <w:t xml:space="preserve">C. Evidence Insufficient to Support Malice</w:t>
-      </w:r>
-    </w:p>
-    <w:p>
-      <w:r>
-        <w:t xml:space="preserve">A plaintiff may not recover under the malice standard unless there is "clear and convincing proof" that the defamation was published "with knowledge of its falsity or with reckless disregard for the truth."</w:t>
-      </w:r>
-      <w:r>
-        <w:t xml:space="preserve"> </w:t>
-      </w:r>
-      <w:hyperlink r:id="rId179">
-        <w:r>
-          <w:rPr>
-            <w:i/>
-            <w:rStyle w:val="Link"/>
-          </w:rPr>
-          <w:t xml:space="preserve">Gertz,</w:t>
-        </w:r>
-      </w:hyperlink>
-      <w:r>
-        <w:t xml:space="preserve">. There is no evidence that NBC had knowledge that its portrayal of Victoria Price was false or that NBC recklessly disregarded the truth. The derogatory portrayal of Price in the movie is based in all material respects on the detailed findings of Judge Horton at the trial and Dr. Carter in his book. When the truth is uncertain and seems undiscoverable through further investigation, reliance on these two sources is not unreasonable.</w:t>
-      </w:r>
-    </w:p>
-    <w:p>
-      <w:r>
-        <w:t xml:space="preserve">We gain perspective on this question when we put to ourselves another case. Dr. Carter, in his book, persuasively argues, based on the evidence, that the Communist Party financed and controlled the defense of the Scottsboro boys. A different playwright might choose to portray Judge Horton as some Southern newspapers portrayed him at the time — as an evil judge who associated himself with a Communist cause and gave his approval to interracial rape in order to curry favor with the eastern press. The problem would be similar had Judge Horton — for many years before his death an obscure private citizen — sued the publisher for libel.</w:t>
-      </w:r>
-    </w:p>
-    <w:p>
-      <w:r>
-        <w:t xml:space="preserve">Some controversial historical events like the Scottsboro trials become symbolic and take on an overlay of political meaning. Speech about such events becomes in part political speech. The hypothetical case and the actual case before us illustrate that an individual's social philosophy and political leanings color his historical perspective. His political opinions cause him to draw different lessons from history and to see historical events and facts in a different light. He believes the historical evidence he wants to believe and casts aside other evidence to the contrary. So long as there is no evidence of bad faith or conscious or extreme disregard of the truth, the speaker in such a situation does not violate the malice standard. His version of history may be wrong, but the law does not punish him for being a bad historian.</w:t>
-      </w:r>
-    </w:p>
-    <w:p>
-      <w:r>
-        <w:t xml:space="preserve">The malice standard is flexible and encourages diverse political opinions and robust debate about social issues. It tolerates silly arguments and strange ways of yoking facts together in unusual patterns. But it is not infinitely expandable. It does not abolish all the common law of libel even in the political context. It still protects us against the "big political lie," the conscious or reckless falsehood. We do not have that in this case.</w:t>
-      </w:r>
-    </w:p>
-    <w:p>
-      <w:r>
-        <w:t xml:space="preserve">Accordingly, the judgment of the District Court is affirmed.</w:t>
-      </w:r>
-    </w:p>
-    <w:p>
-      <w:pPr>
-        <w:pStyle w:val="Heading2"/>
-      </w:pPr>
-      <w:bookmarkStart w:id="187" w:name="what-about-other-torts"/>
-      <w:bookmarkEnd w:id="187"/>
-      <w:r>
-        <w:t xml:space="preserve">What About Other Torts?</w:t>
-      </w:r>
-    </w:p>
-    <w:p>
-      <w:r>
-        <w:t xml:space="preserve">What if instead of suing for defamation, the unhappy public figure sues for intentional infliction of emotional distress?</w:t>
-      </w:r>
-    </w:p>
-    <w:p>
-      <w:pPr>
-        <w:pStyle w:val="Heading2"/>
-      </w:pPr>
-      <w:bookmarkStart w:id="188" w:name="hustler-magazine-inc.-v.-falwell"/>
-      <w:bookmarkEnd w:id="188"/>
-      <w:r>
-        <w:rPr>
-          <w:i/>
-        </w:rPr>
-        <w:t xml:space="preserve">Hustler Magazine, Inc. v. Falwell,</w:t>
-      </w:r>
-    </w:p>
-    <w:p>
-      <w:pPr>
-        <w:pStyle w:val="Heading6"/>
-      </w:pPr>
-      <w:bookmarkStart w:id="189" w:name="united-states-supreme-court-1988"/>
-      <w:bookmarkEnd w:id="189"/>
-      <w:r>
-        <w:t xml:space="preserve">United States Supreme Court (1988)</w:t>
+        <w:t xml:space="preserve">The alleged defamation must be germane to the plaintiff's participation in the controversy.</w:t>
+      </w:r>
+    </w:p>
+    <w:p>
+      <w:r>
+        <w:t xml:space="preserve">The Second Circuit uses a four-factor inquiry, which focuses on plaintiff's participation in the public controversy. This test requires the defendant to prove that plaintiff:</w:t>
       </w:r>
     </w:p>
     <w:p>
@@ -6640,14 +5731,9 @@
           <w:ilvl w:val="0"/>
         </w:numPr>
       </w:pPr>
-      <w:hyperlink r:id="rId190">
-        <w:r>
-          <w:rPr>
-            <w:rStyle w:val="Link"/>
-          </w:rPr>
-          <w:t xml:space="preserve">case at Google Scholar</w:t>
-        </w:r>
-      </w:hyperlink>
+      <w:r>
+        <w:t xml:space="preserve">Successfully invited public attention to his views in an effort to influence others prior to the incident that is the subject of litigation;</w:t>
+      </w:r>
     </w:p>
     <w:p>
       <w:pPr>
@@ -6657,14 +5743,9 @@
           <w:ilvl w:val="0"/>
         </w:numPr>
       </w:pPr>
-      <w:hyperlink r:id="rId191">
-        <w:r>
-          <w:rPr>
-            <w:rStyle w:val="Link"/>
-          </w:rPr>
-          <w:t xml:space="preserve">case at Westlaw</w:t>
-        </w:r>
-      </w:hyperlink>
+      <w:r>
+        <w:t xml:space="preserve">Voluntarily injected himself into a public controversy related to the subject of the litigation;</w:t>
+      </w:r>
     </w:p>
     <w:p>
       <w:pPr>
@@ -6674,16 +5755,8 @@
           <w:ilvl w:val="0"/>
         </w:numPr>
       </w:pPr>
-      <w:hyperlink r:id="rId192">
-        <w:r>
-          <w:rPr>
-            <w:rStyle w:val="Link"/>
-          </w:rPr>
-          <w:t xml:space="preserve">case at Wikipedia</w:t>
-        </w:r>
-      </w:hyperlink>
-      <w:r>
-        <w:br w:type="textWrapping"/>
+      <w:r>
+        <w:t xml:space="preserve">Assumed a position of prominence in the public controversy; and</w:t>
       </w:r>
     </w:p>
     <w:p>
@@ -6694,39 +5767,18 @@
           <w:ilvl w:val="0"/>
         </w:numPr>
       </w:pPr>
-      <w:hyperlink r:id="rId193">
-        <w:r>
-          <w:rPr>
-            <w:rStyle w:val="Link"/>
-          </w:rPr>
-          <w:t xml:space="preserve">Image of the Campari ad</w:t>
-        </w:r>
-      </w:hyperlink>
-    </w:p>
-    <w:p>
-      <w:r>
-        <w:t xml:space="preserve">The inside front cover of the November 1983 issue of Hustler Magazine featured a "parody" of an advertisement for Campari Liqueur that contained the name and picture of preacher Jerry Falwell and was entitled "Jerry Falwell talks about his first time." This parody was modeled after actual Campari ads that included interviews with various celebrities about their "first times." Although it was apparent by the end of each interview that this meant the first time they sampled Campari, the ads clearly played on the sexual double entendre of the general subject of "first times." Copying the form and layout of these Campari ads, Hustler's editors chose respondent as the featured celebrity and drafted an alleged "interview" with him in which he states that his "first time" was during a drunken incestuous rendezvous with his mother in an outhouse. The Hustler parody portrays respondent and his mother as drunk and immoral, and suggests that respondent is a hypocrite who preaches only when he is drunk. In small print at the bottom of the page, the ad contains the disclaimer, "ad parody — not to be taken seriously." The magazine's table of contents also lists the ad as "Fiction; Ad and Personality Parody."</w:t>
-      </w:r>
-    </w:p>
-    <w:p>
-      <w:r>
-        <w:t xml:space="preserve">Soon after the November issue of Hustler became available to the public, Falwell sued Hustler Magazine and Larry Flynt to recover damages for libel, invasion of privacy, and intentional infliction of emotional distress. The case proceeded to trial. At the close of the evidence, the District Court granted a directed verdict for Flynt and Hustler on the invasion of privacy claim. The jury then found against Falwell on the libel claim, specifically finding that the ad parody could not "reasonably be understood as describing actual facts about Falwell or actual events in which [he] participated." The jury found for Falwell on the intentional infliction of emotional distress claim, however, and stated that he should be awarded $100,000 in</w:t>
-      </w:r>
-    </w:p>
-    <w:p>
-      <w:r>
-        <w:t xml:space="preserve">On appeal, the United States Court of Appeals for the Fourth Circuit affirmed … rejecting Flynt and Hustler's argument that the "actual malice" standard of</w:t>
-      </w:r>
-      <w:r>
-        <w:t xml:space="preserve"> </w:t>
-      </w:r>
-      <w:hyperlink r:id="rId37">
-        <w:r>
-          <w:rPr>
-            <w:i/>
-            <w:rStyle w:val="Link"/>
-          </w:rPr>
-          <w:t xml:space="preserve">New York Times Co.</w:t>
+      <w:r>
+        <w:t xml:space="preserve">Maintained regular and continuing access to the media.</w:t>
+      </w:r>
+    </w:p>
+    <w:p>
+      <w:hyperlink r:id="rId162">
+        <w:r>
+          <w:rPr>
+            <w:i/>
+            <w:rStyle w:val="Link"/>
+          </w:rPr>
+          <w:t xml:space="preserve">Lerman v. Flynt Distrib, Co.</w:t>
         </w:r>
         <w:r>
           <w:rPr>
@@ -6738,325 +5790,64 @@
           <w:rPr>
             <w:rStyle w:val="Link"/>
           </w:rPr>
-          <w:t xml:space="preserve">v.</w:t>
-        </w:r>
-        <w:r>
-          <w:rPr>
-            <w:rStyle w:val="Link"/>
-          </w:rPr>
-          <w:t xml:space="preserve"> </w:t>
-        </w:r>
-        <w:r>
-          <w:rPr>
-            <w:i/>
-            <w:rStyle w:val="Link"/>
-          </w:rPr>
-          <w:t xml:space="preserve">Sullivan</w:t>
-        </w:r>
-        <w:r>
-          <w:rPr>
-            <w:rStyle w:val="Link"/>
-          </w:rPr>
-          <w:t xml:space="preserve"> </w:t>
-        </w:r>
-        <w:r>
-          <w:rPr>
-            <w:rStyle w:val="Link"/>
-          </w:rPr>
-          <w:t xml:space="preserve">(S.Ct. 1964)</w:t>
-        </w:r>
-      </w:hyperlink>
-      <w:r>
-        <w:t xml:space="preserve"> </w:t>
-      </w:r>
-      <w:r>
-        <w:t xml:space="preserve">must be met before Falwell (concededly a public figure) could recover for emotional distress.</w:t>
-      </w:r>
-    </w:p>
-    <w:p>
-      <w:r>
-        <w:t xml:space="preserve">In the Fourth Circuit's view, the</w:t>
-      </w:r>
-      <w:r>
-        <w:t xml:space="preserve"> </w:t>
-      </w:r>
-      <w:r>
-        <w:rPr>
-          <w:i/>
-        </w:rPr>
-        <w:t xml:space="preserve">New York Times</w:t>
-      </w:r>
-      <w:r>
-        <w:t xml:space="preserve"> </w:t>
-      </w:r>
-      <w:r>
-        <w:t xml:space="preserve">decision emphasized the constitutional importance not of the falsity of the statement or the defendant's disregard for the truth, but of the heightened level of culpability embodied in the requirement of "knowing . . . or reckless" conduct. Here, the</w:t>
-      </w:r>
-      <w:r>
-        <w:t xml:space="preserve"> </w:t>
-      </w:r>
-      <w:r>
-        <w:rPr>
-          <w:i/>
-        </w:rPr>
-        <w:t xml:space="preserve">New York</w:t>
-      </w:r>
-      <w:r>
-        <w:t xml:space="preserve"> </w:t>
-      </w:r>
-      <w:r>
-        <w:rPr>
-          <w:i/>
-        </w:rPr>
-        <w:t xml:space="preserve">Times</w:t>
-      </w:r>
-      <w:r>
-        <w:t xml:space="preserve"> </w:t>
-      </w:r>
-      <w:r>
-        <w:t xml:space="preserve">standard is satisfied by the state-law requirement, and the jury's finding, that the defendants have acted intentionally or recklessly, and that the sole issue before the court was "whether [the ad's] publication was sufficiently outrageous to constitute intentional infliction of emotional distress."</w:t>
-      </w:r>
-    </w:p>
-    <w:p>
-      <w:r>
-        <w:t xml:space="preserve">This case presents us with a novel question involving First Amendment limitations upon a State's authority to protect its citizens from the intentional infliction of emotional distress. We must decide whether a public figure may recover damages for emotional harm caused by the publication of an ad parody offensive to him, and doubtless gross and repugnant in the eyes of most. Falwell would have us find that a State's interest in protecting public figures from emotional distress is sufficient to deny First Amendment protection to speech that is patently offensive and is intended to inflict emotional injury, even when that speech could not reasonably have been interpreted as stating actual facts about the public figure involved. This we decline to do.…</w:t>
-      </w:r>
-    </w:p>
-    <w:p>
-      <w:r>
-        <w:t xml:space="preserve">Of course, this does not mean that</w:t>
-      </w:r>
-      <w:r>
-        <w:t xml:space="preserve"> </w:t>
-      </w:r>
-      <w:r>
-        <w:rPr>
-          <w:i/>
-        </w:rPr>
-        <w:t xml:space="preserve">any</w:t>
-      </w:r>
-      <w:r>
-        <w:t xml:space="preserve"> </w:t>
-      </w:r>
-      <w:r>
-        <w:t xml:space="preserve">speech about a public figure is immune from sanction in the form of damages. Since</w:t>
-      </w:r>
-      <w:r>
-        <w:t xml:space="preserve"> </w:t>
-      </w:r>
-      <w:hyperlink r:id="rId37">
-        <w:r>
-          <w:rPr>
-            <w:i/>
-            <w:rStyle w:val="Link"/>
-          </w:rPr>
-          <w:t xml:space="preserve">New York Times Co.</w:t>
-        </w:r>
-        <w:r>
-          <w:rPr>
-            <w:rStyle w:val="Link"/>
-          </w:rPr>
-          <w:t xml:space="preserve"> </w:t>
-        </w:r>
-        <w:r>
-          <w:rPr>
-            <w:rStyle w:val="Link"/>
-          </w:rPr>
-          <w:t xml:space="preserve">v.</w:t>
-        </w:r>
-        <w:r>
-          <w:rPr>
-            <w:rStyle w:val="Link"/>
-          </w:rPr>
-          <w:t xml:space="preserve"> </w:t>
-        </w:r>
-        <w:r>
-          <w:rPr>
-            <w:i/>
-            <w:rStyle w:val="Link"/>
-          </w:rPr>
-          <w:t xml:space="preserve">Sullivan</w:t>
-        </w:r>
-        <w:r>
-          <w:rPr>
-            <w:rStyle w:val="Link"/>
-          </w:rPr>
-          <w:t xml:space="preserve"> </w:t>
-        </w:r>
-        <w:r>
-          <w:rPr>
-            <w:rStyle w:val="Link"/>
-          </w:rPr>
-          <w:t xml:space="preserve">(S.Ct. 1964),</w:t>
-        </w:r>
-      </w:hyperlink>
-      <w:r>
-        <w:t xml:space="preserve"> </w:t>
-      </w:r>
-      <w:r>
-        <w:t xml:space="preserve">we have consistently ruled that a public figure may hold a speaker liable for the damage to reputation caused by publication of a defamatory falsehood, but only if the statement was made "with knowledge that it was false or with reckless disregard of whether it was false or not." … False statements of fact are particularly valueless; they interfere with the truth-seeking function of the marketplace of ideas, and they cause damage to an individual's reputation that cannot easily be repaired by counterspeech, however persuasive or effective. See</w:t>
-      </w:r>
-      <w:r>
-        <w:t xml:space="preserve"> </w:t>
-      </w:r>
-      <w:hyperlink r:id="rId194">
-        <w:r>
-          <w:rPr>
-            <w:i/>
-            <w:rStyle w:val="Link"/>
-          </w:rPr>
-          <w:t xml:space="preserve">Gertz,</w:t>
-        </w:r>
-        <w:r>
-          <w:rPr>
-            <w:rStyle w:val="Link"/>
-          </w:rPr>
-          <w:t xml:space="preserve"> </w:t>
-        </w:r>
-        <w:r>
-          <w:rPr>
-            <w:rStyle w:val="Link"/>
-          </w:rPr>
-          <w:t xml:space="preserve">418 U. S., at 340, 344, n. 9</w:t>
-        </w:r>
-      </w:hyperlink>
-      <w:r>
-        <w:t xml:space="preserve">. But even though falsehoods have little value in and of themselves, they are "nevertheless inevitable in free debate," and a rule that would impose strict liability on a publisher for false factual assertions would have an undoubted "chilling" effect on speech relating to public figures that does have constitutional value. "Freedoms of expression require " 'breathing space.'" … This breathing space is provided by a constitutional rule that allows public figures to recover for libel or defamation only when they can prove</w:t>
-      </w:r>
-      <w:r>
-        <w:t xml:space="preserve"> </w:t>
-      </w:r>
-      <w:r>
-        <w:rPr>
-          <w:i/>
-        </w:rPr>
-        <w:t xml:space="preserve">both</w:t>
-      </w:r>
-      <w:r>
-        <w:t xml:space="preserve"> </w:t>
-      </w:r>
-      <w:r>
-        <w:t xml:space="preserve">that the statement was false and that the statement was made with the requisite level of culpability.</w:t>
-      </w:r>
-    </w:p>
-    <w:p>
-      <w:r>
-        <w:t xml:space="preserve">Respondent argues, however, that a different standard should apply in this case because here the State seeks to prevent not reputational damage, but the severe emotional distress suffered by the person who is the subject of an offensive publication. Cf.</w:t>
-      </w:r>
-      <w:r>
-        <w:t xml:space="preserve"> </w:t>
-      </w:r>
-      <w:hyperlink r:id="rId195">
-        <w:r>
-          <w:rPr>
-            <w:i/>
-            <w:rStyle w:val="Link"/>
-          </w:rPr>
-          <w:t xml:space="preserve">Zacchini</w:t>
-        </w:r>
-        <w:r>
-          <w:rPr>
-            <w:rStyle w:val="Link"/>
-          </w:rPr>
-          <w:t xml:space="preserve"> </w:t>
-        </w:r>
-        <w:r>
-          <w:rPr>
-            <w:rStyle w:val="Link"/>
-          </w:rPr>
-          <w:t xml:space="preserve">v.</w:t>
-        </w:r>
-        <w:r>
-          <w:rPr>
-            <w:rStyle w:val="Link"/>
-          </w:rPr>
-          <w:t xml:space="preserve"> </w:t>
-        </w:r>
-        <w:r>
-          <w:rPr>
-            <w:i/>
-            <w:rStyle w:val="Link"/>
-          </w:rPr>
-          <w:t xml:space="preserve">Scripps-Howard Broadcasting Co.,</w:t>
-        </w:r>
-        <w:r>
-          <w:rPr>
-            <w:rStyle w:val="Link"/>
-          </w:rPr>
-          <w:t xml:space="preserve"> </w:t>
-        </w:r>
-        <w:r>
-          <w:rPr>
-            <w:rStyle w:val="Link"/>
-          </w:rPr>
-          <w:t xml:space="preserve">433 U. S. 562 (1977)</w:t>
-        </w:r>
-      </w:hyperlink>
-      <w:r>
-        <w:t xml:space="preserve"> </w:t>
-      </w:r>
-      <w:r>
-        <w:t xml:space="preserve">(ruling that the "actual malice" standard does not apply to the tort of appropriation of a right of publicity). In respondent's view, and in the view of the Court of Appeals, so long as the utterance was intended to inflict emotional distress, was outrageous, and did in fact inflict serious emotional distress, it is of no constitutional import whether the statement was a fact or an opinion, or whether it was true or false. It is the intent to cause injury that is the gravamen of the tort, and the State's interest in preventing emotional harm simply outweighs whatever interest a speaker may have in speech of this type.</w:t>
-      </w:r>
-    </w:p>
-    <w:p>
-      <w:r>
-        <w:t xml:space="preserve">Generally speaking the law does not regard the intent to inflict emotional distress as one which should receive much solicitude, and it is quite understandable that most if not all jurisdictions have chosen to make it civilly culpable where the conduct in question is sufficiently "outrageous." But in the world of debate about public affairs, many things done with motives that are less than admirable are protected by the First Amendment. In</w:t>
-      </w:r>
-      <w:r>
-        <w:t xml:space="preserve"> </w:t>
-      </w:r>
-      <w:hyperlink r:id="rId196">
-        <w:r>
-          <w:rPr>
-            <w:i/>
-            <w:rStyle w:val="Link"/>
-          </w:rPr>
-          <w:t xml:space="preserve">Garrison</w:t>
-        </w:r>
-        <w:r>
-          <w:rPr>
-            <w:rStyle w:val="Link"/>
-          </w:rPr>
-          <w:t xml:space="preserve"> </w:t>
-        </w:r>
-        <w:r>
-          <w:rPr>
-            <w:rStyle w:val="Link"/>
-          </w:rPr>
-          <w:t xml:space="preserve">v.</w:t>
-        </w:r>
-        <w:r>
-          <w:rPr>
-            <w:rStyle w:val="Link"/>
-          </w:rPr>
-          <w:t xml:space="preserve"> </w:t>
-        </w:r>
-        <w:r>
-          <w:rPr>
-            <w:i/>
-            <w:rStyle w:val="Link"/>
-          </w:rPr>
-          <w:t xml:space="preserve">Louisiana,</w:t>
-        </w:r>
-        <w:r>
-          <w:rPr>
-            <w:rStyle w:val="Link"/>
-          </w:rPr>
-          <w:t xml:space="preserve"> </w:t>
-        </w:r>
-        <w:r>
-          <w:rPr>
-            <w:rStyle w:val="Link"/>
-          </w:rPr>
-          <w:t xml:space="preserve">379 U. S. 64 (1964),</w:t>
-        </w:r>
-      </w:hyperlink>
-      <w:r>
-        <w:t xml:space="preserve"> </w:t>
-      </w:r>
-      <w:r>
-        <w:t xml:space="preserve">we held that even when a speaker or writer is motivated by hatred or ill will his expression was protected by the First Amendment:</w:t>
+          <w:t xml:space="preserve">(2d Cir. 1984)</w:t>
+        </w:r>
+      </w:hyperlink>
+      <w:r>
+        <w:t xml:space="preserve">.</w:t>
+      </w:r>
+    </w:p>
+    <w:p>
+      <w:r>
+        <w:t xml:space="preserve">The plaintiff in</w:t>
+      </w:r>
+      <w:r>
+        <w:t xml:space="preserve"> </w:t>
+      </w:r>
+      <w:r>
+        <w:rPr>
+          <w:i/>
+        </w:rPr>
+        <w:t xml:space="preserve">Street v. NBC</w:t>
+      </w:r>
+      <w:r>
+        <w:t xml:space="preserve"> </w:t>
+      </w:r>
+      <w:r>
+        <w:t xml:space="preserve">(below) is a textbook example of a public figure for a limited purpose.</w:t>
+      </w:r>
+    </w:p>
+    <w:p>
+      <w:pPr>
+        <w:pStyle w:val="Heading4"/>
+      </w:pPr>
+      <w:bookmarkStart w:id="163" w:name="involuntary-public-figures"/>
+      <w:bookmarkEnd w:id="163"/>
+      <w:r>
+        <w:t xml:space="preserve">Involuntary Public Figures</w:t>
+      </w:r>
+    </w:p>
+    <w:p>
+      <w:r>
+        <w:t xml:space="preserve">Some read</w:t>
+      </w:r>
+      <w:r>
+        <w:t xml:space="preserve"> </w:t>
+      </w:r>
+      <w:hyperlink r:id="rId65">
+        <w:r>
+          <w:rPr>
+            <w:i/>
+            <w:rStyle w:val="Link"/>
+          </w:rPr>
+          <w:t xml:space="preserve">Gertz</w:t>
+        </w:r>
+      </w:hyperlink>
+      <w:r>
+        <w:t xml:space="preserve"> </w:t>
+      </w:r>
+      <w:r>
+        <w:t xml:space="preserve">as identifying yet a third variety of public figure, the involuntary public figure, based upon the Court's observation that:</w:t>
       </w:r>
     </w:p>
     <w:p>
@@ -7064,171 +5855,50 @@
         <w:pStyle w:val="BlockQuote"/>
       </w:pPr>
       <w:r>
-        <w:t xml:space="preserve">"Debate on public issues will not be uninhibited if the speaker must run the risk that it will be proved in court that he spoke out of hatred; even if he did speak out of hatred, utterances honestly believed contribute to the free interchange of ideas and the ascertainment of truth."</w:t>
-      </w:r>
-      <w:r>
-        <w:t xml:space="preserve"> </w:t>
-      </w:r>
-      <w:r>
-        <w:rPr>
-          <w:i/>
-        </w:rPr>
-        <w:t xml:space="preserve">Id.,</w:t>
-      </w:r>
-      <w:r>
-        <w:t xml:space="preserve"> </w:t>
-      </w:r>
-      <w:r>
-        <w:t xml:space="preserve">at 73.</w:t>
-      </w:r>
-    </w:p>
-    <w:p>
-      <w:r>
-        <w:t xml:space="preserve">Thus while such a bad motive may be deemed controlling for purposes of tort liability in other areas of the law, we think the First Amendment prohibits such a result in the area of public debate about public figures.</w:t>
-      </w:r>
-    </w:p>
-    <w:p>
-      <w:r>
-        <w:t xml:space="preserve">Were we to hold otherwise, there can be little doubt that political cartoonists and satirists would be subjected to damages awards without any showing that their work falsely defamed its subject. Webster's defines a caricature as "the deliberately distorted picturing or imitating of a person, literary style, etc. by exaggerating features or mannerisms for satirical effect." The appeal of the political cartoon or caricature is often based on exploitation of unfortunate physical traits or politically embarrassing events — an exploitation often calculated to injure the feelings of the subject of the portrayal. The art of the cartoonist is often not reasoned or evenhanded, but slashing and one-sided. One cartoonist expressed the nature of the art in these words:</w:t>
-      </w:r>
-    </w:p>
-    <w:p>
-      <w:pPr>
-        <w:pStyle w:val="BlockQuote"/>
-      </w:pPr>
-      <w:r>
-        <w:t xml:space="preserve">"The political cartoon is a weapon of attack, of scorn and ridicule and satire; it is least effective when it tries to pat some politician on the back. It is usually as welcome as a bee sting and is always controversial in some quarters."</w:t>
-      </w:r>
-    </w:p>
-    <w:p>
-      <w:r>
-        <w:t xml:space="preserve">Several famous examples of this type of intentionally injurious speech were drawn by Thomas Nast, probably the greatest American cartoonist to date, who was associated for many years during the post-Civil War era with Harper's Weekly. In the pages of that publication Nast conducted a graphic vendetta against William M. "Boss" Tweed and his corrupt associates in New York City's "Tweed Ring." It has been described by one historian of the subject as "a sustained attack which in its passion and effectiveness stands alone in the history of American graphic art." … Another writer explains that the success of the Nast cartoon was achieved "because of the emotional impact of its presentation. It continuously goes beyond the bounds of good taste and conventional manners."</w:t>
-      </w:r>
-    </w:p>
-    <w:p>
-      <w:r>
-        <w:t xml:space="preserve">Despite their sometimes caustic nature, from the early cartoon portraying George Washington as an ass down to the present day, graphic depictions and satirical cartoons have played a prominent role in public and political debate. Nast's castigation of the Tweed Ring, Walt McDougall's characterization of Presidential candidate James G. Blaine's banquet with the millionaires at Delmonico's as "The Royal Feast of Belshazzar," and numerous other efforts have undoubtedly had an effect on the course and outcome of contemporaneous debate. Lincoln's tall, gangling posture, Teddy Roosevelt's glasses and teeth, and Franklin D. Roosevelt's jutting jaw and cigarette holder have been memorialized by political cartoons with an effect that could not have been obtained by the photographer or the portrait artist. From the viewpoint of history it is clear that our political discourse would have been considerably poorer without them.</w:t>
-      </w:r>
-    </w:p>
-    <w:p>
-      <w:r>
-        <w:t xml:space="preserve">Falwell contends, however, that the caricature in question here was so "outrageous" as to distinguish it from more traditional political cartoons. There is no doubt that the caricature of respondent and his mother published in Hustler is at best a distant cousin of the political cartoons described above, and a rather poor relation at that. If it were possible by laying down a principled standard to separate the one from the other, public discourse would probably suffer little or no harm. But we doubt that there is any such standard, and we are quite sure that the pejorative description "outrageous" does not supply one. "Outrageousness" in the area of political and social discourse has an inherent subjectiveness about it which would allow a jury to impose liability on the basis of the jurors' tastes or views, or perhaps on the basis of their dislike of a particular expression. An "outrageousness" standard thus runs afoul of our longstanding refusal to allow damages to be awarded because the speech in question may have an adverse emotional impact on the audience. See</w:t>
-      </w:r>
-      <w:r>
-        <w:t xml:space="preserve"> </w:t>
-      </w:r>
-      <w:hyperlink r:id="rId197">
-        <w:r>
-          <w:rPr>
-            <w:i/>
-            <w:rStyle w:val="Link"/>
-          </w:rPr>
-          <w:t xml:space="preserve">NAACP</w:t>
-        </w:r>
-        <w:r>
-          <w:rPr>
-            <w:rStyle w:val="Link"/>
-          </w:rPr>
-          <w:t xml:space="preserve"> </w:t>
-        </w:r>
-        <w:r>
-          <w:rPr>
-            <w:rStyle w:val="Link"/>
-          </w:rPr>
-          <w:t xml:space="preserve">v.</w:t>
-        </w:r>
-        <w:r>
-          <w:rPr>
-            <w:rStyle w:val="Link"/>
-          </w:rPr>
-          <w:t xml:space="preserve"> </w:t>
-        </w:r>
-        <w:r>
-          <w:rPr>
-            <w:i/>
-            <w:rStyle w:val="Link"/>
-          </w:rPr>
-          <w:t xml:space="preserve">Claiborne Hardware Co.</w:t>
-        </w:r>
-        <w:r>
-          <w:rPr>
-            <w:rStyle w:val="Link"/>
-          </w:rPr>
-          <w:t xml:space="preserve"> </w:t>
-        </w:r>
-        <w:r>
-          <w:rPr>
-            <w:rStyle w:val="Link"/>
-          </w:rPr>
-          <w:t xml:space="preserve">(S.Ct. 1982)</w:t>
-        </w:r>
-      </w:hyperlink>
-      <w:r>
-        <w:t xml:space="preserve"> </w:t>
-      </w:r>
-      <w:r>
-        <w:t xml:space="preserve">("Speech does not lose its protected character. . . simply because it may embarrass others or coerce them into action").</w:t>
-      </w:r>
-    </w:p>
-    <w:p>
-      <w:pPr>
-        <w:pStyle w:val="BlockQuote"/>
-      </w:pPr>
-      <w:r>
-        <w:t xml:space="preserve">We conclude that public figures and public officials may not recover for the tort of intentional infliction of emotional distress by reason of publications such as the one here at issue without showing in addition that the publication</w:t>
-      </w:r>
-      <w:r>
-        <w:t xml:space="preserve"> </w:t>
-      </w:r>
-      <w:r>
-        <w:rPr>
-          <w:i/>
-        </w:rPr>
-        <w:t xml:space="preserve">contains a false statement of fact</w:t>
-      </w:r>
-      <w:r>
-        <w:t xml:space="preserve"> </w:t>
-      </w:r>
-      <w:r>
-        <w:t xml:space="preserve">which was made with "actual malice,"</w:t>
-      </w:r>
-      <w:r>
-        <w:t xml:space="preserve"> </w:t>
-      </w:r>
-      <w:r>
-        <w:rPr>
-          <w:i/>
-        </w:rPr>
-        <w:t xml:space="preserve">i.e.,</w:t>
-      </w:r>
-      <w:r>
-        <w:t xml:space="preserve"> </w:t>
-      </w:r>
-      <w:r>
-        <w:t xml:space="preserve">with knowledge that the statement was false or with reckless disregard as to whether or not it was true.</w:t>
-      </w:r>
-    </w:p>
-    <w:p>
-      <w:r>
-        <w:t xml:space="preserve">For reasons heretofore stated this claim cannot, consistently with the First Amendment, form a basis for the award of damages when the conduct in question is the publication of a caricature such as the ad parody involved here. The judgment of the Court of Appeals is accordingly</w:t>
-      </w:r>
-    </w:p>
-    <w:p>
-      <w:r>
-        <w:rPr>
-          <w:i/>
-        </w:rPr>
-        <w:t xml:space="preserve">Reversed.</w:t>
-      </w:r>
-    </w:p>
-    <w:p>
-      <w:pPr>
-        <w:pStyle w:val="Heading4"/>
-      </w:pPr>
-      <w:bookmarkStart w:id="198" w:name="referencefootnote-cases"/>
-      <w:bookmarkEnd w:id="198"/>
-      <w:r>
-        <w:t xml:space="preserve">Reference/Footnote Cases</w:t>
+        <w:t xml:space="preserve">Hypothetically, it may be possible for someone to become a public figure through no purposeful action of his own,</w:t>
+      </w:r>
+      <w:r>
+        <w:t xml:space="preserve"> </w:t>
+      </w:r>
+      <w:r>
+        <w:rPr>
+          <w:i/>
+        </w:rPr>
+        <w:t xml:space="preserve">but the instances of truly involuntary public figures must be exceedingly rare.</w:t>
+      </w:r>
+      <w:r>
+        <w:t xml:space="preserve"> </w:t>
+      </w:r>
+      <w:r>
+        <w:t xml:space="preserve">For the most part those who attain this status have assumed roles of especial prominence in the affairs of society. Some occupy positions of such persuasive power and influence that they are deemed public figures for all purposes. More commonly, those classed as public figures have thrust themselves to the forefront of particular public controversies in order to influence the resolution of the issues involved. In either event, they invite attention and comment.</w:t>
+      </w:r>
+    </w:p>
+    <w:p>
+      <w:r>
+        <w:t xml:space="preserve">These distinction in the small number of cases discussing involuntary public figures seems to turn on whether the plaintiff voluntary sought to play a public role in the controversy that gave rise to her notoriety. Modern commentators suggest that even vigorous use of social media (Twitter, Facebook, and the like) could be used as evidence of one's public figure status.</w:t>
+      </w:r>
+    </w:p>
+    <w:p>
+      <w:pPr>
+        <w:pStyle w:val="Heading3"/>
+      </w:pPr>
+      <w:bookmarkStart w:id="164" w:name="street-v.-national-broadcasting-co."/>
+      <w:bookmarkEnd w:id="164"/>
+      <w:r>
+        <w:rPr>
+          <w:i/>
+        </w:rPr>
+        <w:t xml:space="preserve">Street v. National Broadcasting Co.</w:t>
+      </w:r>
+    </w:p>
+    <w:p>
+      <w:pPr>
+        <w:pStyle w:val="Heading5"/>
+      </w:pPr>
+      <w:bookmarkStart w:id="165" w:name="th-circuit-1981"/>
+      <w:bookmarkEnd w:id="165"/>
+      <w:r>
+        <w:t xml:space="preserve">(6th Circuit 1981)</w:t>
       </w:r>
     </w:p>
     <w:p>
@@ -7239,21 +5909,14 @@
           <w:ilvl w:val="0"/>
         </w:numPr>
       </w:pPr>
-      <w:hyperlink r:id="rId199">
-        <w:r>
-          <w:rPr>
-            <w:i/>
-            <w:rStyle w:val="Link"/>
-          </w:rPr>
-          <w:t xml:space="preserve">Spahn v. Julian Mesner,</w:t>
-        </w:r>
-      </w:hyperlink>
-      <w:r>
-        <w:t xml:space="preserve">, 260 NYS2d 451 (1965).</w:t>
-      </w:r>
-      <w:r>
-        <w:br w:type="textWrapping"/>
-      </w:r>
+      <w:hyperlink r:id="rId166">
+        <w:r>
+          <w:rPr>
+            <w:rStyle w:val="Link"/>
+          </w:rPr>
+          <w:t xml:space="preserve">Case in Google Scholar</w:t>
+        </w:r>
+      </w:hyperlink>
     </w:p>
     <w:p>
       <w:pPr>
@@ -7263,225 +5926,1707 @@
           <w:ilvl w:val="0"/>
         </w:numPr>
       </w:pPr>
-      <w:hyperlink r:id="rId200">
-        <w:r>
-          <w:rPr>
-            <w:rStyle w:val="Link"/>
-          </w:rPr>
-          <w:t xml:space="preserve">False Light at Wikipedia</w:t>
-        </w:r>
-      </w:hyperlink>
-      <w:r>
-        <w:t xml:space="preserve">.</w:t>
+      <w:hyperlink r:id="rId167">
+        <w:r>
+          <w:rPr>
+            <w:rStyle w:val="Link"/>
+          </w:rPr>
+          <w:t xml:space="preserve">Case in Wikipedia</w:t>
+        </w:r>
+      </w:hyperlink>
+    </w:p>
+    <w:p>
+      <w:pPr>
+        <w:pStyle w:val="Compact"/>
+        <w:numPr>
+          <w:numId w:val="1021"/>
+          <w:ilvl w:val="0"/>
+        </w:numPr>
+      </w:pPr>
+      <w:hyperlink r:id="rId168">
+        <w:r>
+          <w:rPr>
+            <w:rStyle w:val="Link"/>
+          </w:rPr>
+          <w:t xml:space="preserve">Case in Westlaw</w:t>
+        </w:r>
+      </w:hyperlink>
+    </w:p>
+    <w:p>
+      <w:r>
+        <w:t xml:space="preserve">This is a Tennessee diversity case against the National Broadcasting Company for libel and invasion of privacy. The plaintiff-appellant, Victoria Price Street, was the prosecutrix and main witness in the famous rape trials of the Scottsboro boys, which occurred in Alabama more than forty years ago. NBC televised a play or historical drama entitled "Judge Horton and the Scottsboro Boys," dramatizing the role of the local presiding judge in one of those trials.</w:t>
+      </w:r>
+    </w:p>
+    <w:p>
+      <w:r>
+        <w:t xml:space="preserve">The movie portrays Judge Horton as a courageous and tragic figure struggling to bring justice in a tense community gripped by racial prejudice and intent on vengeance against nine blacks accused of raping two white women. In the movie Judge Horton sets aside a jury verdict of guilty because he believes that the evidence shows that the prosecutrix — plaintiff in this action — falsely accused the Scottsboro defendants. The play portrays the plaintiff in the derogatory light that Judge Horton apparently viewed her: as a woman attempting to send nine innocent blacks to the electric chair for a rape they did not commit.</w:t>
+      </w:r>
+    </w:p>
+    <w:p>
+      <w:r>
+        <w:t xml:space="preserve">This case presents the question of what tort and First Amendment principles apply to an historical drama that allegedly defames a living person who participated in the historical events portrayed. The plaintiff's case is based on principles of libel law and "false light" invasion of privacy arising from the derogatory portrayal. NBC raises alternative claims and defenses: (1) the claim that the published material is not defamatory; (2) the claim of truth; (3) the common law privilege of fair comment; (4) the common law privilege of fair report on a judicial proceeding; (5) the First Amendment claim that because the plaintiff is a public figure recovery must be based on a showing of malice; and (6) even if the malice standard is inapplicable, the claim that recovery must be based on a showing of negligence.</w:t>
+      </w:r>
+    </w:p>
+    <w:p>
+      <w:r>
+        <w:t xml:space="preserve">At the end of all the proof, District Judge Neese directed a verdict for defendant on the ground that even though plaintiff was not a public figure at the time of publication the defamatory matter was not negligently published. We affirm for the reason that the historical events and persons portrayed are "public" as distinguished from "private." A malice standard applies to public figures under the First Amendment, and there is no evidence that the play was published with malice.</w:t>
+      </w:r>
+    </w:p>
+    <w:p>
+      <w:pPr>
+        <w:pStyle w:val="Heading3"/>
+      </w:pPr>
+      <w:bookmarkStart w:id="169" w:name="i.-statement-of-facts"/>
+      <w:bookmarkEnd w:id="169"/>
+      <w:r>
+        <w:t xml:space="preserve">I. STATEMENT OF FACTS</w:t>
+      </w:r>
+    </w:p>
+    <w:p>
+      <w:r>
+        <w:t xml:space="preserve">In April 1931, nine black youths were accused of raping two young white women while riding a freight train between Chattanooga, Tennessee, and Huntsville, Alabama. The case was widely discussed in the local, national, and foreign press. The youths were quickly tried in Scottsboro, Alabama, and all were found guilty and sentenced to death. The Alabama Supreme Court affirmed the convictions.</w:t>
+      </w:r>
+    </w:p>
+    <w:p>
+      <w:r>
+        <w:t xml:space="preserve">The United States Supreme Court reversed all convictions on the ground that the defendants were denied the right to counsel guaranteed by the Sixth Amendment. The defendants were retried separately after a change of venue from Scottsboro to Decatur, Alabama. Patterson was the first defendant retried, and this trial was the subject of the NBC production. In a jury trial before Judge Horton, he was tried, convicted, and sentenced to death. Judge Horton set the verdict aside on the ground that the evidence was insufficient. Patterson and one other defendant, Norris, were then tried before another judge on essentially the same evidence, convicted, and sentenced to death. The judge let the verdicts stand, and the convictions were affirmed by the Alabama Supreme Court.</w:t>
+      </w:r>
+    </w:p>
+    <w:p>
+      <w:r>
+        <w:t xml:space="preserve">The United States Supreme Court again reversed, this time because blacks were systematically excluded from grand and petit juries. At his fourth retrial, Patterson was convicted and sentenced to seventy-five years in prison. Defendants Weems and Andrew Wright were also convicted on retrial and sentenced to a term of years. Defendant Norris was convicted and his death sentence was commuted to life imprisonment by the Alabama governor. Defendants Montgomery, Roberson, Williams, and Leroy Wright were released without retrial. Powell pled guilty to assault allegedly committed during an attempted escape. The last Scottsboro defendant was paroled in 1950.</w:t>
+      </w:r>
+    </w:p>
+    <w:p>
+      <w:r>
+        <w:t xml:space="preserve">The Scottsboro case aroused strong passions and conflicting opinions in the 1930s throughout the nation. Several all white juries convicted the Scottsboro defendants of rape. Two trial judges and the Alabama Supreme Court, at times by divided vote, let these verdicts stand. Judge Horton was the sole trial judge to find the facts in favor of the defendants. Liberal opinion supported Judge Horton's conclusions that the Scottsboro defendants had been falsely accused.</w:t>
+      </w:r>
+    </w:p>
+    <w:p>
+      <w:r>
+        <w:t xml:space="preserve">During the lengthy course of the Scottsboro trials, newspapers frequently wrote about Victoria Price. She gave some interviews to the press. Thereafter, she disappeared from public view. The Scottsboro trials and her role in them continued to be the subject of public discussion, but there is no evidence that Mrs. Street sought publicity. NBC incorrectly stated in the movie that she was no longer living. After the first showing of "Judge Horton and the Scottsboro Boys," plaintiff notified NBC that she was living, and shortly thereafter she filed suit. Soon after plaintiff filed suit, NBC rebroadcast the dramatization omitting the statement that plaintiff was no longer living.</w:t>
       </w:r>
     </w:p>
     <w:p>
       <w:pPr>
         <w:pStyle w:val="Heading4"/>
       </w:pPr>
-      <w:bookmarkStart w:id="201" w:name="totally-optional-readings-viewings"/>
-      <w:bookmarkEnd w:id="201"/>
-      <w:r>
-        <w:t xml:space="preserve">Totally Optional Readings &amp; Viewings</w:t>
-      </w:r>
-    </w:p>
-    <w:p>
-      <w:pPr>
-        <w:pStyle w:val="Compact"/>
+      <w:bookmarkStart w:id="170" w:name="the-dramatization"/>
+      <w:bookmarkEnd w:id="170"/>
+      <w:r>
+        <w:t xml:space="preserve">The Dramatization</w:t>
+      </w:r>
+    </w:p>
+    <w:p>
+      <w:r>
+        <w:t xml:space="preserve">The script for "Judge Horton and the Scottsboro Boys" was based on one chapter of a book by Dr. Daniel Carter, an historian, entitled</w:t>
+      </w:r>
+      <w:r>
+        <w:t xml:space="preserve"> </w:t>
+      </w:r>
+      <w:r>
+        <w:rPr>
+          <w:i/>
+        </w:rPr>
+        <w:t xml:space="preserve">Scottsboro: A Tragedy of the American South</w:t>
+      </w:r>
+      <w:r>
+        <w:t xml:space="preserve">. The movie is based almost entirely on the information in Dr. Carter's book, which, in turn, was based on Judge Horton's findings at the 1933 trial, the transcript of the trial, contemporaneous newspaper reports of the trial, and interviews with Judge Horton and others. NBC purchased the movie from an independent producer.</w:t>
+      </w:r>
+    </w:p>
+    <w:p>
+      <w:r>
+        <w:t xml:space="preserve">Plaintiff's major libel and invasion of privacy claims are based on nine scenes in the movie in which she is portrayed in a derogatory light. The essential facts concerning these claims are as follows:</w:t>
+      </w:r>
+    </w:p>
+    <w:p>
+      <w:pPr>
         <w:numPr>
           <w:numId w:val="1022"/>
           <w:ilvl w:val="0"/>
         </w:numPr>
       </w:pPr>
-      <w:hyperlink r:id="rId202">
-        <w:r>
-          <w:rPr>
-            <w:i/>
-            <w:rStyle w:val="Link"/>
-          </w:rPr>
-          <w:t xml:space="preserve">The People Versus Larry Flynt</w:t>
-        </w:r>
-      </w:hyperlink>
-      <w:r>
-        <w:t xml:space="preserve"> </w:t>
-      </w:r>
-      <w:r>
-        <w:t xml:space="preserve">(stars Woody Harrelson and Courtney Love). This is a love song to the First Amendment directed by Czech director Milos Forman telling the tale of preacher Jerry Falwell's</w:t>
-      </w:r>
-      <w:r>
-        <w:t xml:space="preserve"> </w:t>
-      </w:r>
-      <w:hyperlink r:id="rId192">
-        <w:r>
-          <w:rPr>
-            <w:rStyle w:val="Link"/>
-          </w:rPr>
-          <w:t xml:space="preserve">landmark Supreme Court case</w:t>
-        </w:r>
-      </w:hyperlink>
-      <w:r>
-        <w:t xml:space="preserve"> </w:t>
-      </w:r>
-      <w:r>
-        <w:t xml:space="preserve">against Larry Flynt, the publisher of</w:t>
-      </w:r>
-      <w:r>
-        <w:t xml:space="preserve"> </w:t>
-      </w:r>
-      <w:r>
-        <w:rPr>
-          <w:i/>
-        </w:rPr>
-        <w:t xml:space="preserve">Hustler Magazine</w:t>
-      </w:r>
-      <w:r>
-        <w:t xml:space="preserve"> </w:t>
-      </w:r>
-      <w:r>
-        <w:t xml:space="preserve">(on reserve in Schmid Library).</w:t>
-      </w:r>
-    </w:p>
-    <w:p>
-      <w:pPr>
-        <w:pStyle w:val="Compact"/>
+      <w:r>
+        <w:t xml:space="preserve">After an opening prologue, black and white youths are shown fighting on a train. The train is halted, and the blacks are arrested. The next scene shows plaintiff standing next to Ruby Bates at the tracks. Plaintiff claims that this scene, in effect, makes her a perjurer because she testified at the 1933 trial and in this case that she fainted while alighting from the train and did not regain consciousness until she was taken to a local grocery store. Judge Horton, in his opinion sustaining the motion for a new trial, found that the observations of other witnesses and the testimony of the examining doctor contradicted her testimony in this respect. Horton concluded that it was unlikely that Victoria Price had fainted.</w:t>
+      </w:r>
+    </w:p>
+    <w:p>
+      <w:pPr>
         <w:numPr>
           <w:numId w:val="1022"/>
           <w:ilvl w:val="0"/>
         </w:numPr>
       </w:pPr>
       <w:r>
-        <w:t xml:space="preserve">Amy J. Field,</w:t>
-      </w:r>
-      <w:r>
-        <w:t xml:space="preserve"> </w:t>
-      </w:r>
-      <w:hyperlink r:id="rId60">
-        <w:r>
-          <w:rPr>
-            <w:rStyle w:val="Link"/>
-          </w:rPr>
-          <w:t xml:space="preserve">A Curtain Call for Docudrama-Defamation Actions: A Clear Standard Takes a Bow</w:t>
-        </w:r>
-      </w:hyperlink>
-      <w:r>
-        <w:t xml:space="preserve">. Casenote discussing</w:t>
-      </w:r>
-      <w:r>
-        <w:t xml:space="preserve"> </w:t>
-      </w:r>
-      <w:r>
-        <w:rPr>
-          <w:i/>
-        </w:rPr>
-        <w:t xml:space="preserve">Davis v. Costa-Gavaras</w:t>
-      </w:r>
-      <w:r>
-        <w:t xml:space="preserve"> </w:t>
-      </w:r>
-      <w:r>
-        <w:t xml:space="preserve">(SDNY 1987).</w:t>
-      </w:r>
-    </w:p>
-    <w:p>
-      <w:pPr>
-        <w:pStyle w:val="Compact"/>
+        <w:t xml:space="preserve">As plaintiff and Ruby Bates are led away from the tracks by the sheriff and his men, the sheriff in the play calls the two women a "couple of bums." There is no indication in Judge Horton's opinion, in the 1933 trial transcript, or in Dr. Carter's book that this comment was actually made.</w:t>
+      </w:r>
+    </w:p>
+    <w:p>
+      <w:pPr>
         <w:numPr>
           <w:numId w:val="1022"/>
           <w:ilvl w:val="0"/>
         </w:numPr>
       </w:pPr>
       <w:r>
-        <w:rPr>
-          <w:i/>
-        </w:rPr>
-        <w:t xml:space="preserve">Deangelo Bailey v. Marshall Bruce Mathers, III, aka Eminem Slim Shady,</w:t>
-      </w:r>
-      <w:r>
-        <w:t xml:space="preserve"> </w:t>
-      </w:r>
-      <w:r>
-        <w:t xml:space="preserve">Macomb County Court (Michigan 2003):</w:t>
-      </w:r>
-    </w:p>
-    <w:p>
-      <w:pPr>
-        <w:pStyle w:val="Compact"/>
-        <w:numPr>
-          <w:numId w:val="1023"/>
-          <w:ilvl w:val="1"/>
-        </w:numPr>
-      </w:pPr>
-      <w:hyperlink r:id="rId203">
-        <w:r>
-          <w:rPr>
-            <w:rStyle w:val="Link"/>
-          </w:rPr>
-          <w:t xml:space="preserve">summary of case</w:t>
-        </w:r>
-      </w:hyperlink>
-    </w:p>
-    <w:p>
-      <w:pPr>
-        <w:pStyle w:val="Compact"/>
-        <w:numPr>
-          <w:numId w:val="1023"/>
-          <w:ilvl w:val="1"/>
-        </w:numPr>
-      </w:pPr>
-      <w:hyperlink r:id="rId204">
-        <w:r>
-          <w:rPr>
-            <w:rStyle w:val="Link"/>
-          </w:rPr>
-          <w:t xml:space="preserve">fyi the full opinion</w:t>
-        </w:r>
-      </w:hyperlink>
-      <w:r>
-        <w:t xml:space="preserve">(optional reading)</w:t>
-      </w:r>
-    </w:p>
-    <w:p>
-      <w:pPr>
-        <w:pStyle w:val="Compact"/>
+        <w:t xml:space="preserve">In a pretrial conversation between two lawyers representing the defendant, the play portrays one of them as advising restraint in the cross-examination of plaintiff Price. He says to the other defense lawyer: "The Scottsboro transcripts are really clear .... The defense at the last trial made one thing very clear, Victoria was a</w:t>
+      </w:r>
+      <w:r>
+        <w:t xml:space="preserve"> </w:t>
+      </w:r>
+      <w:r>
+        <w:rPr>
+          <w:i/>
+        </w:rPr>
+        <w:t xml:space="preserve">whore,</w:t>
+      </w:r>
+      <w:r>
+        <w:t xml:space="preserve"> </w:t>
+      </w:r>
+      <w:r>
+        <w:t xml:space="preserve">and they got it in the neck for it ...." (Emphasis added.) There is no evidence that this specific conversation between the two defense lawyers actually occurred. Dr. Carter does state in his book that one of the purposes of the defense in cross-examining plaintiff was to discredit her testimony by introducing evidence that she was a common prostitute.</w:t>
+      </w:r>
+      <w:r>
+        <w:t xml:space="preserve"> </w:t>
+      </w:r>
+      <w:r>
+        <w:rPr>
+          <w:i/>
+        </w:rPr>
+        <w:t xml:space="preserve">Scottsboro</w:t>
+      </w:r>
+      <w:r>
+        <w:t xml:space="preserve"> </w:t>
+      </w:r>
+      <w:r>
+        <w:t xml:space="preserve">at 206.</w:t>
+      </w:r>
+    </w:p>
+    <w:p>
+      <w:pPr>
         <w:numPr>
           <w:numId w:val="1022"/>
           <w:ilvl w:val="0"/>
         </w:numPr>
       </w:pPr>
-      <w:hyperlink r:id="rId205">
-        <w:r>
-          <w:rPr>
-            <w:rStyle w:val="Link"/>
-          </w:rPr>
-          <w:t xml:space="preserve">Reverse defamation, the Newsweek Bitcoin story, and Satoshi Nakamoto</w:t>
-        </w:r>
-      </w:hyperlink>
-    </w:p>
-    <w:p>
-      <w:pPr>
-        <w:pStyle w:val="Compact"/>
+      <w:r>
+        <w:t xml:space="preserve">Plaintiff in this action contends that the movie falsely portrays her as defensive and evasive during her direct and cross-examination.</w:t>
+      </w:r>
+    </w:p>
+    <w:p>
+      <w:pPr>
         <w:numPr>
           <w:numId w:val="1022"/>
           <w:ilvl w:val="0"/>
         </w:numPr>
       </w:pPr>
-      <w:hyperlink r:id="rId206">
-        <w:r>
-          <w:rPr>
-            <w:rStyle w:val="Link"/>
-          </w:rPr>
-          <w:t xml:space="preserve">What is More Defamatory? A False Accusation of Homophobia or of Homosexuality?</w:t>
-        </w:r>
-      </w:hyperlink>
-    </w:p>
-    <w:p>
-      <w:pPr>
-        <w:pStyle w:val="Heading5"/>
-      </w:pPr>
-      <w:bookmarkStart w:id="207" w:name="courtney-love-defamation-via-twitter"/>
-      <w:bookmarkEnd w:id="207"/>
-      <w:r>
-        <w:t xml:space="preserve">Courtney Love &amp; Defamation via Twitter</w:t>
+      <w:r>
+        <w:t xml:space="preserve">Plaintiff claims that the last question put to her on cross-examination in the play is inaccurate. In the movie the defense attorney asks: "One more question: have you ever heard of a white woman being arrested for perjury when she was the complaining witness against Negroes in the entire history of the state of Alabama?" According to the 1933 trial transcript, the actual question was, "I want to ask you if you have ever heard of any single white woman ever being locked up in jail when she is the complaining witness against Negroes in the history of the state of Alabama?" Plaintiff objects to the insertion of the word "perjury" in the play.</w:t>
+      </w:r>
+    </w:p>
+    <w:p>
+      <w:pPr>
+        <w:numPr>
+          <w:numId w:val="1022"/>
+          <w:ilvl w:val="0"/>
+        </w:numPr>
+      </w:pPr>
+      <w:r>
+        <w:t xml:space="preserve">In the play, Dr. Marvin Lynch, one of the doctors who examined plaintiff after she alighted from the train, approaches Judge Horton outside the courtroom and confides that he does not believe that the two women were raped by the Scottsboro boys. Dr. Lynch refuses to go on the witness stand and so testify, however. Plaintiff argues that this scene is improper because it is not supported in the 1933 trial record. This is true. Neither the 1933 trial transcript nor Judge Horton's opinion make reference to this incident. The Carter book does state, however, that Judge Horton told the author in a later interview that this incident occurred.</w:t>
+      </w:r>
+      <w:r>
+        <w:t xml:space="preserve"> </w:t>
+      </w:r>
+      <w:r>
+        <w:rPr>
+          <w:i/>
+        </w:rPr>
+        <w:t xml:space="preserve">Scottsboro</w:t>
+      </w:r>
+      <w:r>
+        <w:t xml:space="preserve"> </w:t>
+      </w:r>
+      <w:r>
+        <w:t xml:space="preserve">at 214-15.</w:t>
+      </w:r>
+    </w:p>
+    <w:p>
+      <w:pPr>
+        <w:numPr>
+          <w:numId w:val="1022"/>
+          <w:ilvl w:val="0"/>
+        </w:numPr>
+      </w:pPr>
+      <w:r>
+        <w:t xml:space="preserve">The play portrays events leading up to plaintiff's trip to Chattanooga with her friend, Ruby Bates. It was on the return trip to Alabama that the rape alleged occurred. Lester Carter, a defense witness in the play, testifies that he had intercourse with Ruby Bates on the night before the trip to Chattanooga and that plaintiff had intercourse with Jack Tiller. During the testimony there is a flashback that shows an exchange in a boxcar in which Ruby Bates suggests that they all go to Chattanooga and plaintiff says, "[m]aybe Ruby and me could hustle there while you two [Carter and Tiller] got some kind of fill-in work. What do you say?" This is an accurate abridgement of the substance of the actual testimony of Lester Carter at the 1933 trial, although Price denied, both at the 1933 trial and in the defamation trial below, that she had had intercourse with Tiller. Judge Horton specifically found that she did not tell the truth. The dramatization quoted or closely paraphrased substantial portions of Judge Horton's 1933 opinion.</w:t>
+      </w:r>
+    </w:p>
+    <w:p>
+      <w:pPr>
+        <w:numPr>
+          <w:numId w:val="1022"/>
+          <w:ilvl w:val="0"/>
+        </w:numPr>
+      </w:pPr>
+      <w:r>
+        <w:t xml:space="preserve">Lester Carter also testifies in the play that plaintiff urged him to say that he had seen her raped. The 1933 trial transcript reveals that Carter actually testified that he overheard plaintiff tell another white youth that "if you don't testify according to what I testify I will see that you are took off the witness stand.…" Judge Horton in his opinion observed that there was evidence presented at the trial showing that Price encouraged others to support her version of what had happened.</w:t>
+      </w:r>
+    </w:p>
+    <w:p>
+      <w:pPr>
+        <w:numPr>
+          <w:numId w:val="1022"/>
+          <w:ilvl w:val="0"/>
+        </w:numPr>
+      </w:pPr>
+      <w:r>
+        <w:t xml:space="preserve">Another witness in the play, Dallas Ramsey, testifies that he saw plaintiff and Ruby Bates in a "hobo jungle" near the train tracks in Chattanooga the night before the train trip back to Alabama. Ramsey testifies that plaintiff stated that she and her husband were looking for work and that "her old man" was uptown scrounging for food. The play dramatizes Ramsey's testimony while he is on the stand by a flashback to the scene at the "hobo jungle." The flashback gives the impression that plaintiff is perhaps inviting sexual advances from Ramsey, although the words used do not state this specifically. The substance of Ramsey's testimony, as portrayed in the play, is found in the 1933 trial transcript. The record provides no basis for the suggestive flashback.</w:t>
+      </w:r>
+    </w:p>
+    <w:p>
+      <w:pPr>
+        <w:pStyle w:val="Heading3"/>
+      </w:pPr>
+      <w:bookmarkStart w:id="171" w:name="ii.-common-law-claims-and-defenses"/>
+      <w:bookmarkEnd w:id="171"/>
+      <w:r>
+        <w:t xml:space="preserve">II. COMMON LAW CLAIMS AND DEFENSES</w:t>
+      </w:r>
+    </w:p>
+    <w:p>
+      <w:pPr>
+        <w:pStyle w:val="Heading4"/>
+      </w:pPr>
+      <w:bookmarkStart w:id="172" w:name="a.-defamatory-nature-of-the-published-material"/>
+      <w:bookmarkEnd w:id="172"/>
+      <w:r>
+        <w:t xml:space="preserve">A. Defamatory Nature of the Published Material</w:t>
+      </w:r>
+    </w:p>
+    <w:p>
+      <w:r>
+        <w:t xml:space="preserve">Taken as a whole, the play conveys a defamatory image of the plaintiff. Although the words "bum" and "hustle" may be considered rhetorical hyperbole and therefore not necessarily defamatory,</w:t>
+      </w:r>
+      <w:r>
+        <w:t xml:space="preserve"> </w:t>
+      </w:r>
+      <w:hyperlink r:id="rId173">
+        <w:r>
+          <w:rPr>
+            <w:i/>
+            <w:rStyle w:val="Link"/>
+          </w:rPr>
+          <w:t xml:space="preserve">Letter Carriers v. Austin,</w:t>
+        </w:r>
+        <w:r>
+          <w:rPr>
+            <w:rStyle w:val="Link"/>
+          </w:rPr>
+          <w:t xml:space="preserve"> </w:t>
+        </w:r>
+        <w:r>
+          <w:rPr>
+            <w:rStyle w:val="Link"/>
+          </w:rPr>
+          <w:t xml:space="preserve">(S.Ct. 1974),</w:t>
+        </w:r>
+      </w:hyperlink>
+      <w:r>
+        <w:t xml:space="preserve"> </w:t>
+      </w:r>
+      <w:r>
+        <w:t xml:space="preserve">the reference to plaintiff as a "whore" and her portrayal as a perjurer and a suborner of perjury is obviously defamatory. The suggestive flashbacks showing her inviting sexual advances of Ramsey and Tiller reinforce the defamation. The effect of the drama as a whole is to create a character, Victoria Price. She is portrayed as a loose woman who falsely accuses the Scottsboro boys of raping her. This image of her character is created throughout the play by her own words and actions in the flashbacks and in the witness chair and by what others say about her.</w:t>
+      </w:r>
+    </w:p>
+    <w:p>
+      <w:pPr>
+        <w:pStyle w:val="Heading4"/>
+      </w:pPr>
+      <w:bookmarkStart w:id="174" w:name="b.-the-privilege-of-fair-comment"/>
+      <w:bookmarkEnd w:id="174"/>
+      <w:r>
+        <w:t xml:space="preserve">B. The Privilege of Fair Comment</w:t>
+      </w:r>
+    </w:p>
+    <w:p>
+      <w:r>
+        <w:t xml:space="preserve">The portrayal of Victoria Price in this way is not expressed in the play as a matter of opinion. The characterization is expressed as concrete fact. The common law privilege of fair comment, adopted in Tennessee and explained in</w:t>
+      </w:r>
+      <w:r>
+        <w:t xml:space="preserve"> </w:t>
+      </w:r>
+      <w:hyperlink r:id="rId175">
+        <w:r>
+          <w:rPr>
+            <w:i/>
+            <w:rStyle w:val="Link"/>
+          </w:rPr>
+          <w:t xml:space="preserve">Venn v. Tennessean Newspapers, Inc.,</w:t>
+        </w:r>
+        <w:r>
+          <w:rPr>
+            <w:rStyle w:val="Link"/>
+          </w:rPr>
+          <w:t xml:space="preserve">(M.D.Tenn. 1962),</w:t>
+        </w:r>
+      </w:hyperlink>
+      <w:r>
+        <w:t xml:space="preserve"> </w:t>
+      </w:r>
+      <w:r>
+        <w:rPr>
+          <w:i/>
+        </w:rPr>
+        <w:t xml:space="preserve">aff'd,</w:t>
+      </w:r>
+      <w:r>
+        <w:t xml:space="preserve"> </w:t>
+      </w:r>
+      <w:hyperlink r:id="rId176">
+        <w:r>
+          <w:rPr>
+            <w:rStyle w:val="Link"/>
+          </w:rPr>
+          <w:t xml:space="preserve">313 F.2d 639 (6th Cir.),</w:t>
+        </w:r>
+      </w:hyperlink>
+      <w:r>
+        <w:t xml:space="preserve"> </w:t>
+      </w:r>
+      <w:r>
+        <w:rPr>
+          <w:i/>
+        </w:rPr>
+        <w:t xml:space="preserve">cert. denied,</w:t>
+      </w:r>
+      <w:r>
+        <w:t xml:space="preserve"> </w:t>
+      </w:r>
+      <w:hyperlink r:id="rId177">
+        <w:r>
+          <w:rPr>
+            <w:rStyle w:val="Link"/>
+          </w:rPr>
+          <w:t xml:space="preserve">374 U.S. 830 (1963),</w:t>
+        </w:r>
+      </w:hyperlink>
+      <w:r>
+        <w:t xml:space="preserve"> </w:t>
+      </w:r>
+      <w:r>
+        <w:t xml:space="preserve">is now protected as opinion under the First Amendment,</w:t>
+      </w:r>
+      <w:r>
+        <w:t xml:space="preserve"> </w:t>
+      </w:r>
+      <w:hyperlink r:id="rId65">
+        <w:r>
+          <w:rPr>
+            <w:i/>
+            <w:rStyle w:val="Link"/>
+          </w:rPr>
+          <w:t xml:space="preserve">Gertz v. Robert Welch, Inc.,</w:t>
+        </w:r>
+        <w:r>
+          <w:rPr>
+            <w:rStyle w:val="Link"/>
+          </w:rPr>
+          <w:t xml:space="preserve"> </w:t>
+        </w:r>
+        <w:r>
+          <w:rPr>
+            <w:rStyle w:val="Link"/>
+          </w:rPr>
+          <w:t xml:space="preserve">(S.Ct. 1974)</w:t>
+        </w:r>
+      </w:hyperlink>
+      <w:r>
+        <w:t xml:space="preserve">. But this play does not say to the viewer that this is NBC's opinion about the character and actions of Victoria Price. It shows her inviting sexual intercourse and swearing falsely. We do not believe this characterization fits within the traditional fair comment privilege protecting opinion.</w:t>
+      </w:r>
+      <w:r>
+        <w:t xml:space="preserve"> </w:t>
+      </w:r>
+      <w:r>
+        <w:rPr>
+          <w:i/>
+        </w:rPr>
+        <w:t xml:space="preserve">See</w:t>
+      </w:r>
+      <w:r>
+        <w:t xml:space="preserve"> </w:t>
+      </w:r>
+      <w:hyperlink r:id="rId178">
+        <w:r>
+          <w:rPr>
+            <w:i/>
+            <w:rStyle w:val="Link"/>
+          </w:rPr>
+          <w:t xml:space="preserve">Cianci v. New York Times Publishing Co.,</w:t>
+        </w:r>
+        <w:r>
+          <w:rPr>
+            <w:rStyle w:val="Link"/>
+          </w:rPr>
+          <w:t xml:space="preserve"> </w:t>
+        </w:r>
+        <w:r>
+          <w:rPr>
+            <w:rStyle w:val="Link"/>
+          </w:rPr>
+          <w:t xml:space="preserve">(2nd Cir. 1980,</w:t>
+        </w:r>
+        <w:r>
+          <w:rPr>
+            <w:rStyle w:val="Link"/>
+          </w:rPr>
+          <w:t xml:space="preserve"> </w:t>
+        </w:r>
+        <w:r>
+          <w:rPr>
+            <w:i/>
+            <w:rStyle w:val="Link"/>
+          </w:rPr>
+          <w:t xml:space="preserve">as amended</w:t>
+        </w:r>
+        <w:r>
+          <w:rPr>
+            <w:rStyle w:val="Link"/>
+          </w:rPr>
+          <w:t xml:space="preserve"> </w:t>
+        </w:r>
+        <w:r>
+          <w:rPr>
+            <w:rStyle w:val="Link"/>
+          </w:rPr>
+          <w:t xml:space="preserve">Oct. 27, 1980)</w:t>
+        </w:r>
+      </w:hyperlink>
+      <w:r>
+        <w:t xml:space="preserve"> </w:t>
+      </w:r>
+      <w:r>
+        <w:t xml:space="preserve">(magazine article interpreting evidence of rape not expression of opinion).</w:t>
+      </w:r>
+    </w:p>
+    <w:p>
+      <w:pPr>
+        <w:pStyle w:val="Heading4"/>
+      </w:pPr>
+      <w:bookmarkStart w:id="179" w:name="c.-the-defense-of-truth-and-the-privilege-of-fair-report-of-a-judicial-proceeding"/>
+      <w:bookmarkEnd w:id="179"/>
+      <w:r>
+        <w:t xml:space="preserve">C. The Defense of Truth and the Privilege of Fair Report of a Judicial Proceeding</w:t>
+      </w:r>
+    </w:p>
+    <w:p>
+      <w:r>
+        <w:t xml:space="preserve">In his opinion setting aside the verdict, Judge Horton found, in effect, that NBC's characterization of Victoria Price was true. The movie characterizes her as Judge Horton found the facts in his opinion. This does not mean, however, that the case should be withdrawn from the jury on the basis of the defense of truth or the privilege of fair report of a judicial proceeding.</w:t>
+      </w:r>
+    </w:p>
+    <w:p>
+      <w:r>
+        <w:t xml:space="preserve">Neither Judge Horton's findings nor the final convictions based on the testimony of Victoria Price and affirmed on appeal settle the question of truth. That still remains an open question. Technical doctrines of res judicata and collateral estoppel do not apply in this context. Neither Victoria Price nor NBC were parties in the 1930s trials. In addition, citizens obviously have a right to attack the fairness of a trial. Judicial proceedings resolve disputes, but they do not establish the truth for all time. In libel cases the question of truth is normally one for the jury in a defamation action.</w:t>
+      </w:r>
+    </w:p>
+    <w:p>
+      <w:r>
+        <w:t xml:space="preserve">Many of the scenes actually quote or paraphrase the trial transcript, but the movie is not a completely accurate report of the trial. Witnesses who corroborate Victoria Price's version of the facts are omitted. The portions of the original trial that show her as a perjurer and a promiscuous woman are emphasized. The flashbacks consistently show plaintiff's conduct in a derogatory light. The flashbacks entirely accept the theory of the case presented by Judge Horton and the defense and reject the theory of the case presented by the state and the plaintiff. Under such circumstances the common law privilege permitting publication of defamatory material as a part of a fair and accurate report on judicial proceedings is not satisfied. The element of balance and neutrality is missing.</w:t>
+      </w:r>
+      <w:r>
+        <w:t xml:space="preserve"> </w:t>
+      </w:r>
+      <w:r>
+        <w:rPr>
+          <w:i/>
+        </w:rPr>
+        <w:t xml:space="preserve">See</w:t>
+      </w:r>
+      <w:r>
+        <w:t xml:space="preserve"> </w:t>
+      </w:r>
+      <w:hyperlink r:id="rId180">
+        <w:r>
+          <w:rPr>
+            <w:i/>
+            <w:rStyle w:val="Link"/>
+          </w:rPr>
+          <w:t xml:space="preserve">Langford v. Vanderbilt University,</w:t>
+        </w:r>
+        <w:r>
+          <w:rPr>
+            <w:rStyle w:val="Link"/>
+          </w:rPr>
+          <w:t xml:space="preserve"> </w:t>
+        </w:r>
+        <w:r>
+          <w:rPr>
+            <w:rStyle w:val="Link"/>
+          </w:rPr>
+          <w:t xml:space="preserve">(Tenn.App. 1958)</w:t>
+        </w:r>
+      </w:hyperlink>
+      <w:r>
+        <w:t xml:space="preserve">.</w:t>
+      </w:r>
+    </w:p>
+    <w:p>
+      <w:pPr>
+        <w:pStyle w:val="Heading3"/>
+      </w:pPr>
+      <w:bookmarkStart w:id="181" w:name="iii.-the-first-amendment-defenses"/>
+      <w:bookmarkEnd w:id="181"/>
+      <w:r>
+        <w:t xml:space="preserve">III. THE FIRST AMENDMENT DEFENSES</w:t>
+      </w:r>
+    </w:p>
+    <w:p>
+      <w:pPr>
+        <w:pStyle w:val="Heading4"/>
+      </w:pPr>
+      <w:bookmarkStart w:id="182" w:name="a.-plaintiff-was-a-public-figure-during-the-scottsboro-trials"/>
+      <w:bookmarkEnd w:id="182"/>
+      <w:r>
+        <w:t xml:space="preserve">A. Plaintiff was a Public Figure During the Scottsboro Trials</w:t>
+      </w:r>
+    </w:p>
+    <w:p>
+      <w:r>
+        <w:t xml:space="preserve">Since common law defenses do not support the directed verdict for NBC, we must reach the constitutional issues, particularly the question whether plaintiff should be characterized as a "public figure." In</w:t>
+      </w:r>
+      <w:r>
+        <w:t xml:space="preserve"> </w:t>
+      </w:r>
+      <w:r>
+        <w:rPr>
+          <w:i/>
+        </w:rPr>
+        <w:t xml:space="preserve">Gertz,</w:t>
+      </w:r>
+      <w:r>
+        <w:t xml:space="preserve"> </w:t>
+      </w:r>
+      <w:r>
+        <w:t xml:space="preserve">the Supreme Court held that one characterized as a "public figure," as distinguished from a private individual, "may recover for injury to reputation</w:t>
+      </w:r>
+      <w:r>
+        <w:t xml:space="preserve"> </w:t>
+      </w:r>
+      <w:r>
+        <w:rPr>
+          <w:i/>
+        </w:rPr>
+        <w:t xml:space="preserve">only on clear and convincing proof</w:t>
+      </w:r>
+      <w:r>
+        <w:t xml:space="preserve"> </w:t>
+      </w:r>
+      <w:r>
+        <w:t xml:space="preserve">that the defamatory falsehood was made</w:t>
+      </w:r>
+      <w:r>
+        <w:t xml:space="preserve"> </w:t>
+      </w:r>
+      <w:r>
+        <w:rPr>
+          <w:i/>
+        </w:rPr>
+        <w:t xml:space="preserve">with knowledge of its falsity or with reckless disregard for the truth.</w:t>
+      </w:r>
+      <w:r>
+        <w:t xml:space="preserve">"</w:t>
+      </w:r>
+      <w:r>
+        <w:t xml:space="preserve"> </w:t>
+      </w:r>
+      <w:hyperlink r:id="rId65">
+        <w:r>
+          <w:rPr>
+            <w:i/>
+            <w:rStyle w:val="Link"/>
+          </w:rPr>
+          <w:t xml:space="preserve">Gertz</w:t>
+        </w:r>
+      </w:hyperlink>
+      <w:r>
+        <w:t xml:space="preserve"> </w:t>
+      </w:r>
+      <w:r>
+        <w:t xml:space="preserve">(emphasis added). In balancing the need to protect "private personality" and reputation against the need "to assure to the freedoms of speech and press that 'breathing space' essential to their free exercise," the Supreme Court has developed a general test to determine public figure status.</w:t>
+      </w:r>
+    </w:p>
+    <w:p>
+      <w:r>
+        <w:rPr>
+          <w:i/>
+        </w:rPr>
+        <w:t xml:space="preserve">Gertz</w:t>
+      </w:r>
+      <w:r>
+        <w:t xml:space="preserve"> </w:t>
+      </w:r>
+      <w:r>
+        <w:t xml:space="preserve">establishes a two-step analysis to determine if an individual is a public figure. First, does a "public controversy" exist? Second, what is "the nature and extent of [the] individual's participation" in that public controversy?</w:t>
+      </w:r>
+      <w:r>
+        <w:t xml:space="preserve"> </w:t>
+      </w:r>
+      <w:hyperlink r:id="rId183">
+        <w:r>
+          <w:rPr>
+            <w:i/>
+            <w:rStyle w:val="Link"/>
+          </w:rPr>
+          <w:t xml:space="preserve">Gertz</w:t>
+        </w:r>
+      </w:hyperlink>
+      <w:r>
+        <w:t xml:space="preserve">. Three factors determine the "nature and extent" of an individual's involvement: the extent to which participation in the controversy is voluntary, the extent to which there is access to channels of effective communication in order to counteract false statements, and the prominence of the role played in the public controversy.</w:t>
+      </w:r>
+      <w:r>
+        <w:t xml:space="preserve"> </w:t>
+      </w:r>
+      <w:hyperlink r:id="rId183">
+        <w:r>
+          <w:rPr>
+            <w:i/>
+            <w:rStyle w:val="Link"/>
+          </w:rPr>
+          <w:t xml:space="preserve">Gertz</w:t>
+        </w:r>
+      </w:hyperlink>
+      <w:r>
+        <w:t xml:space="preserve">.</w:t>
+      </w:r>
+    </w:p>
+    <w:p>
+      <w:r>
+        <w:t xml:space="preserve">The Supreme Court has not clearly defined the elements of a "public controversy." It is evident that it is not simply any controversy of general or public interest. Not all judicial proceedings are public controversies. Several factors, however, lead to the conclusion that the Scottsboro case is the kind of public controversy referred to in</w:t>
+      </w:r>
+      <w:r>
+        <w:t xml:space="preserve"> </w:t>
+      </w:r>
+      <w:r>
+        <w:rPr>
+          <w:i/>
+        </w:rPr>
+        <w:t xml:space="preserve">Gertz.</w:t>
+      </w:r>
+      <w:r>
+        <w:t xml:space="preserve"> </w:t>
+      </w:r>
+      <w:r>
+        <w:t xml:space="preserve">The Scottsboro trials were the focus of major public debate over the ability of our courts to render even-handed justice. It generated widespread press and attracted public attention for several years. It was also a contributing factor in changing public attitudes about the right of black citizens to equal treatment under law and in changing constitutional principles governing the right to counsel and the exclusion of blacks from the jury.</w:t>
+      </w:r>
+    </w:p>
+    <w:p>
+      <w:r>
+        <w:t xml:space="preserve">The first factor in determining the nature and extent of plaintiff's participation is the prominence of her role in the public controversy. She was the only alleged victim, and she was the major witness for the State in the prosecution of the nine black youths. Ruby Bates, the other young woman who earlier had testified against the defendants, later recanted her incriminating testimony. Plaintiff was left as the sole prosecutrix. Therefore, she played a prominent role in the public controversy.</w:t>
+      </w:r>
+    </w:p>
+    <w:p>
+      <w:r>
+        <w:t xml:space="preserve">The second part of the test of public figure status is also met. Plaintiff had "access to the channels of effective communication and hence ... a ... realistic opportunity to counteract false statements."</w:t>
+      </w:r>
+      <w:r>
+        <w:t xml:space="preserve"> </w:t>
+      </w:r>
+      <w:hyperlink r:id="rId65">
+        <w:r>
+          <w:rPr>
+            <w:i/>
+            <w:rStyle w:val="Link"/>
+          </w:rPr>
+          <w:t xml:space="preserve">Gertz</w:t>
+        </w:r>
+      </w:hyperlink>
+      <w:r>
+        <w:t xml:space="preserve">. The evidence indicates that plaintiff recognized her importance to the criminal trials and the interest of the public in her as a personality. The press clamored to interview her. She clearly had access to the media and was able to broadcast her view of the events.</w:t>
+      </w:r>
+    </w:p>
+    <w:p>
+      <w:r>
+        <w:t xml:space="preserve">The most troublesome issue is whether plaintiff "voluntarily" "thrust" herself to the forefront of this public controversy. It cannot be said that a rape victim "voluntarily" injects herself into a criminal prosecution for rape.</w:t>
+      </w:r>
+      <w:r>
+        <w:t xml:space="preserve"> </w:t>
+      </w:r>
+      <w:r>
+        <w:rPr>
+          <w:i/>
+        </w:rPr>
+        <w:t xml:space="preserve">See</w:t>
+      </w:r>
+      <w:r>
+        <w:t xml:space="preserve"> </w:t>
+      </w:r>
+      <w:hyperlink r:id="rId184">
+        <w:r>
+          <w:rPr>
+            <w:i/>
+            <w:rStyle w:val="Link"/>
+          </w:rPr>
+          <w:t xml:space="preserve">Time, Inc. v. Firestone,</w:t>
+        </w:r>
+        <w:r>
+          <w:rPr>
+            <w:rStyle w:val="Link"/>
+          </w:rPr>
+          <w:t xml:space="preserve"> </w:t>
+        </w:r>
+        <w:r>
+          <w:rPr>
+            <w:rStyle w:val="Link"/>
+          </w:rPr>
+          <w:t xml:space="preserve">(S.Ct. 1976)</w:t>
+        </w:r>
+      </w:hyperlink>
+      <w:r>
+        <w:t xml:space="preserve">. In such an instance, voluntariness in the legal sense is closely bound to the issue of truth. If she was raped, her participation in the initial legal proceedings was involuntary for the purpose of determining her public figure status; if she falsely accused the defendants, her participation in this controversy was "voluntary." But legal standards in libel cases should not be drawn so that either the courts or the press must first determine the issue of truth before they can determine whether an individual should be treated as a public or a private figure. The principle of libel law should not be drawn in such a way that it forces the press, in an uncertain public controversy, to guess correctly about a woman's chastity.</w:t>
+      </w:r>
+    </w:p>
+    <w:p>
+      <w:r>
+        <w:t xml:space="preserve">When the issue of truth and the issue of voluntariness are the same, it is necessary to determine the public figure status of the individual without regard to whether she "voluntarily" thrust herself in the forefront of the public controversy. If there were no evidence of voluntariness other than that turning on the issue of truth, we would not consider the fact of voluntariness. In such a case, the other factors — prominence and access to media — alone would determine public figure status. But in this case, there is evidence of voluntariness not bound up with the issue of truth. Plaintiff gave press interviews and aggressively promoted her version of the case outside of her actual courtroom testimony. In the context of a widely-reported, intense public controversy concerning the fairness of our criminal justice system, plaintiff was a public figure under</w:t>
+      </w:r>
+      <w:r>
+        <w:t xml:space="preserve"> </w:t>
+      </w:r>
+      <w:r>
+        <w:rPr>
+          <w:i/>
+        </w:rPr>
+        <w:t xml:space="preserve">Gertz</w:t>
+      </w:r>
+      <w:r>
+        <w:t xml:space="preserve"> </w:t>
+      </w:r>
+      <w:r>
+        <w:t xml:space="preserve">because she played a major role, had effective access to the media and encouraged public interest in herself.</w:t>
+      </w:r>
+    </w:p>
+    <w:p>
+      <w:pPr>
+        <w:pStyle w:val="Heading4"/>
+      </w:pPr>
+      <w:bookmarkStart w:id="185" w:name="b.-plaintiff-remains-a-public-figure"/>
+      <w:bookmarkEnd w:id="185"/>
+      <w:r>
+        <w:t xml:space="preserve">B. Plaintiff Remains a Public Figure</w:t>
+      </w:r>
+    </w:p>
+    <w:p>
+      <w:r>
+        <w:t xml:space="preserve">The Supreme Court has explicitly reserved the question of "whether or when an individual who was once a public figure may lose that status by the passage of time."</w:t>
+      </w:r>
+      <w:r>
+        <w:t xml:space="preserve"> </w:t>
+      </w:r>
+      <w:hyperlink r:id="rId186">
+        <w:r>
+          <w:rPr>
+            <w:i/>
+            <w:rStyle w:val="Link"/>
+          </w:rPr>
+          <w:t xml:space="preserve">Wolston v. Reader's Digest Ass'n, Inc.,</w:t>
+        </w:r>
+        <w:r>
+          <w:rPr>
+            <w:rStyle w:val="Link"/>
+          </w:rPr>
+          <w:t xml:space="preserve"> </w:t>
+        </w:r>
+        <w:r>
+          <w:rPr>
+            <w:rStyle w:val="Link"/>
+          </w:rPr>
+          <w:t xml:space="preserve">(S.Ct. 1979)</w:t>
+        </w:r>
+      </w:hyperlink>
+      <w:r>
+        <w:t xml:space="preserve">. In</w:t>
+      </w:r>
+      <w:r>
+        <w:t xml:space="preserve"> </w:t>
+      </w:r>
+      <w:r>
+        <w:rPr>
+          <w:i/>
+        </w:rPr>
+        <w:t xml:space="preserve">Wolston</w:t>
+      </w:r>
+      <w:r>
+        <w:t xml:space="preserve"> </w:t>
+      </w:r>
+      <w:r>
+        <w:t xml:space="preserve">the District of Columbia Circuit found that plaintiff was a public figure and retained that status for the purpose of later discussion of the espionage case in which he was called as a witness. The Supreme Court found that the plaintiff's role in the original public controversy was so minor that he was not a public figure. It therefore reserved the question of whether a person retains his public figure status.</w:t>
+      </w:r>
+    </w:p>
+    <w:p>
+      <w:r>
+        <w:t xml:space="preserve">Plaintiff argues that even if she was a public figure at the time of the 1930s trial, she lost her public figure status over the intervening forty years. We reject this argument and hold that once a person becomes a public figure in connection with a particular controversy, that person remains a public figure thereafter for purposes of later commentary or treatment of</w:t>
+      </w:r>
+      <w:r>
+        <w:t xml:space="preserve"> </w:t>
+      </w:r>
+      <w:r>
+        <w:rPr>
+          <w:i/>
+        </w:rPr>
+        <w:t xml:space="preserve">that controversy.</w:t>
+      </w:r>
+      <w:r>
+        <w:t xml:space="preserve"> </w:t>
+      </w:r>
+      <w:r>
+        <w:t xml:space="preserve">This rule finds support in both case law and analysis of the constitutional malice standard.</w:t>
+      </w:r>
+    </w:p>
+    <w:p>
+      <w:r>
+        <w:t xml:space="preserve">On this issue the Fifth Circuit has reached the same conclusion as the District of Columbia Circuit in</w:t>
+      </w:r>
+      <w:r>
+        <w:t xml:space="preserve"> </w:t>
+      </w:r>
+      <w:r>
+        <w:rPr>
+          <w:i/>
+        </w:rPr>
+        <w:t xml:space="preserve">Wolston.</w:t>
+      </w:r>
+      <w:r>
+        <w:t xml:space="preserve"> </w:t>
+      </w:r>
+      <w:r>
+        <w:t xml:space="preserve">In</w:t>
+      </w:r>
+      <w:r>
+        <w:t xml:space="preserve"> </w:t>
+      </w:r>
+      <w:hyperlink r:id="rId187">
+        <w:r>
+          <w:rPr>
+            <w:i/>
+            <w:rStyle w:val="Link"/>
+          </w:rPr>
+          <w:t xml:space="preserve">Brewer v. Memphis Publishing Co., Inc.,</w:t>
+        </w:r>
+        <w:r>
+          <w:rPr>
+            <w:rStyle w:val="Link"/>
+          </w:rPr>
+          <w:t xml:space="preserve"> </w:t>
+        </w:r>
+        <w:r>
+          <w:rPr>
+            <w:rStyle w:val="Link"/>
+          </w:rPr>
+          <w:t xml:space="preserve">(5th Cir. 1980),</w:t>
+        </w:r>
+      </w:hyperlink>
+      <w:r>
+        <w:t xml:space="preserve"> </w:t>
+      </w:r>
+      <w:r>
+        <w:t xml:space="preserve">plaintiff sued when a newspaper implied that she was reviving a long-dormant romantic relationship with Elvis Presley. The Fifth Circuit concluded that although the passage of time might narrow the range of topics protected by a malice standard, plaintiff remained a public figure when the defendant commented on her romantic relationship. The court noted that plaintiff's name continued to be connected with Presley even after her retirement from show business.</w:t>
+      </w:r>
+    </w:p>
+    <w:p>
+      <w:r>
+        <w:t xml:space="preserve">Other courts have assumed</w:t>
+      </w:r>
+      <w:r>
+        <w:t xml:space="preserve"> </w:t>
+      </w:r>
+      <w:r>
+        <w:rPr>
+          <w:i/>
+        </w:rPr>
+        <w:t xml:space="preserve">sub silentio</w:t>
+      </w:r>
+      <w:r>
+        <w:t xml:space="preserve"> </w:t>
+      </w:r>
+      <w:r>
+        <w:t xml:space="preserve">that the public figure status was retained over the passage of time.</w:t>
+      </w:r>
+      <w:r>
+        <w:t xml:space="preserve"> </w:t>
+      </w:r>
+      <w:r>
+        <w:rPr>
+          <w:i/>
+        </w:rPr>
+        <w:t xml:space="preserve">See, e. g.,</w:t>
+      </w:r>
+      <w:r>
+        <w:t xml:space="preserve"> </w:t>
+      </w:r>
+      <w:hyperlink r:id="rId188">
+        <w:r>
+          <w:rPr>
+            <w:i/>
+            <w:rStyle w:val="Link"/>
+          </w:rPr>
+          <w:t xml:space="preserve">Meeropol v. Nizer,</w:t>
+        </w:r>
+        <w:r>
+          <w:rPr>
+            <w:rStyle w:val="Link"/>
+          </w:rPr>
+          <w:t xml:space="preserve"> </w:t>
+        </w:r>
+        <w:r>
+          <w:rPr>
+            <w:rStyle w:val="Link"/>
+          </w:rPr>
+          <w:t xml:space="preserve">(2d Cir. 1977),</w:t>
+        </w:r>
+      </w:hyperlink>
+      <w:r>
+        <w:t xml:space="preserve"> </w:t>
+      </w:r>
+      <w:r>
+        <w:rPr>
+          <w:i/>
+        </w:rPr>
+        <w:t xml:space="preserve">cert. denied,</w:t>
+      </w:r>
+      <w:r>
+        <w:t xml:space="preserve"> </w:t>
+      </w:r>
+      <w:hyperlink r:id="rId189">
+        <w:r>
+          <w:rPr>
+            <w:rStyle w:val="Link"/>
+          </w:rPr>
+          <w:t xml:space="preserve">(S.Ct. 1978)</w:t>
+        </w:r>
+      </w:hyperlink>
+      <w:r>
+        <w:t xml:space="preserve"> </w:t>
+      </w:r>
+      <w:r>
+        <w:t xml:space="preserve">(having spent most of their early years in limelight, sons of Julius and Ethel Rosenberg are public figures for purposes of subsequent commentary on Rosenberg trials). Some courts have relied on a pre-</w:t>
+      </w:r>
+      <w:r>
+        <w:rPr>
+          <w:i/>
+        </w:rPr>
+        <w:t xml:space="preserve">Gertz</w:t>
+      </w:r>
+      <w:r>
+        <w:t xml:space="preserve"> </w:t>
+      </w:r>
+      <w:r>
+        <w:t xml:space="preserve">"newsworthiness" analysis to support a finding that the passage of time did not alter the standard of liability.</w:t>
+      </w:r>
+    </w:p>
+    <w:p>
+      <w:r>
+        <w:t xml:space="preserve">Our nation depends on "robust debate" to determine the best answer to public controversies of this sort. The public figure doctrine makes it possible for publishers to provide information on such issues to the debating public, undeterred by the threat of liability except in cases of actual malice. Developed in the context of contemporaneous reporting, the doctrine promotes a forceful exchange of views.</w:t>
+      </w:r>
+    </w:p>
+    <w:p>
+      <w:r>
+        <w:t xml:space="preserve">Considerations that underlie the public figure doctrine in the context of contemporaneous reporting also apply to later historical or dramatic treatment of the same events. Past public figures who now live in obscurity do not lose their access to channels of communication if they choose to comment on their role in the past public controversy. And although the publisher of history does not operate under journalistic deadlines it generally makes little difference in terms of accuracy and verifiability that the events on which a publisher is reporting occurred decades ago. Although information may come to light over the course of time, the distance of years does not necessarily make more data available to a reporter: memories fade; witnesses forget; sources disappear.</w:t>
+      </w:r>
+    </w:p>
+    <w:p>
+      <w:r>
+        <w:t xml:space="preserve">There is no reason for the debate to be any less vigorous when events that are the subject of current discussion occurred several years earlier. The mere passage of time does not automatically diminish the significance of events or the public's need for information. A nation that prizes its heritage need have no illusions about its past. It is no more fitting for the Court to constrain the analysis of past events than to stem the tide of current news. From Alfred Dreyfus to Alger Hiss, famous cases have been debated and reinterpreted by commentators and historians. A contrary rule would tend to restrain efforts to shed new light on historical events and reconsideration of past errors.</w:t>
+      </w:r>
+    </w:p>
+    <w:p>
+      <w:r>
+        <w:t xml:space="preserve">The plaintiff was the pivotal character in the most famous rape case of the twentieth century. It became a political controversy as well as a legal dispute. As the white prosecutrix of nine black youths during an era of racial prejudice in the South, she aroused the attention of the nation. The prosecutions were among the first to focus the conscience of the nation on the question of the ability of our system of justice to provide fair trials to blacks in the South. The question persists today. As long as the question remains, the Scottsboro boys case will not be relegated to the dusty pages of the scholarly treatise. It will remain a living controversy.</w:t>
+      </w:r>
+    </w:p>
+    <w:p>
+      <w:pPr>
+        <w:pStyle w:val="Heading4"/>
+      </w:pPr>
+      <w:bookmarkStart w:id="190" w:name="c.-evidence-insufficient-to-support-malice"/>
+      <w:bookmarkEnd w:id="190"/>
+      <w:r>
+        <w:t xml:space="preserve">C. Evidence Insufficient to Support Malice</w:t>
+      </w:r>
+    </w:p>
+    <w:p>
+      <w:r>
+        <w:t xml:space="preserve">A plaintiff may not recover under the malice standard unless there is "clear and convincing proof" that the defamation was published "with knowledge of its falsity or with reckless disregard for the truth."</w:t>
+      </w:r>
+      <w:r>
+        <w:t xml:space="preserve"> </w:t>
+      </w:r>
+      <w:hyperlink r:id="rId183">
+        <w:r>
+          <w:rPr>
+            <w:i/>
+            <w:rStyle w:val="Link"/>
+          </w:rPr>
+          <w:t xml:space="preserve">Gertz,</w:t>
+        </w:r>
+      </w:hyperlink>
+      <w:r>
+        <w:t xml:space="preserve">. There is no evidence that NBC had knowledge that its portrayal of Victoria Price was false or that NBC recklessly disregarded the truth. The derogatory portrayal of Price in the movie is based in all material respects on the detailed findings of Judge Horton at the trial and Dr. Carter in his book. When the truth is uncertain and seems undiscoverable through further investigation, reliance on these two sources is not unreasonable.</w:t>
+      </w:r>
+    </w:p>
+    <w:p>
+      <w:r>
+        <w:t xml:space="preserve">We gain perspective on this question when we put to ourselves another case. Dr. Carter, in his book, persuasively argues, based on the evidence, that the Communist Party financed and controlled the defense of the Scottsboro boys. A different playwright might choose to portray Judge Horton as some Southern newspapers portrayed him at the time — as an evil judge who associated himself with a Communist cause and gave his approval to interracial rape in order to curry favor with the eastern press. The problem would be similar had Judge Horton — for many years before his death an obscure private citizen — sued the publisher for libel.</w:t>
+      </w:r>
+    </w:p>
+    <w:p>
+      <w:r>
+        <w:t xml:space="preserve">Some controversial historical events like the Scottsboro trials become symbolic and take on an overlay of political meaning. Speech about such events becomes in part political speech. The hypothetical case and the actual case before us illustrate that an individual's social philosophy and political leanings color his historical perspective. His political opinions cause him to draw different lessons from history and to see historical events and facts in a different light. He believes the historical evidence he wants to believe and casts aside other evidence to the contrary. So long as there is no evidence of bad faith or conscious or extreme disregard of the truth, the speaker in such a situation does not violate the malice standard. His version of history may be wrong, but the law does not punish him for being a bad historian.</w:t>
+      </w:r>
+    </w:p>
+    <w:p>
+      <w:r>
+        <w:t xml:space="preserve">The malice standard is flexible and encourages diverse political opinions and robust debate about social issues. It tolerates silly arguments and strange ways of yoking facts together in unusual patterns. But it is not infinitely expandable. It does not abolish all the common law of libel even in the political context. It still protects us against the "big political lie," the conscious or reckless falsehood. We do not have that in this case.</w:t>
+      </w:r>
+    </w:p>
+    <w:p>
+      <w:r>
+        <w:t xml:space="preserve">Accordingly, the judgment of the District Court is affirmed.</w:t>
+      </w:r>
+    </w:p>
+    <w:p>
+      <w:pPr>
+        <w:pStyle w:val="Heading2"/>
+      </w:pPr>
+      <w:bookmarkStart w:id="191" w:name="what-about-other-torts"/>
+      <w:bookmarkEnd w:id="191"/>
+      <w:r>
+        <w:t xml:space="preserve">What About Other Torts?</w:t>
+      </w:r>
+    </w:p>
+    <w:p>
+      <w:r>
+        <w:t xml:space="preserve">What if instead of suing for defamation, the unhappy public figure sues for intentional infliction of emotional distress?</w:t>
+      </w:r>
+    </w:p>
+    <w:p>
+      <w:pPr>
+        <w:pStyle w:val="Heading2"/>
+      </w:pPr>
+      <w:bookmarkStart w:id="192" w:name="hustler-magazine-inc.-v.-falwell"/>
+      <w:bookmarkEnd w:id="192"/>
+      <w:r>
+        <w:rPr>
+          <w:i/>
+        </w:rPr>
+        <w:t xml:space="preserve">Hustler Magazine, Inc. v. Falwell,</w:t>
+      </w:r>
+    </w:p>
+    <w:p>
+      <w:pPr>
+        <w:pStyle w:val="Heading6"/>
+      </w:pPr>
+      <w:bookmarkStart w:id="193" w:name="united-states-supreme-court-1988"/>
+      <w:bookmarkEnd w:id="193"/>
+      <w:r>
+        <w:t xml:space="preserve">United States Supreme Court (1988)</w:t>
+      </w:r>
+    </w:p>
+    <w:p>
+      <w:pPr>
+        <w:pStyle w:val="Compact"/>
+        <w:numPr>
+          <w:numId w:val="1023"/>
+          <w:ilvl w:val="0"/>
+        </w:numPr>
+      </w:pPr>
+      <w:hyperlink r:id="rId194">
+        <w:r>
+          <w:rPr>
+            <w:rStyle w:val="Link"/>
+          </w:rPr>
+          <w:t xml:space="preserve">case at Google Scholar</w:t>
+        </w:r>
+      </w:hyperlink>
+    </w:p>
+    <w:p>
+      <w:pPr>
+        <w:pStyle w:val="Compact"/>
+        <w:numPr>
+          <w:numId w:val="1023"/>
+          <w:ilvl w:val="0"/>
+        </w:numPr>
+      </w:pPr>
+      <w:hyperlink r:id="rId195">
+        <w:r>
+          <w:rPr>
+            <w:rStyle w:val="Link"/>
+          </w:rPr>
+          <w:t xml:space="preserve">case at Westlaw</w:t>
+        </w:r>
+      </w:hyperlink>
+    </w:p>
+    <w:p>
+      <w:pPr>
+        <w:pStyle w:val="Compact"/>
+        <w:numPr>
+          <w:numId w:val="1023"/>
+          <w:ilvl w:val="0"/>
+        </w:numPr>
+      </w:pPr>
+      <w:hyperlink r:id="rId196">
+        <w:r>
+          <w:rPr>
+            <w:rStyle w:val="Link"/>
+          </w:rPr>
+          <w:t xml:space="preserve">case at Wikipedia</w:t>
+        </w:r>
+      </w:hyperlink>
+      <w:r>
+        <w:br w:type="textWrapping"/>
+      </w:r>
+    </w:p>
+    <w:p>
+      <w:pPr>
+        <w:pStyle w:val="Compact"/>
+        <w:numPr>
+          <w:numId w:val="1023"/>
+          <w:ilvl w:val="0"/>
+        </w:numPr>
+      </w:pPr>
+      <w:hyperlink r:id="rId197">
+        <w:r>
+          <w:rPr>
+            <w:rStyle w:val="Link"/>
+          </w:rPr>
+          <w:t xml:space="preserve">Image of the Campari ad</w:t>
+        </w:r>
+      </w:hyperlink>
+    </w:p>
+    <w:p>
+      <w:r>
+        <w:t xml:space="preserve">The inside front cover of the November 1983 issue of Hustler Magazine featured a "parody" of an advertisement for Campari Liqueur that contained the name and picture of preacher Jerry Falwell and was entitled "Jerry Falwell talks about his first time." This parody was modeled after actual Campari ads that included interviews with various celebrities about their "first times." Although it was apparent by the end of each interview that this meant the first time they sampled Campari, the ads clearly played on the sexual double entendre of the general subject of "first times." Copying the form and layout of these Campari ads, Hustler's editors chose respondent as the featured celebrity and drafted an alleged "interview" with him in which he states that his "first time" was during a drunken incestuous rendezvous with his mother in an outhouse. The Hustler parody portrays respondent and his mother as drunk and immoral, and suggests that respondent is a hypocrite who preaches only when he is drunk. In small print at the bottom of the page, the ad contains the disclaimer, "ad parody — not to be taken seriously." The magazine's table of contents also lists the ad as "Fiction; Ad and Personality Parody."</w:t>
+      </w:r>
+    </w:p>
+    <w:p>
+      <w:r>
+        <w:t xml:space="preserve">Soon after the November issue of Hustler became available to the public, Falwell sued Hustler Magazine and Larry Flynt to recover damages for libel, invasion of privacy, and intentional infliction of emotional distress. The case proceeded to trial. At the close of the evidence, the District Court granted a directed verdict for Flynt and Hustler on the invasion of privacy claim. The jury then found against Falwell on the libel claim, specifically finding that the ad parody could not "reasonably be understood as describing actual facts about Falwell or actual events in which [he] participated." The jury found for Falwell on the intentional infliction of emotional distress claim, however, and stated that he should be awarded $100,000 in</w:t>
+      </w:r>
+    </w:p>
+    <w:p>
+      <w:r>
+        <w:t xml:space="preserve">On appeal, the United States Court of Appeals for the Fourth Circuit affirmed … rejecting Flynt and Hustler's argument that the "actual malice" standard of</w:t>
+      </w:r>
+      <w:r>
+        <w:t xml:space="preserve"> </w:t>
+      </w:r>
+      <w:hyperlink r:id="rId37">
+        <w:r>
+          <w:rPr>
+            <w:i/>
+            <w:rStyle w:val="Link"/>
+          </w:rPr>
+          <w:t xml:space="preserve">New York Times Co.</w:t>
+        </w:r>
+        <w:r>
+          <w:rPr>
+            <w:rStyle w:val="Link"/>
+          </w:rPr>
+          <w:t xml:space="preserve"> </w:t>
+        </w:r>
+        <w:r>
+          <w:rPr>
+            <w:rStyle w:val="Link"/>
+          </w:rPr>
+          <w:t xml:space="preserve">v.</w:t>
+        </w:r>
+        <w:r>
+          <w:rPr>
+            <w:rStyle w:val="Link"/>
+          </w:rPr>
+          <w:t xml:space="preserve"> </w:t>
+        </w:r>
+        <w:r>
+          <w:rPr>
+            <w:i/>
+            <w:rStyle w:val="Link"/>
+          </w:rPr>
+          <w:t xml:space="preserve">Sullivan</w:t>
+        </w:r>
+        <w:r>
+          <w:rPr>
+            <w:rStyle w:val="Link"/>
+          </w:rPr>
+          <w:t xml:space="preserve"> </w:t>
+        </w:r>
+        <w:r>
+          <w:rPr>
+            <w:rStyle w:val="Link"/>
+          </w:rPr>
+          <w:t xml:space="preserve">(S.Ct. 1964)</w:t>
+        </w:r>
+      </w:hyperlink>
+      <w:r>
+        <w:t xml:space="preserve"> </w:t>
+      </w:r>
+      <w:r>
+        <w:t xml:space="preserve">must be met before Falwell (concededly a public figure) could recover for emotional distress.</w:t>
+      </w:r>
+    </w:p>
+    <w:p>
+      <w:r>
+        <w:t xml:space="preserve">In the Fourth Circuit's view, the</w:t>
+      </w:r>
+      <w:r>
+        <w:t xml:space="preserve"> </w:t>
+      </w:r>
+      <w:r>
+        <w:rPr>
+          <w:i/>
+        </w:rPr>
+        <w:t xml:space="preserve">New York Times</w:t>
+      </w:r>
+      <w:r>
+        <w:t xml:space="preserve"> </w:t>
+      </w:r>
+      <w:r>
+        <w:t xml:space="preserve">decision emphasized the constitutional importance not of the falsity of the statement or the defendant's disregard for the truth, but of the heightened level of culpability embodied in the requirement of "knowing . . . or reckless" conduct. Here, the</w:t>
+      </w:r>
+      <w:r>
+        <w:t xml:space="preserve"> </w:t>
+      </w:r>
+      <w:r>
+        <w:rPr>
+          <w:i/>
+        </w:rPr>
+        <w:t xml:space="preserve">New York</w:t>
+      </w:r>
+      <w:r>
+        <w:t xml:space="preserve"> </w:t>
+      </w:r>
+      <w:r>
+        <w:rPr>
+          <w:i/>
+        </w:rPr>
+        <w:t xml:space="preserve">Times</w:t>
+      </w:r>
+      <w:r>
+        <w:t xml:space="preserve"> </w:t>
+      </w:r>
+      <w:r>
+        <w:t xml:space="preserve">standard is satisfied by the state-law requirement, and the jury's finding, that the defendants have acted intentionally or recklessly, and that the sole issue before the court was "whether [the ad's] publication was sufficiently outrageous to constitute intentional infliction of emotional distress."</w:t>
+      </w:r>
+    </w:p>
+    <w:p>
+      <w:r>
+        <w:t xml:space="preserve">This case presents us with a novel question involving First Amendment limitations upon a State's authority to protect its citizens from the intentional infliction of emotional distress. We must decide whether a public figure may recover damages for emotional harm caused by the publication of an ad parody offensive to him, and doubtless gross and repugnant in the eyes of most. Falwell would have us find that a State's interest in protecting public figures from emotional distress is sufficient to deny First Amendment protection to speech that is patently offensive and is intended to inflict emotional injury, even when that speech could not reasonably have been interpreted as stating actual facts about the public figure involved. This we decline to do.…</w:t>
+      </w:r>
+    </w:p>
+    <w:p>
+      <w:r>
+        <w:t xml:space="preserve">Of course, this does not mean that</w:t>
+      </w:r>
+      <w:r>
+        <w:t xml:space="preserve"> </w:t>
+      </w:r>
+      <w:r>
+        <w:rPr>
+          <w:i/>
+        </w:rPr>
+        <w:t xml:space="preserve">any</w:t>
+      </w:r>
+      <w:r>
+        <w:t xml:space="preserve"> </w:t>
+      </w:r>
+      <w:r>
+        <w:t xml:space="preserve">speech about a public figure is immune from sanction in the form of damages. Since</w:t>
+      </w:r>
+      <w:r>
+        <w:t xml:space="preserve"> </w:t>
+      </w:r>
+      <w:hyperlink r:id="rId37">
+        <w:r>
+          <w:rPr>
+            <w:i/>
+            <w:rStyle w:val="Link"/>
+          </w:rPr>
+          <w:t xml:space="preserve">New York Times Co.</w:t>
+        </w:r>
+        <w:r>
+          <w:rPr>
+            <w:rStyle w:val="Link"/>
+          </w:rPr>
+          <w:t xml:space="preserve"> </w:t>
+        </w:r>
+        <w:r>
+          <w:rPr>
+            <w:rStyle w:val="Link"/>
+          </w:rPr>
+          <w:t xml:space="preserve">v.</w:t>
+        </w:r>
+        <w:r>
+          <w:rPr>
+            <w:rStyle w:val="Link"/>
+          </w:rPr>
+          <w:t xml:space="preserve"> </w:t>
+        </w:r>
+        <w:r>
+          <w:rPr>
+            <w:i/>
+            <w:rStyle w:val="Link"/>
+          </w:rPr>
+          <w:t xml:space="preserve">Sullivan</w:t>
+        </w:r>
+        <w:r>
+          <w:rPr>
+            <w:rStyle w:val="Link"/>
+          </w:rPr>
+          <w:t xml:space="preserve"> </w:t>
+        </w:r>
+        <w:r>
+          <w:rPr>
+            <w:rStyle w:val="Link"/>
+          </w:rPr>
+          <w:t xml:space="preserve">(S.Ct. 1964),</w:t>
+        </w:r>
+      </w:hyperlink>
+      <w:r>
+        <w:t xml:space="preserve"> </w:t>
+      </w:r>
+      <w:r>
+        <w:t xml:space="preserve">we have consistently ruled that a public figure may hold a speaker liable for the damage to reputation caused by publication of a defamatory falsehood, but only if the statement was made "with knowledge that it was false or with reckless disregard of whether it was false or not." … False statements of fact are particularly valueless; they interfere with the truth-seeking function of the marketplace of ideas, and they cause damage to an individual's reputation that cannot easily be repaired by counterspeech, however persuasive or effective. See</w:t>
+      </w:r>
+      <w:r>
+        <w:t xml:space="preserve"> </w:t>
+      </w:r>
+      <w:hyperlink r:id="rId198">
+        <w:r>
+          <w:rPr>
+            <w:i/>
+            <w:rStyle w:val="Link"/>
+          </w:rPr>
+          <w:t xml:space="preserve">Gertz,</w:t>
+        </w:r>
+        <w:r>
+          <w:rPr>
+            <w:rStyle w:val="Link"/>
+          </w:rPr>
+          <w:t xml:space="preserve"> </w:t>
+        </w:r>
+        <w:r>
+          <w:rPr>
+            <w:rStyle w:val="Link"/>
+          </w:rPr>
+          <w:t xml:space="preserve">418 U. S., at 340, 344, n. 9</w:t>
+        </w:r>
+      </w:hyperlink>
+      <w:r>
+        <w:t xml:space="preserve">. But even though falsehoods have little value in and of themselves, they are "nevertheless inevitable in free debate," and a rule that would impose strict liability on a publisher for false factual assertions would have an undoubted "chilling" effect on speech relating to public figures that does have constitutional value. "Freedoms of expression require " 'breathing space.'" … This breathing space is provided by a constitutional rule that allows public figures to recover for libel or defamation only when they can prove</w:t>
+      </w:r>
+      <w:r>
+        <w:t xml:space="preserve"> </w:t>
+      </w:r>
+      <w:r>
+        <w:rPr>
+          <w:i/>
+        </w:rPr>
+        <w:t xml:space="preserve">both</w:t>
+      </w:r>
+      <w:r>
+        <w:t xml:space="preserve"> </w:t>
+      </w:r>
+      <w:r>
+        <w:t xml:space="preserve">that the statement was false and that the statement was made with the requisite level of culpability.</w:t>
+      </w:r>
+    </w:p>
+    <w:p>
+      <w:r>
+        <w:t xml:space="preserve">Respondent argues, however, that a different standard should apply in this case because here the State seeks to prevent not reputational damage, but the severe emotional distress suffered by the person who is the subject of an offensive publication. Cf.</w:t>
+      </w:r>
+      <w:r>
+        <w:t xml:space="preserve"> </w:t>
+      </w:r>
+      <w:hyperlink r:id="rId199">
+        <w:r>
+          <w:rPr>
+            <w:i/>
+            <w:rStyle w:val="Link"/>
+          </w:rPr>
+          <w:t xml:space="preserve">Zacchini</w:t>
+        </w:r>
+        <w:r>
+          <w:rPr>
+            <w:rStyle w:val="Link"/>
+          </w:rPr>
+          <w:t xml:space="preserve"> </w:t>
+        </w:r>
+        <w:r>
+          <w:rPr>
+            <w:rStyle w:val="Link"/>
+          </w:rPr>
+          <w:t xml:space="preserve">v.</w:t>
+        </w:r>
+        <w:r>
+          <w:rPr>
+            <w:rStyle w:val="Link"/>
+          </w:rPr>
+          <w:t xml:space="preserve"> </w:t>
+        </w:r>
+        <w:r>
+          <w:rPr>
+            <w:i/>
+            <w:rStyle w:val="Link"/>
+          </w:rPr>
+          <w:t xml:space="preserve">Scripps-Howard Broadcasting Co.,</w:t>
+        </w:r>
+        <w:r>
+          <w:rPr>
+            <w:rStyle w:val="Link"/>
+          </w:rPr>
+          <w:t xml:space="preserve"> </w:t>
+        </w:r>
+        <w:r>
+          <w:rPr>
+            <w:rStyle w:val="Link"/>
+          </w:rPr>
+          <w:t xml:space="preserve">433 U. S. 562 (1977)</w:t>
+        </w:r>
+      </w:hyperlink>
+      <w:r>
+        <w:t xml:space="preserve"> </w:t>
+      </w:r>
+      <w:r>
+        <w:t xml:space="preserve">(ruling that the "actual malice" standard does not apply to the tort of appropriation of a right of publicity). In respondent's view, and in the view of the Court of Appeals, so long as the utterance was intended to inflict emotional distress, was outrageous, and did in fact inflict serious emotional distress, it is of no constitutional import whether the statement was a fact or an opinion, or whether it was true or false. It is the intent to cause injury that is the gravamen of the tort, and the State's interest in preventing emotional harm simply outweighs whatever interest a speaker may have in speech of this type.</w:t>
+      </w:r>
+    </w:p>
+    <w:p>
+      <w:r>
+        <w:t xml:space="preserve">Generally speaking the law does not regard the intent to inflict emotional distress as one which should receive much solicitude, and it is quite understandable that most if not all jurisdictions have chosen to make it civilly culpable where the conduct in question is sufficiently "outrageous." But in the world of debate about public affairs, many things done with motives that are less than admirable are protected by the First Amendment. In</w:t>
+      </w:r>
+      <w:r>
+        <w:t xml:space="preserve"> </w:t>
+      </w:r>
+      <w:hyperlink r:id="rId200">
+        <w:r>
+          <w:rPr>
+            <w:i/>
+            <w:rStyle w:val="Link"/>
+          </w:rPr>
+          <w:t xml:space="preserve">Garrison</w:t>
+        </w:r>
+        <w:r>
+          <w:rPr>
+            <w:rStyle w:val="Link"/>
+          </w:rPr>
+          <w:t xml:space="preserve"> </w:t>
+        </w:r>
+        <w:r>
+          <w:rPr>
+            <w:rStyle w:val="Link"/>
+          </w:rPr>
+          <w:t xml:space="preserve">v.</w:t>
+        </w:r>
+        <w:r>
+          <w:rPr>
+            <w:rStyle w:val="Link"/>
+          </w:rPr>
+          <w:t xml:space="preserve"> </w:t>
+        </w:r>
+        <w:r>
+          <w:rPr>
+            <w:i/>
+            <w:rStyle w:val="Link"/>
+          </w:rPr>
+          <w:t xml:space="preserve">Louisiana,</w:t>
+        </w:r>
+        <w:r>
+          <w:rPr>
+            <w:rStyle w:val="Link"/>
+          </w:rPr>
+          <w:t xml:space="preserve"> </w:t>
+        </w:r>
+        <w:r>
+          <w:rPr>
+            <w:rStyle w:val="Link"/>
+          </w:rPr>
+          <w:t xml:space="preserve">379 U. S. 64 (1964),</w:t>
+        </w:r>
+      </w:hyperlink>
+      <w:r>
+        <w:t xml:space="preserve"> </w:t>
+      </w:r>
+      <w:r>
+        <w:t xml:space="preserve">we held that even when a speaker or writer is motivated by hatred or ill will his expression was protected by the First Amendment:</w:t>
+      </w:r>
+    </w:p>
+    <w:p>
+      <w:pPr>
+        <w:pStyle w:val="BlockQuote"/>
+      </w:pPr>
+      <w:r>
+        <w:t xml:space="preserve">"Debate on public issues will not be uninhibited if the speaker must run the risk that it will be proved in court that he spoke out of hatred; even if he did speak out of hatred, utterances honestly believed contribute to the free interchange of ideas and the ascertainment of truth."</w:t>
+      </w:r>
+      <w:r>
+        <w:t xml:space="preserve"> </w:t>
+      </w:r>
+      <w:r>
+        <w:rPr>
+          <w:i/>
+        </w:rPr>
+        <w:t xml:space="preserve">Id.,</w:t>
+      </w:r>
+      <w:r>
+        <w:t xml:space="preserve"> </w:t>
+      </w:r>
+      <w:r>
+        <w:t xml:space="preserve">at 73.</w:t>
+      </w:r>
+    </w:p>
+    <w:p>
+      <w:r>
+        <w:t xml:space="preserve">Thus while such a bad motive may be deemed controlling for purposes of tort liability in other areas of the law, we think the First Amendment prohibits such a result in the area of public debate about public figures.</w:t>
+      </w:r>
+    </w:p>
+    <w:p>
+      <w:r>
+        <w:t xml:space="preserve">Were we to hold otherwise, there can be little doubt that political cartoonists and satirists would be subjected to damages awards without any showing that their work falsely defamed its subject. Webster's defines a caricature as "the deliberately distorted picturing or imitating of a person, literary style, etc. by exaggerating features or mannerisms for satirical effect." The appeal of the political cartoon or caricature is often based on exploitation of unfortunate physical traits or politically embarrassing events — an exploitation often calculated to injure the feelings of the subject of the portrayal. The art of the cartoonist is often not reasoned or evenhanded, but slashing and one-sided. One cartoonist expressed the nature of the art in these words:</w:t>
+      </w:r>
+    </w:p>
+    <w:p>
+      <w:pPr>
+        <w:pStyle w:val="BlockQuote"/>
+      </w:pPr>
+      <w:r>
+        <w:t xml:space="preserve">"The political cartoon is a weapon of attack, of scorn and ridicule and satire; it is least effective when it tries to pat some politician on the back. It is usually as welcome as a bee sting and is always controversial in some quarters."</w:t>
+      </w:r>
+    </w:p>
+    <w:p>
+      <w:r>
+        <w:t xml:space="preserve">Several famous examples of this type of intentionally injurious speech were drawn by Thomas Nast, probably the greatest American cartoonist to date, who was associated for many years during the post-Civil War era with Harper's Weekly. In the pages of that publication Nast conducted a graphic vendetta against William M. "Boss" Tweed and his corrupt associates in New York City's "Tweed Ring." It has been described by one historian of the subject as "a sustained attack which in its passion and effectiveness stands alone in the history of American graphic art." … Another writer explains that the success of the Nast cartoon was achieved "because of the emotional impact of its presentation. It continuously goes beyond the bounds of good taste and conventional manners."</w:t>
+      </w:r>
+    </w:p>
+    <w:p>
+      <w:r>
+        <w:t xml:space="preserve">Despite their sometimes caustic nature, from the early cartoon portraying George Washington as an ass down to the present day, graphic depictions and satirical cartoons have played a prominent role in public and political debate. Nast's castigation of the Tweed Ring, Walt McDougall's characterization of Presidential candidate James G. Blaine's banquet with the millionaires at Delmonico's as "The Royal Feast of Belshazzar," and numerous other efforts have undoubtedly had an effect on the course and outcome of contemporaneous debate. Lincoln's tall, gangling posture, Teddy Roosevelt's glasses and teeth, and Franklin D. Roosevelt's jutting jaw and cigarette holder have been memorialized by political cartoons with an effect that could not have been obtained by the photographer or the portrait artist. From the viewpoint of history it is clear that our political discourse would have been considerably poorer without them.</w:t>
+      </w:r>
+    </w:p>
+    <w:p>
+      <w:r>
+        <w:t xml:space="preserve">Falwell contends, however, that the caricature in question here was so "outrageous" as to distinguish it from more traditional political cartoons. There is no doubt that the caricature of respondent and his mother published in Hustler is at best a distant cousin of the political cartoons described above, and a rather poor relation at that. If it were possible by laying down a principled standard to separate the one from the other, public discourse would probably suffer little or no harm. But we doubt that there is any such standard, and we are quite sure that the pejorative description "outrageous" does not supply one. "Outrageousness" in the area of political and social discourse has an inherent subjectiveness about it which would allow a jury to impose liability on the basis of the jurors' tastes or views, or perhaps on the basis of their dislike of a particular expression. An "outrageousness" standard thus runs afoul of our longstanding refusal to allow damages to be awarded because the speech in question may have an adverse emotional impact on the audience. See</w:t>
+      </w:r>
+      <w:r>
+        <w:t xml:space="preserve"> </w:t>
+      </w:r>
+      <w:hyperlink r:id="rId201">
+        <w:r>
+          <w:rPr>
+            <w:i/>
+            <w:rStyle w:val="Link"/>
+          </w:rPr>
+          <w:t xml:space="preserve">NAACP</w:t>
+        </w:r>
+        <w:r>
+          <w:rPr>
+            <w:rStyle w:val="Link"/>
+          </w:rPr>
+          <w:t xml:space="preserve"> </w:t>
+        </w:r>
+        <w:r>
+          <w:rPr>
+            <w:rStyle w:val="Link"/>
+          </w:rPr>
+          <w:t xml:space="preserve">v.</w:t>
+        </w:r>
+        <w:r>
+          <w:rPr>
+            <w:rStyle w:val="Link"/>
+          </w:rPr>
+          <w:t xml:space="preserve"> </w:t>
+        </w:r>
+        <w:r>
+          <w:rPr>
+            <w:i/>
+            <w:rStyle w:val="Link"/>
+          </w:rPr>
+          <w:t xml:space="preserve">Claiborne Hardware Co.</w:t>
+        </w:r>
+        <w:r>
+          <w:rPr>
+            <w:rStyle w:val="Link"/>
+          </w:rPr>
+          <w:t xml:space="preserve"> </w:t>
+        </w:r>
+        <w:r>
+          <w:rPr>
+            <w:rStyle w:val="Link"/>
+          </w:rPr>
+          <w:t xml:space="preserve">(S.Ct. 1982)</w:t>
+        </w:r>
+      </w:hyperlink>
+      <w:r>
+        <w:t xml:space="preserve"> </w:t>
+      </w:r>
+      <w:r>
+        <w:t xml:space="preserve">("Speech does not lose its protected character. . . simply because it may embarrass others or coerce them into action").</w:t>
+      </w:r>
+    </w:p>
+    <w:p>
+      <w:pPr>
+        <w:pStyle w:val="BlockQuote"/>
+      </w:pPr>
+      <w:r>
+        <w:t xml:space="preserve">We conclude that public figures and public officials may not recover for the tort of intentional infliction of emotional distress by reason of publications such as the one here at issue without showing in addition that the publication</w:t>
+      </w:r>
+      <w:r>
+        <w:t xml:space="preserve"> </w:t>
+      </w:r>
+      <w:r>
+        <w:rPr>
+          <w:i/>
+        </w:rPr>
+        <w:t xml:space="preserve">contains a false statement of fact</w:t>
+      </w:r>
+      <w:r>
+        <w:t xml:space="preserve"> </w:t>
+      </w:r>
+      <w:r>
+        <w:t xml:space="preserve">which was made with "actual malice,"</w:t>
+      </w:r>
+      <w:r>
+        <w:t xml:space="preserve"> </w:t>
+      </w:r>
+      <w:r>
+        <w:rPr>
+          <w:i/>
+        </w:rPr>
+        <w:t xml:space="preserve">i.e.,</w:t>
+      </w:r>
+      <w:r>
+        <w:t xml:space="preserve"> </w:t>
+      </w:r>
+      <w:r>
+        <w:t xml:space="preserve">with knowledge that the statement was false or with reckless disregard as to whether or not it was true.</w:t>
+      </w:r>
+    </w:p>
+    <w:p>
+      <w:r>
+        <w:t xml:space="preserve">For reasons heretofore stated this claim cannot, consistently with the First Amendment, form a basis for the award of damages when the conduct in question is the publication of a caricature such as the ad parody involved here. The judgment of the Court of Appeals is accordingly</w:t>
+      </w:r>
+    </w:p>
+    <w:p>
+      <w:r>
+        <w:rPr>
+          <w:i/>
+        </w:rPr>
+        <w:t xml:space="preserve">Reversed.</w:t>
+      </w:r>
+    </w:p>
+    <w:p>
+      <w:pPr>
+        <w:pStyle w:val="Heading4"/>
+      </w:pPr>
+      <w:bookmarkStart w:id="202" w:name="referencefootnote-cases"/>
+      <w:bookmarkEnd w:id="202"/>
+      <w:r>
+        <w:t xml:space="preserve">Reference/Footnote Cases</w:t>
       </w:r>
     </w:p>
     <w:p>
@@ -7492,14 +7637,21 @@
           <w:ilvl w:val="0"/>
         </w:numPr>
       </w:pPr>
-      <w:hyperlink r:id="rId208">
-        <w:r>
-          <w:rPr>
-            <w:rStyle w:val="Link"/>
-          </w:rPr>
-          <w:t xml:space="preserve">Courtney Love commits defamation via Twitter--Twice!</w:t>
-        </w:r>
-      </w:hyperlink>
+      <w:hyperlink r:id="rId203">
+        <w:r>
+          <w:rPr>
+            <w:i/>
+            <w:rStyle w:val="Link"/>
+          </w:rPr>
+          <w:t xml:space="preserve">Spahn v. Julian Mesner,</w:t>
+        </w:r>
+      </w:hyperlink>
+      <w:r>
+        <w:t xml:space="preserve">, 260 NYS2d 451 (1965).</w:t>
+      </w:r>
+      <w:r>
+        <w:br w:type="textWrapping"/>
+      </w:r>
     </w:p>
     <w:p>
       <w:pPr>
@@ -7509,11 +7661,257 @@
           <w:ilvl w:val="0"/>
         </w:numPr>
       </w:pPr>
+      <w:hyperlink r:id="rId204">
+        <w:r>
+          <w:rPr>
+            <w:rStyle w:val="Link"/>
+          </w:rPr>
+          <w:t xml:space="preserve">False Light at Wikipedia</w:t>
+        </w:r>
+      </w:hyperlink>
+      <w:r>
+        <w:t xml:space="preserve">.</w:t>
+      </w:r>
+    </w:p>
+    <w:p>
+      <w:pPr>
+        <w:pStyle w:val="Heading4"/>
+      </w:pPr>
+      <w:bookmarkStart w:id="205" w:name="totally-optional-readings-viewings"/>
+      <w:bookmarkEnd w:id="205"/>
+      <w:r>
+        <w:t xml:space="preserve">Totally Optional Readings &amp; Viewings</w:t>
+      </w:r>
+    </w:p>
+    <w:p>
+      <w:pPr>
+        <w:pStyle w:val="Compact"/>
+        <w:numPr>
+          <w:numId w:val="1025"/>
+          <w:ilvl w:val="0"/>
+        </w:numPr>
+      </w:pPr>
+      <w:hyperlink r:id="rId206">
+        <w:r>
+          <w:rPr>
+            <w:i/>
+            <w:rStyle w:val="Link"/>
+          </w:rPr>
+          <w:t xml:space="preserve">The People Versus Larry Flynt</w:t>
+        </w:r>
+      </w:hyperlink>
+      <w:r>
+        <w:t xml:space="preserve"> </w:t>
+      </w:r>
+      <w:r>
+        <w:t xml:space="preserve">(stars Woody Harrelson and Courtney Love). This is a love song to the First Amendment directed by Czech director Milos Forman telling the tale of preacher Jerry Falwell's</w:t>
+      </w:r>
+      <w:r>
+        <w:t xml:space="preserve"> </w:t>
+      </w:r>
+      <w:hyperlink r:id="rId196">
+        <w:r>
+          <w:rPr>
+            <w:rStyle w:val="Link"/>
+          </w:rPr>
+          <w:t xml:space="preserve">landmark Supreme Court case</w:t>
+        </w:r>
+      </w:hyperlink>
+      <w:r>
+        <w:t xml:space="preserve"> </w:t>
+      </w:r>
+      <w:r>
+        <w:t xml:space="preserve">against Larry Flynt, the publisher of</w:t>
+      </w:r>
+      <w:r>
+        <w:t xml:space="preserve"> </w:t>
+      </w:r>
+      <w:r>
+        <w:rPr>
+          <w:i/>
+        </w:rPr>
+        <w:t xml:space="preserve">Hustler Magazine</w:t>
+      </w:r>
+      <w:r>
+        <w:t xml:space="preserve"> </w:t>
+      </w:r>
+      <w:r>
+        <w:t xml:space="preserve">(on reserve in Schmid Library).</w:t>
+      </w:r>
+    </w:p>
+    <w:p>
+      <w:pPr>
+        <w:pStyle w:val="Compact"/>
+        <w:numPr>
+          <w:numId w:val="1025"/>
+          <w:ilvl w:val="0"/>
+        </w:numPr>
+      </w:pPr>
+      <w:r>
+        <w:t xml:space="preserve">Amy J. Field,</w:t>
+      </w:r>
+      <w:r>
+        <w:t xml:space="preserve"> </w:t>
+      </w:r>
+      <w:hyperlink r:id="rId60">
+        <w:r>
+          <w:rPr>
+            <w:rStyle w:val="Link"/>
+          </w:rPr>
+          <w:t xml:space="preserve">A Curtain Call for Docudrama-Defamation Actions: A Clear Standard Takes a Bow</w:t>
+        </w:r>
+      </w:hyperlink>
+      <w:r>
+        <w:t xml:space="preserve">. Casenote discussing</w:t>
+      </w:r>
+      <w:r>
+        <w:t xml:space="preserve"> </w:t>
+      </w:r>
+      <w:r>
+        <w:rPr>
+          <w:i/>
+        </w:rPr>
+        <w:t xml:space="preserve">Davis v. Costa-Gavaras</w:t>
+      </w:r>
+      <w:r>
+        <w:t xml:space="preserve"> </w:t>
+      </w:r>
+      <w:r>
+        <w:t xml:space="preserve">(SDNY 1987).</w:t>
+      </w:r>
+    </w:p>
+    <w:p>
+      <w:pPr>
+        <w:pStyle w:val="Compact"/>
+        <w:numPr>
+          <w:numId w:val="1025"/>
+          <w:ilvl w:val="0"/>
+        </w:numPr>
+      </w:pPr>
+      <w:r>
+        <w:rPr>
+          <w:i/>
+        </w:rPr>
+        <w:t xml:space="preserve">Deangelo Bailey v. Marshall Bruce Mathers, III, aka Eminem Slim Shady,</w:t>
+      </w:r>
+      <w:r>
+        <w:t xml:space="preserve"> </w:t>
+      </w:r>
+      <w:r>
+        <w:t xml:space="preserve">Macomb County Court (Michigan 2003):</w:t>
+      </w:r>
+    </w:p>
+    <w:p>
+      <w:pPr>
+        <w:pStyle w:val="Compact"/>
+        <w:numPr>
+          <w:numId w:val="1026"/>
+          <w:ilvl w:val="1"/>
+        </w:numPr>
+      </w:pPr>
+      <w:hyperlink r:id="rId207">
+        <w:r>
+          <w:rPr>
+            <w:rStyle w:val="Link"/>
+          </w:rPr>
+          <w:t xml:space="preserve">summary of case</w:t>
+        </w:r>
+      </w:hyperlink>
+    </w:p>
+    <w:p>
+      <w:pPr>
+        <w:pStyle w:val="Compact"/>
+        <w:numPr>
+          <w:numId w:val="1026"/>
+          <w:ilvl w:val="1"/>
+        </w:numPr>
+      </w:pPr>
+      <w:hyperlink r:id="rId208">
+        <w:r>
+          <w:rPr>
+            <w:rStyle w:val="Link"/>
+          </w:rPr>
+          <w:t xml:space="preserve">fyi the full opinion</w:t>
+        </w:r>
+      </w:hyperlink>
+      <w:r>
+        <w:t xml:space="preserve">(optional reading)</w:t>
+      </w:r>
+    </w:p>
+    <w:p>
+      <w:pPr>
+        <w:pStyle w:val="Compact"/>
+        <w:numPr>
+          <w:numId w:val="1025"/>
+          <w:ilvl w:val="0"/>
+        </w:numPr>
+      </w:pPr>
       <w:hyperlink r:id="rId209">
         <w:r>
           <w:rPr>
             <w:rStyle w:val="Link"/>
           </w:rPr>
+          <w:t xml:space="preserve">Reverse defamation, the Newsweek Bitcoin story, and Satoshi Nakamoto</w:t>
+        </w:r>
+      </w:hyperlink>
+    </w:p>
+    <w:p>
+      <w:pPr>
+        <w:pStyle w:val="Compact"/>
+        <w:numPr>
+          <w:numId w:val="1025"/>
+          <w:ilvl w:val="0"/>
+        </w:numPr>
+      </w:pPr>
+      <w:hyperlink r:id="rId210">
+        <w:r>
+          <w:rPr>
+            <w:rStyle w:val="Link"/>
+          </w:rPr>
+          <w:t xml:space="preserve">What is More Defamatory? A False Accusation of Homophobia or of Homosexuality?</w:t>
+        </w:r>
+      </w:hyperlink>
+    </w:p>
+    <w:p>
+      <w:pPr>
+        <w:pStyle w:val="Heading5"/>
+      </w:pPr>
+      <w:bookmarkStart w:id="211" w:name="courtney-love-defamation-via-twitter"/>
+      <w:bookmarkEnd w:id="211"/>
+      <w:r>
+        <w:t xml:space="preserve">Courtney Love &amp; Defamation via Twitter</w:t>
+      </w:r>
+    </w:p>
+    <w:p>
+      <w:pPr>
+        <w:pStyle w:val="Compact"/>
+        <w:numPr>
+          <w:numId w:val="1027"/>
+          <w:ilvl w:val="0"/>
+        </w:numPr>
+      </w:pPr>
+      <w:hyperlink r:id="rId212">
+        <w:r>
+          <w:rPr>
+            <w:rStyle w:val="Link"/>
+          </w:rPr>
+          <w:t xml:space="preserve">Courtney Love commits defamation via Twitter--Twice!</w:t>
+        </w:r>
+      </w:hyperlink>
+    </w:p>
+    <w:p>
+      <w:pPr>
+        <w:pStyle w:val="Compact"/>
+        <w:numPr>
+          <w:numId w:val="1027"/>
+          <w:ilvl w:val="0"/>
+        </w:numPr>
+      </w:pPr>
+      <w:hyperlink r:id="rId213">
+        <w:r>
+          <w:rPr>
+            <w:rStyle w:val="Link"/>
+          </w:rPr>
           <w:t xml:space="preserve">Courtney Love wins 'Twibel' case</w:t>
         </w:r>
       </w:hyperlink>
@@ -7538,8 +7936,8 @@
       <w:pPr>
         <w:pStyle w:val="Heading5"/>
       </w:pPr>
-      <w:bookmarkStart w:id="210" w:name="who-are-the-news-media"/>
-      <w:bookmarkEnd w:id="210"/>
+      <w:bookmarkStart w:id="214" w:name="who-are-the-news-media"/>
+      <w:bookmarkEnd w:id="214"/>
       <w:r>
         <w:t xml:space="preserve">Who Are "The News Media?"</w:t>
       </w:r>
@@ -7551,7 +7949,7 @@
       <w:r>
         <w:t xml:space="preserve"> </w:t>
       </w:r>
-      <w:hyperlink r:id="rId211">
+      <w:hyperlink r:id="rId215">
         <w:r>
           <w:rPr>
             <w:rStyle w:val="Link"/>
@@ -7656,7 +8054,7 @@
     </w:lvl>
   </w:abstractNum>
   <w:abstractNum w:abstractNumId="990">
-    <w:nsid w:val="6368faf9"/>
+    <w:nsid w:val="d07006a2"/>
     <w:multiLevelType w:val="multilevel"/>
     <w:lvl w:ilvl="0">
       <w:numFmt w:val="bullet"/>
@@ -7737,7 +8135,7 @@
     </w:lvl>
   </w:abstractNum>
   <w:abstractNum w:abstractNumId="991">
-    <w:nsid w:val="d4409e1b"/>
+    <w:nsid w:val="6f4f5843"/>
     <w:multiLevelType w:val="multilevel"/>
     <w:lvl w:ilvl="0">
       <w:numFmt w:val="bullet"/>
@@ -7818,7 +8216,7 @@
     </w:lvl>
   </w:abstractNum>
   <w:abstractNum w:abstractNumId="99411">
-    <w:nsid w:val="cf1f9a05"/>
+    <w:nsid w:val="cdb733b7"/>
     <w:multiLevelType w:val="multilevel"/>
     <w:lvl w:ilvl="0">
       <w:start w:val="1"/>
@@ -7906,7 +8304,7 @@
     </w:lvl>
   </w:abstractNum>
   <w:abstractNum w:abstractNumId="99731">
-    <w:nsid w:val="ab59d278"/>
+    <w:nsid w:val="3b9d2e01"/>
     <w:multiLevelType w:val="multilevel"/>
     <w:lvl w:ilvl="0">
       <w:start w:val="1"/>
@@ -8219,7 +8617,28 @@
     <w:abstractNumId w:val="991"/>
   </w:num>
   <w:num w:numId="1018">
-    <w:abstractNumId w:val="991"/>
+    <w:abstractNumId w:val="99411"/>
+    <w:lvlOverride w:ilvl="0">
+      <w:startOverride w:val="1"/>
+    </w:lvlOverride>
+    <w:lvlOverride w:ilvl="1">
+      <w:startOverride w:val="1"/>
+    </w:lvlOverride>
+    <w:lvlOverride w:ilvl="2">
+      <w:startOverride w:val="1"/>
+    </w:lvlOverride>
+    <w:lvlOverride w:ilvl="3">
+      <w:startOverride w:val="1"/>
+    </w:lvlOverride>
+    <w:lvlOverride w:ilvl="4">
+      <w:startOverride w:val="1"/>
+    </w:lvlOverride>
+    <w:lvlOverride w:ilvl="5">
+      <w:startOverride w:val="1"/>
+    </w:lvlOverride>
+    <w:lvlOverride w:ilvl="6">
+      <w:startOverride w:val="1"/>
+    </w:lvlOverride>
   </w:num>
   <w:num w:numId="1019">
     <w:abstractNumId w:val="99411"/>
@@ -8246,18 +8665,69 @@
     </w:lvlOverride>
   </w:num>
   <w:num w:numId="1020">
-    <w:abstractNumId w:val="991"/>
+    <w:abstractNumId w:val="99411"/>
+    <w:lvlOverride w:ilvl="0">
+      <w:startOverride w:val="1"/>
+    </w:lvlOverride>
+    <w:lvlOverride w:ilvl="1">
+      <w:startOverride w:val="1"/>
+    </w:lvlOverride>
+    <w:lvlOverride w:ilvl="2">
+      <w:startOverride w:val="1"/>
+    </w:lvlOverride>
+    <w:lvlOverride w:ilvl="3">
+      <w:startOverride w:val="1"/>
+    </w:lvlOverride>
+    <w:lvlOverride w:ilvl="4">
+      <w:startOverride w:val="1"/>
+    </w:lvlOverride>
+    <w:lvlOverride w:ilvl="5">
+      <w:startOverride w:val="1"/>
+    </w:lvlOverride>
+    <w:lvlOverride w:ilvl="6">
+      <w:startOverride w:val="1"/>
+    </w:lvlOverride>
   </w:num>
   <w:num w:numId="1021">
     <w:abstractNumId w:val="991"/>
   </w:num>
   <w:num w:numId="1022">
-    <w:abstractNumId w:val="991"/>
+    <w:abstractNumId w:val="99411"/>
+    <w:lvlOverride w:ilvl="0">
+      <w:startOverride w:val="1"/>
+    </w:lvlOverride>
+    <w:lvlOverride w:ilvl="1">
+      <w:startOverride w:val="1"/>
+    </w:lvlOverride>
+    <w:lvlOverride w:ilvl="2">
+      <w:startOverride w:val="1"/>
+    </w:lvlOverride>
+    <w:lvlOverride w:ilvl="3">
+      <w:startOverride w:val="1"/>
+    </w:lvlOverride>
+    <w:lvlOverride w:ilvl="4">
+      <w:startOverride w:val="1"/>
+    </w:lvlOverride>
+    <w:lvlOverride w:ilvl="5">
+      <w:startOverride w:val="1"/>
+    </w:lvlOverride>
+    <w:lvlOverride w:ilvl="6">
+      <w:startOverride w:val="1"/>
+    </w:lvlOverride>
   </w:num>
   <w:num w:numId="1023">
     <w:abstractNumId w:val="991"/>
   </w:num>
   <w:num w:numId="1024">
+    <w:abstractNumId w:val="991"/>
+  </w:num>
+  <w:num w:numId="1025">
+    <w:abstractNumId w:val="991"/>
+  </w:num>
+  <w:num w:numId="1026">
+    <w:abstractNumId w:val="991"/>
+  </w:num>
+  <w:num w:numId="1027">
     <w:abstractNumId w:val="991"/>
   </w:num>
 </w:numbering>

</xml_diff>